<commit_message>
updated test case to reflect Add to my list functionality
SVN-Revision: 25637
</commit_message>
<xml_diff>
--- a/TestCases/Manual/408_PRIVILEGES_End_to_end_verification_of_privileges.docx
+++ b/TestCases/Manual/408_PRIVILEGES_End_to_end_verification_of_privileges.docx
@@ -129,11 +129,9 @@
       <w:r>
         <w:t xml:space="preserve"> with short title </w:t>
       </w:r>
-      <w:proofErr w:type="spellStart"/>
       <w:r>
         <w:t>PRIVILEGES_End_to_end_verification_of_privileges</w:t>
       </w:r>
-      <w:proofErr w:type="spellEnd"/>
     </w:p>
     <w:p>
       <w:pPr>
@@ -240,238 +238,124 @@
           <w:szCs w:val="22"/>
         </w:rPr>
       </w:pPr>
-      <w:proofErr w:type="spellStart"/>
-      <w:r>
-        <w:rPr>
-          <w:rFonts w:asciiTheme="minorHAnsi" w:hAnsiTheme="minorHAnsi"/>
-          <w:sz w:val="22"/>
-          <w:szCs w:val="22"/>
-        </w:rPr>
-        <w:t>MySQL</w:t>
-      </w:r>
-      <w:proofErr w:type="spellEnd"/>
-      <w:r>
-        <w:rPr>
-          <w:rFonts w:asciiTheme="minorHAnsi" w:hAnsiTheme="minorHAnsi"/>
-          <w:sz w:val="22"/>
-          <w:szCs w:val="22"/>
-        </w:rPr>
-        <w:t>: https://ncisvn.nci.nih.gov/svn/catissue_persistent/caTissue Database Dump/v2.0/</w:t>
-      </w:r>
-      <w:proofErr w:type="spellStart"/>
-      <w:r>
-        <w:rPr>
-          <w:rFonts w:asciiTheme="minorHAnsi" w:hAnsiTheme="minorHAnsi"/>
-          <w:sz w:val="22"/>
-          <w:szCs w:val="22"/>
-        </w:rPr>
-        <w:t>MySQL</w:t>
-      </w:r>
-      <w:proofErr w:type="spellEnd"/>
-      <w:r>
-        <w:rPr>
-          <w:rFonts w:asciiTheme="minorHAnsi" w:hAnsiTheme="minorHAnsi"/>
-          <w:sz w:val="22"/>
-          <w:szCs w:val="22"/>
-        </w:rPr>
-        <w:t xml:space="preserve"> and deploy application with label generator values as follows:</w:t>
-      </w:r>
-    </w:p>
-    <w:p>
-      <w:pPr>
-        <w:rPr>
-          <w:rFonts w:asciiTheme="minorHAnsi" w:hAnsiTheme="minorHAnsi"/>
-          <w:sz w:val="22"/>
-          <w:szCs w:val="22"/>
-        </w:rPr>
-      </w:pPr>
-    </w:p>
-    <w:p>
-      <w:pPr>
-        <w:rPr>
-          <w:rFonts w:asciiTheme="minorHAnsi" w:hAnsiTheme="minorHAnsi"/>
-          <w:sz w:val="22"/>
-          <w:szCs w:val="22"/>
-        </w:rPr>
-      </w:pPr>
-      <w:proofErr w:type="spellStart"/>
-      <w:proofErr w:type="gramStart"/>
-      <w:r>
-        <w:rPr>
-          <w:rFonts w:asciiTheme="minorHAnsi" w:hAnsiTheme="minorHAnsi"/>
-          <w:sz w:val="22"/>
-          <w:szCs w:val="22"/>
-        </w:rPr>
-        <w:t>specimenLabelGeneratorClass</w:t>
-      </w:r>
-      <w:proofErr w:type="spellEnd"/>
-      <w:proofErr w:type="gramEnd"/>
-      <w:r>
-        <w:rPr>
-          <w:rFonts w:asciiTheme="minorHAnsi" w:hAnsiTheme="minorHAnsi"/>
-          <w:sz w:val="22"/>
-          <w:szCs w:val="22"/>
-        </w:rPr>
-        <w:t xml:space="preserve">= </w:t>
-      </w:r>
-    </w:p>
-    <w:p>
-      <w:pPr>
-        <w:rPr>
-          <w:rFonts w:asciiTheme="minorHAnsi" w:hAnsiTheme="minorHAnsi"/>
-          <w:sz w:val="22"/>
-          <w:szCs w:val="22"/>
-        </w:rPr>
-      </w:pPr>
-      <w:proofErr w:type="spellStart"/>
-      <w:proofErr w:type="gramStart"/>
-      <w:r>
-        <w:rPr>
-          <w:rFonts w:asciiTheme="minorHAnsi" w:hAnsiTheme="minorHAnsi"/>
-          <w:sz w:val="22"/>
-          <w:szCs w:val="22"/>
-        </w:rPr>
-        <w:t>storageContainerLabelGeneratorClass</w:t>
-      </w:r>
-      <w:proofErr w:type="spellEnd"/>
-      <w:proofErr w:type="gramEnd"/>
-      <w:r>
-        <w:rPr>
-          <w:rFonts w:asciiTheme="minorHAnsi" w:hAnsiTheme="minorHAnsi"/>
-          <w:sz w:val="22"/>
-          <w:szCs w:val="22"/>
-        </w:rPr>
-        <w:t>=</w:t>
-      </w:r>
-    </w:p>
-    <w:p>
-      <w:pPr>
-        <w:rPr>
-          <w:rFonts w:asciiTheme="minorHAnsi" w:hAnsiTheme="minorHAnsi"/>
-          <w:sz w:val="22"/>
-          <w:szCs w:val="22"/>
-        </w:rPr>
-      </w:pPr>
-      <w:proofErr w:type="gramStart"/>
-      <w:r>
-        <w:rPr>
-          <w:rFonts w:asciiTheme="minorHAnsi" w:hAnsiTheme="minorHAnsi"/>
-          <w:sz w:val="22"/>
-          <w:szCs w:val="22"/>
-        </w:rPr>
-        <w:t>specimenBarcodeGeneratorClass=</w:t>
-      </w:r>
-      <w:proofErr w:type="gramEnd"/>
-      <w:r>
-        <w:rPr>
-          <w:rFonts w:asciiTheme="minorHAnsi" w:hAnsiTheme="minorHAnsi"/>
-          <w:sz w:val="22"/>
-          <w:szCs w:val="22"/>
-        </w:rPr>
-        <w:t>edu.wustl.catissuecore.namegenerator.DefaultSpecimenBarcodeGenerator</w:t>
-      </w:r>
-    </w:p>
-    <w:p>
-      <w:pPr>
-        <w:rPr>
-          <w:rFonts w:asciiTheme="minorHAnsi" w:hAnsiTheme="minorHAnsi"/>
-          <w:sz w:val="22"/>
-          <w:szCs w:val="22"/>
-        </w:rPr>
-      </w:pPr>
-      <w:proofErr w:type="gramStart"/>
-      <w:r>
-        <w:rPr>
-          <w:rFonts w:asciiTheme="minorHAnsi" w:hAnsiTheme="minorHAnsi"/>
-          <w:sz w:val="22"/>
-          <w:szCs w:val="22"/>
-        </w:rPr>
-        <w:t>storageContainerBarcodeGeneratorClass=</w:t>
-      </w:r>
-      <w:proofErr w:type="gramEnd"/>
-      <w:r>
-        <w:rPr>
-          <w:rFonts w:asciiTheme="minorHAnsi" w:hAnsiTheme="minorHAnsi"/>
-          <w:sz w:val="22"/>
-          <w:szCs w:val="22"/>
-        </w:rPr>
-        <w:t>edu.wustl.catissuecore.namegenerator.DefaultStorageContainerBarcodeGenerator</w:t>
-      </w:r>
-    </w:p>
-    <w:p>
-      <w:pPr>
-        <w:rPr>
-          <w:rFonts w:asciiTheme="minorHAnsi" w:hAnsiTheme="minorHAnsi"/>
-          <w:sz w:val="22"/>
-          <w:szCs w:val="22"/>
-        </w:rPr>
-      </w:pPr>
-      <w:proofErr w:type="spellStart"/>
-      <w:proofErr w:type="gramStart"/>
-      <w:r>
-        <w:rPr>
-          <w:rFonts w:asciiTheme="minorHAnsi" w:hAnsiTheme="minorHAnsi"/>
-          <w:sz w:val="22"/>
-          <w:szCs w:val="22"/>
-        </w:rPr>
-        <w:t>speicmenCollectionGroupLabelGeneratorClass</w:t>
-      </w:r>
-      <w:proofErr w:type="spellEnd"/>
-      <w:proofErr w:type="gramEnd"/>
-      <w:r>
-        <w:rPr>
-          <w:rFonts w:asciiTheme="minorHAnsi" w:hAnsiTheme="minorHAnsi"/>
-          <w:sz w:val="22"/>
-          <w:szCs w:val="22"/>
-        </w:rPr>
-        <w:t>= speicmenCollectionGroupBarcodeGeneratorClass=edu.wustl.catissuecore.namegenerator.DefaultSCGBarcodeGenerator</w:t>
-      </w:r>
-    </w:p>
-    <w:p>
-      <w:pPr>
-        <w:rPr>
-          <w:rFonts w:asciiTheme="minorHAnsi" w:hAnsiTheme="minorHAnsi"/>
-          <w:sz w:val="22"/>
-          <w:szCs w:val="22"/>
-        </w:rPr>
-      </w:pPr>
-      <w:proofErr w:type="spellStart"/>
-      <w:proofErr w:type="gramStart"/>
-      <w:r>
-        <w:rPr>
-          <w:rFonts w:asciiTheme="minorHAnsi" w:hAnsiTheme="minorHAnsi"/>
-          <w:sz w:val="22"/>
-          <w:szCs w:val="22"/>
-        </w:rPr>
-        <w:t>collectionProtocolRegistrationBarcodeGeneratorClass</w:t>
-      </w:r>
-      <w:proofErr w:type="spellEnd"/>
-      <w:proofErr w:type="gramEnd"/>
-      <w:r>
-        <w:rPr>
-          <w:rFonts w:asciiTheme="minorHAnsi" w:hAnsiTheme="minorHAnsi"/>
-          <w:sz w:val="22"/>
-          <w:szCs w:val="22"/>
-        </w:rPr>
-        <w:t xml:space="preserve">= </w:t>
-      </w:r>
-      <w:proofErr w:type="spellStart"/>
-      <w:r>
-        <w:rPr>
-          <w:rFonts w:asciiTheme="minorHAnsi" w:hAnsiTheme="minorHAnsi"/>
-          <w:sz w:val="22"/>
-          <w:szCs w:val="22"/>
-        </w:rPr>
-        <w:t>protocolParticipantIdentifierLabelGeneratorClass</w:t>
-      </w:r>
-      <w:proofErr w:type="spellEnd"/>
-      <w:r>
-        <w:rPr>
-          <w:rFonts w:asciiTheme="minorHAnsi" w:hAnsiTheme="minorHAnsi"/>
-          <w:sz w:val="22"/>
-          <w:szCs w:val="22"/>
-        </w:rPr>
-        <w:t>=</w:t>
+      <w:r>
+        <w:rPr>
+          <w:rFonts w:asciiTheme="minorHAnsi" w:hAnsiTheme="minorHAnsi"/>
+          <w:sz w:val="22"/>
+          <w:szCs w:val="22"/>
+        </w:rPr>
+        <w:t>MySQL: https://ncisvn.nci.nih.gov/svn/catissue_persistent/caTissue Database Dump/v2.0/MySQL and deploy application with label generator values as follows:</w:t>
+      </w:r>
+    </w:p>
+    <w:p>
+      <w:pPr>
+        <w:rPr>
+          <w:rFonts w:asciiTheme="minorHAnsi" w:hAnsiTheme="minorHAnsi"/>
+          <w:sz w:val="22"/>
+          <w:szCs w:val="22"/>
+        </w:rPr>
+      </w:pPr>
+    </w:p>
+    <w:p>
+      <w:pPr>
+        <w:rPr>
+          <w:rFonts w:asciiTheme="minorHAnsi" w:hAnsiTheme="minorHAnsi"/>
+          <w:sz w:val="22"/>
+          <w:szCs w:val="22"/>
+        </w:rPr>
+      </w:pPr>
+      <w:r>
+        <w:rPr>
+          <w:rFonts w:asciiTheme="minorHAnsi" w:hAnsiTheme="minorHAnsi"/>
+          <w:sz w:val="22"/>
+          <w:szCs w:val="22"/>
+        </w:rPr>
+        <w:t xml:space="preserve">specimenLabelGeneratorClass= </w:t>
+      </w:r>
+    </w:p>
+    <w:p>
+      <w:pPr>
+        <w:rPr>
+          <w:rFonts w:asciiTheme="minorHAnsi" w:hAnsiTheme="minorHAnsi"/>
+          <w:sz w:val="22"/>
+          <w:szCs w:val="22"/>
+        </w:rPr>
+      </w:pPr>
+      <w:r>
+        <w:rPr>
+          <w:rFonts w:asciiTheme="minorHAnsi" w:hAnsiTheme="minorHAnsi"/>
+          <w:sz w:val="22"/>
+          <w:szCs w:val="22"/>
+        </w:rPr>
+        <w:t>storageContainerLabelGeneratorClass=</w:t>
+      </w:r>
+    </w:p>
+    <w:p>
+      <w:pPr>
+        <w:rPr>
+          <w:rFonts w:asciiTheme="minorHAnsi" w:hAnsiTheme="minorHAnsi"/>
+          <w:sz w:val="22"/>
+          <w:szCs w:val="22"/>
+        </w:rPr>
+      </w:pPr>
+      <w:r>
+        <w:rPr>
+          <w:rFonts w:asciiTheme="minorHAnsi" w:hAnsiTheme="minorHAnsi"/>
+          <w:sz w:val="22"/>
+          <w:szCs w:val="22"/>
+        </w:rPr>
+        <w:t>specimenBarcodeGeneratorClass=edu.wustl.catissuecore.namegenerator.DefaultSpecimenBarcodeGenerator</w:t>
+      </w:r>
+    </w:p>
+    <w:p>
+      <w:pPr>
+        <w:rPr>
+          <w:rFonts w:asciiTheme="minorHAnsi" w:hAnsiTheme="minorHAnsi"/>
+          <w:sz w:val="22"/>
+          <w:szCs w:val="22"/>
+        </w:rPr>
+      </w:pPr>
+      <w:r>
+        <w:rPr>
+          <w:rFonts w:asciiTheme="minorHAnsi" w:hAnsiTheme="minorHAnsi"/>
+          <w:sz w:val="22"/>
+          <w:szCs w:val="22"/>
+        </w:rPr>
+        <w:t>storageContainerBarcodeGeneratorClass=edu.wustl.catissuecore.namegenerator.DefaultStorageContainerBarcodeGenerator</w:t>
+      </w:r>
+    </w:p>
+    <w:p>
+      <w:pPr>
+        <w:rPr>
+          <w:rFonts w:asciiTheme="minorHAnsi" w:hAnsiTheme="minorHAnsi"/>
+          <w:sz w:val="22"/>
+          <w:szCs w:val="22"/>
+        </w:rPr>
+      </w:pPr>
+      <w:r>
+        <w:rPr>
+          <w:rFonts w:asciiTheme="minorHAnsi" w:hAnsiTheme="minorHAnsi"/>
+          <w:sz w:val="22"/>
+          <w:szCs w:val="22"/>
+        </w:rPr>
+        <w:t>speicmenCollectionGroupLabelGeneratorClass= speicmenCollectionGroupBarcodeGeneratorClass=edu.wustl.catissuecore.namegenerator.DefaultSCGBarcodeGenerator</w:t>
+      </w:r>
+    </w:p>
+    <w:p>
+      <w:pPr>
+        <w:rPr>
+          <w:rFonts w:asciiTheme="minorHAnsi" w:hAnsiTheme="minorHAnsi"/>
+          <w:sz w:val="22"/>
+          <w:szCs w:val="22"/>
+        </w:rPr>
+      </w:pPr>
+      <w:r>
+        <w:rPr>
+          <w:rFonts w:asciiTheme="minorHAnsi" w:hAnsiTheme="minorHAnsi"/>
+          <w:sz w:val="22"/>
+          <w:szCs w:val="22"/>
+        </w:rPr>
+        <w:t>collectionProtocolRegistrationBarcodeGeneratorClass= protocolParticipantIdentifierLabelGeneratorClass=</w:t>
       </w:r>
     </w:p>
     <w:p>
@@ -689,19 +573,8 @@
           <w:sz w:val="22"/>
           <w:szCs w:val="22"/>
         </w:rPr>
-        <w:t xml:space="preserve">Laboratory of Translational </w:t>
-      </w:r>
-      <w:proofErr w:type="spellStart"/>
-      <w:r>
-        <w:rPr>
-          <w:rFonts w:asciiTheme="minorHAnsi" w:hAnsiTheme="minorHAnsi"/>
-          <w:b/>
-          <w:sz w:val="22"/>
-          <w:szCs w:val="22"/>
-        </w:rPr>
-        <w:t>Pathology_test</w:t>
-      </w:r>
-      <w:proofErr w:type="spellEnd"/>
+        <w:t>Laboratory of Translational Pathology_test</w:t>
+      </w:r>
       <w:r>
         <w:rPr>
           <w:rFonts w:asciiTheme="minorHAnsi" w:hAnsiTheme="minorHAnsi"/>
@@ -3692,7 +3565,6 @@
         </w:rPr>
         <w:t>Select “</w:t>
       </w:r>
-      <w:proofErr w:type="spellStart"/>
       <w:r>
         <w:rPr>
           <w:rFonts w:asciiTheme="minorHAnsi" w:hAnsiTheme="minorHAnsi"/>
@@ -3700,9 +3572,16 @@
           <w:sz w:val="22"/>
           <w:szCs w:val="22"/>
         </w:rPr>
-        <w:t>Coll</w:t>
-      </w:r>
-      <w:proofErr w:type="spellEnd"/>
+        <w:t>Coll?</w:t>
+      </w:r>
+      <w:r>
+        <w:rPr>
+          <w:rFonts w:asciiTheme="minorHAnsi" w:hAnsiTheme="minorHAnsi"/>
+          <w:sz w:val="22"/>
+          <w:szCs w:val="22"/>
+        </w:rPr>
+        <w:t>” and “</w:t>
+      </w:r>
       <w:r>
         <w:rPr>
           <w:rFonts w:asciiTheme="minorHAnsi" w:hAnsiTheme="minorHAnsi"/>
@@ -3710,15 +3589,36 @@
           <w:sz w:val="22"/>
           <w:szCs w:val="22"/>
         </w:rPr>
-        <w:t>?</w:t>
-      </w:r>
-      <w:r>
-        <w:rPr>
-          <w:rFonts w:asciiTheme="minorHAnsi" w:hAnsiTheme="minorHAnsi"/>
-          <w:sz w:val="22"/>
-          <w:szCs w:val="22"/>
-        </w:rPr>
-        <w:t>” and “</w:t>
+        <w:t>Print</w:t>
+      </w:r>
+      <w:r>
+        <w:rPr>
+          <w:rFonts w:asciiTheme="minorHAnsi" w:hAnsiTheme="minorHAnsi"/>
+          <w:sz w:val="22"/>
+          <w:szCs w:val="22"/>
+        </w:rPr>
+        <w:t>” Check box for Parent specimen and derivative.</w:t>
+      </w:r>
+    </w:p>
+    <w:p>
+      <w:pPr>
+        <w:numPr>
+          <w:ilvl w:val="0"/>
+          <w:numId w:val="1"/>
+        </w:numPr>
+        <w:rPr>
+          <w:rFonts w:asciiTheme="minorHAnsi" w:hAnsiTheme="minorHAnsi"/>
+          <w:sz w:val="22"/>
+          <w:szCs w:val="22"/>
+        </w:rPr>
+      </w:pPr>
+      <w:r>
+        <w:rPr>
+          <w:rFonts w:asciiTheme="minorHAnsi" w:hAnsiTheme="minorHAnsi"/>
+          <w:sz w:val="22"/>
+          <w:szCs w:val="22"/>
+        </w:rPr>
+        <w:t>Enter label for Parent specimen as “</w:t>
       </w:r>
       <w:r>
         <w:rPr>
@@ -3727,15 +3627,32 @@
           <w:sz w:val="22"/>
           <w:szCs w:val="22"/>
         </w:rPr>
-        <w:t>Print</w:t>
-      </w:r>
-      <w:r>
-        <w:rPr>
-          <w:rFonts w:asciiTheme="minorHAnsi" w:hAnsiTheme="minorHAnsi"/>
-          <w:sz w:val="22"/>
-          <w:szCs w:val="22"/>
-        </w:rPr>
-        <w:t>” Check box for Parent specimen and derivative.</w:t>
+        <w:t>0904050P</w:t>
+      </w:r>
+      <w:r>
+        <w:rPr>
+          <w:rFonts w:asciiTheme="minorHAnsi" w:hAnsiTheme="minorHAnsi"/>
+          <w:sz w:val="22"/>
+          <w:szCs w:val="22"/>
+        </w:rPr>
+        <w:t>” and derivative as “</w:t>
+      </w:r>
+      <w:r>
+        <w:rPr>
+          <w:rFonts w:asciiTheme="minorHAnsi" w:hAnsiTheme="minorHAnsi"/>
+          <w:b/>
+          <w:sz w:val="22"/>
+          <w:szCs w:val="22"/>
+        </w:rPr>
+        <w:t>0904050</w:t>
+      </w:r>
+      <w:r>
+        <w:rPr>
+          <w:rFonts w:asciiTheme="minorHAnsi" w:hAnsiTheme="minorHAnsi"/>
+          <w:sz w:val="22"/>
+          <w:szCs w:val="22"/>
+        </w:rPr>
+        <w:t>”.</w:t>
       </w:r>
     </w:p>
     <w:p>
@@ -3756,7 +3673,7 @@
           <w:sz w:val="22"/>
           <w:szCs w:val="22"/>
         </w:rPr>
-        <w:t>Enter label for Parent specimen as “</w:t>
+        <w:t>Click on “</w:t>
       </w:r>
       <w:r>
         <w:rPr>
@@ -3765,15 +3682,36 @@
           <w:sz w:val="22"/>
           <w:szCs w:val="22"/>
         </w:rPr>
-        <w:t>0904050P</w:t>
-      </w:r>
-      <w:r>
-        <w:rPr>
-          <w:rFonts w:asciiTheme="minorHAnsi" w:hAnsiTheme="minorHAnsi"/>
-          <w:sz w:val="22"/>
-          <w:szCs w:val="22"/>
-        </w:rPr>
-        <w:t>” and derivative as “</w:t>
+        <w:t>Add to My List</w:t>
+      </w:r>
+      <w:r>
+        <w:rPr>
+          <w:rFonts w:asciiTheme="minorHAnsi" w:hAnsiTheme="minorHAnsi"/>
+          <w:sz w:val="22"/>
+          <w:szCs w:val="22"/>
+        </w:rPr>
+        <w:t>” button. (Refer Expected Output)</w:t>
+      </w:r>
+    </w:p>
+    <w:p>
+      <w:pPr>
+        <w:numPr>
+          <w:ilvl w:val="0"/>
+          <w:numId w:val="1"/>
+        </w:numPr>
+        <w:rPr>
+          <w:rFonts w:asciiTheme="minorHAnsi" w:hAnsiTheme="minorHAnsi"/>
+          <w:sz w:val="22"/>
+          <w:szCs w:val="22"/>
+        </w:rPr>
+      </w:pPr>
+      <w:r>
+        <w:rPr>
+          <w:rFonts w:asciiTheme="minorHAnsi" w:hAnsiTheme="minorHAnsi"/>
+          <w:sz w:val="22"/>
+          <w:szCs w:val="22"/>
+        </w:rPr>
+        <w:t>Select “</w:t>
       </w:r>
       <w:r>
         <w:rPr>
@@ -3790,7 +3728,7 @@
           <w:sz w:val="22"/>
           <w:szCs w:val="22"/>
         </w:rPr>
-        <w:t>”.</w:t>
+        <w:t>” derivative specimen from tree view on LHS.</w:t>
       </w:r>
     </w:p>
     <w:p>
@@ -3811,7 +3749,7 @@
           <w:sz w:val="22"/>
           <w:szCs w:val="22"/>
         </w:rPr>
-        <w:t>Click on “</w:t>
+        <w:t>Select “</w:t>
       </w:r>
       <w:r>
         <w:rPr>
@@ -3820,15 +3758,15 @@
           <w:sz w:val="22"/>
           <w:szCs w:val="22"/>
         </w:rPr>
-        <w:t>Add to My List</w:t>
-      </w:r>
-      <w:r>
-        <w:rPr>
-          <w:rFonts w:asciiTheme="minorHAnsi" w:hAnsiTheme="minorHAnsi"/>
-          <w:sz w:val="22"/>
-          <w:szCs w:val="22"/>
-        </w:rPr>
-        <w:t>” button. (Refer Expected Output)</w:t>
+        <w:t>Create Aliquot/Derived Specimen as per CP</w:t>
+      </w:r>
+      <w:r>
+        <w:rPr>
+          <w:rFonts w:asciiTheme="minorHAnsi" w:hAnsiTheme="minorHAnsi"/>
+          <w:sz w:val="22"/>
+          <w:szCs w:val="22"/>
+        </w:rPr>
+        <w:t>” radio button.</w:t>
       </w:r>
     </w:p>
     <w:p>
@@ -3849,7 +3787,15 @@
           <w:sz w:val="22"/>
           <w:szCs w:val="22"/>
         </w:rPr>
-        <w:t>Select “</w:t>
+        <w:t xml:space="preserve">Click on </w:t>
+      </w:r>
+      <w:r>
+        <w:rPr>
+          <w:rFonts w:asciiTheme="minorHAnsi" w:hAnsiTheme="minorHAnsi"/>
+          <w:sz w:val="22"/>
+          <w:szCs w:val="22"/>
+        </w:rPr>
+        <w:t>“</w:t>
       </w:r>
       <w:r>
         <w:rPr>
@@ -3858,15 +3804,23 @@
           <w:sz w:val="22"/>
           <w:szCs w:val="22"/>
         </w:rPr>
-        <w:t>0904050</w:t>
-      </w:r>
-      <w:r>
-        <w:rPr>
-          <w:rFonts w:asciiTheme="minorHAnsi" w:hAnsiTheme="minorHAnsi"/>
-          <w:sz w:val="22"/>
-          <w:szCs w:val="22"/>
-        </w:rPr>
-        <w:t>” derivative specimen from tree view on LHS.</w:t>
+        <w:t>Add To My List</w:t>
+      </w:r>
+      <w:r>
+        <w:rPr>
+          <w:rFonts w:asciiTheme="minorHAnsi" w:hAnsiTheme="minorHAnsi"/>
+          <w:sz w:val="22"/>
+          <w:szCs w:val="22"/>
+        </w:rPr>
+        <w:t>”</w:t>
+      </w:r>
+      <w:r>
+        <w:rPr>
+          <w:rFonts w:asciiTheme="minorHAnsi" w:hAnsiTheme="minorHAnsi"/>
+          <w:sz w:val="22"/>
+          <w:szCs w:val="22"/>
+        </w:rPr>
+        <w:t>. (Refer Expected Output)</w:t>
       </w:r>
     </w:p>
     <w:p>
@@ -3887,7 +3841,7 @@
           <w:sz w:val="22"/>
           <w:szCs w:val="22"/>
         </w:rPr>
-        <w:t>Select “</w:t>
+        <w:t>Select Storage Container “</w:t>
       </w:r>
       <w:r>
         <w:rPr>
@@ -3896,44 +3850,15 @@
           <w:sz w:val="22"/>
           <w:szCs w:val="22"/>
         </w:rPr>
-        <w:t>Create Aliquot/Derived Specimen as per CP</w:t>
-      </w:r>
-      <w:r>
-        <w:rPr>
-          <w:rFonts w:asciiTheme="minorHAnsi" w:hAnsiTheme="minorHAnsi"/>
-          <w:sz w:val="22"/>
-          <w:szCs w:val="22"/>
-        </w:rPr>
-        <w:t>” radio button.</w:t>
-      </w:r>
-    </w:p>
-    <w:p>
-      <w:pPr>
-        <w:numPr>
-          <w:ilvl w:val="0"/>
-          <w:numId w:val="1"/>
-        </w:numPr>
-        <w:rPr>
-          <w:rFonts w:asciiTheme="minorHAnsi" w:hAnsiTheme="minorHAnsi"/>
-          <w:sz w:val="22"/>
-          <w:szCs w:val="22"/>
-        </w:rPr>
-      </w:pPr>
-      <w:r>
-        <w:rPr>
-          <w:rFonts w:asciiTheme="minorHAnsi" w:hAnsiTheme="minorHAnsi"/>
-          <w:sz w:val="22"/>
-          <w:szCs w:val="22"/>
-        </w:rPr>
-        <w:t xml:space="preserve">Click on </w:t>
-      </w:r>
-      <w:r>
-        <w:rPr>
-          <w:rFonts w:asciiTheme="minorHAnsi" w:hAnsiTheme="minorHAnsi"/>
-          <w:sz w:val="22"/>
-          <w:szCs w:val="22"/>
-        </w:rPr>
-        <w:t>“</w:t>
+        <w:t>Laboratory of Translational Pathology_test (1, 1)</w:t>
+      </w:r>
+      <w:r>
+        <w:rPr>
+          <w:rFonts w:asciiTheme="minorHAnsi" w:hAnsiTheme="minorHAnsi"/>
+          <w:sz w:val="22"/>
+          <w:szCs w:val="22"/>
+        </w:rPr>
+        <w:t xml:space="preserve">” using </w:t>
       </w:r>
       <w:r>
         <w:rPr>
@@ -3942,44 +3867,15 @@
           <w:sz w:val="22"/>
           <w:szCs w:val="22"/>
         </w:rPr>
-        <w:t>Submit</w:t>
-      </w:r>
-      <w:r>
-        <w:rPr>
-          <w:rFonts w:asciiTheme="minorHAnsi" w:hAnsiTheme="minorHAnsi"/>
-          <w:sz w:val="22"/>
-          <w:szCs w:val="22"/>
-        </w:rPr>
-        <w:t>”</w:t>
-      </w:r>
-      <w:r>
-        <w:rPr>
-          <w:rFonts w:asciiTheme="minorHAnsi" w:hAnsiTheme="minorHAnsi"/>
-          <w:sz w:val="22"/>
-          <w:szCs w:val="22"/>
-        </w:rPr>
-        <w:t>. (Refer Expected Output)</w:t>
-      </w:r>
-    </w:p>
-    <w:p>
-      <w:pPr>
-        <w:numPr>
-          <w:ilvl w:val="0"/>
-          <w:numId w:val="1"/>
-        </w:numPr>
-        <w:rPr>
-          <w:rFonts w:asciiTheme="minorHAnsi" w:hAnsiTheme="minorHAnsi"/>
-          <w:sz w:val="22"/>
-          <w:szCs w:val="22"/>
-        </w:rPr>
-      </w:pPr>
-      <w:r>
-        <w:rPr>
-          <w:rFonts w:asciiTheme="minorHAnsi" w:hAnsiTheme="minorHAnsi"/>
-          <w:sz w:val="22"/>
-          <w:szCs w:val="22"/>
-        </w:rPr>
-        <w:t>Select Storage Container “</w:t>
+        <w:t>MAP</w:t>
+      </w:r>
+      <w:r>
+        <w:rPr>
+          <w:rFonts w:asciiTheme="minorHAnsi" w:hAnsiTheme="minorHAnsi"/>
+          <w:sz w:val="22"/>
+          <w:szCs w:val="22"/>
+        </w:rPr>
+        <w:t xml:space="preserve"> button. Click on “</w:t>
       </w:r>
       <w:r>
         <w:rPr>
@@ -3988,81 +3884,7 @@
           <w:sz w:val="22"/>
           <w:szCs w:val="22"/>
         </w:rPr>
-        <w:t xml:space="preserve">Laboratory of Translational </w:t>
-      </w:r>
-      <w:proofErr w:type="spellStart"/>
-      <w:r>
-        <w:rPr>
-          <w:rFonts w:asciiTheme="minorHAnsi" w:hAnsiTheme="minorHAnsi"/>
-          <w:b/>
-          <w:sz w:val="22"/>
-          <w:szCs w:val="22"/>
-        </w:rPr>
-        <w:t>Pathology_test</w:t>
-      </w:r>
-      <w:proofErr w:type="spellEnd"/>
-      <w:r>
-        <w:rPr>
-          <w:rFonts w:asciiTheme="minorHAnsi" w:hAnsiTheme="minorHAnsi"/>
-          <w:b/>
-          <w:sz w:val="22"/>
-          <w:szCs w:val="22"/>
-        </w:rPr>
-        <w:t xml:space="preserve"> (1, 1)</w:t>
-      </w:r>
-      <w:r>
-        <w:rPr>
-          <w:rFonts w:asciiTheme="minorHAnsi" w:hAnsiTheme="minorHAnsi"/>
-          <w:sz w:val="22"/>
-          <w:szCs w:val="22"/>
-        </w:rPr>
-        <w:t xml:space="preserve">” using </w:t>
-      </w:r>
-      <w:r>
-        <w:rPr>
-          <w:rFonts w:asciiTheme="minorHAnsi" w:hAnsiTheme="minorHAnsi"/>
-          <w:b/>
-          <w:sz w:val="22"/>
-          <w:szCs w:val="22"/>
-        </w:rPr>
-        <w:t>MAP</w:t>
-      </w:r>
-      <w:r>
-        <w:rPr>
-          <w:rFonts w:asciiTheme="minorHAnsi" w:hAnsiTheme="minorHAnsi"/>
-          <w:sz w:val="22"/>
-          <w:szCs w:val="22"/>
-        </w:rPr>
-        <w:t xml:space="preserve"> button. Click on “</w:t>
-      </w:r>
-      <w:r>
-        <w:rPr>
-          <w:rFonts w:asciiTheme="minorHAnsi" w:hAnsiTheme="minorHAnsi"/>
-          <w:b/>
-          <w:sz w:val="22"/>
-          <w:szCs w:val="22"/>
-        </w:rPr>
-        <w:t xml:space="preserve">Apply First Location </w:t>
-      </w:r>
-      <w:proofErr w:type="gramStart"/>
-      <w:r>
-        <w:rPr>
-          <w:rFonts w:asciiTheme="minorHAnsi" w:hAnsiTheme="minorHAnsi"/>
-          <w:b/>
-          <w:sz w:val="22"/>
-          <w:szCs w:val="22"/>
-        </w:rPr>
-        <w:t>To</w:t>
-      </w:r>
-      <w:proofErr w:type="gramEnd"/>
-      <w:r>
-        <w:rPr>
-          <w:rFonts w:asciiTheme="minorHAnsi" w:hAnsiTheme="minorHAnsi"/>
-          <w:b/>
-          <w:sz w:val="22"/>
-          <w:szCs w:val="22"/>
-        </w:rPr>
-        <w:t xml:space="preserve"> All</w:t>
+        <w:t>Apply First Location To All</w:t>
       </w:r>
       <w:r>
         <w:rPr>
@@ -4363,7 +4185,7 @@
           <w:sz w:val="22"/>
           <w:szCs w:val="22"/>
         </w:rPr>
-        <w:t>Submit</w:t>
+        <w:t>Add To My List</w:t>
       </w:r>
       <w:r>
         <w:rPr>
@@ -4828,7 +4650,7 @@
           <w:sz w:val="22"/>
           <w:szCs w:val="22"/>
         </w:rPr>
-        <w:t>Submit</w:t>
+        <w:t>Add to My List</w:t>
       </w:r>
       <w:r>
         <w:rPr>
@@ -5000,17 +4822,8 @@
           <w:sz w:val="22"/>
           <w:szCs w:val="22"/>
         </w:rPr>
-        <w:t>18) Only that collection protocol will be displayed in the drop down to which the administrator has access such as CAKUT, GAML, GAML_Study, High Risk Breast Cancer, KTRC – Adult, Late Stage Breast Cancer, Z6041 and Alcohol Dependence. Administrator will not be able to view ACS, B and B Study Protocols as they are associated to some other site.</w:t>
-      </w:r>
-    </w:p>
-    <w:p>
-      <w:pPr>
-        <w:rPr>
-          <w:rFonts w:asciiTheme="minorHAnsi" w:hAnsiTheme="minorHAnsi"/>
-          <w:sz w:val="22"/>
-          <w:szCs w:val="22"/>
-        </w:rPr>
-      </w:pPr>
+        <w:t xml:space="preserve">18) Only that collection protocol will be displayed in the drop down to which the administrator has access such as CAKUT, GAML, GAML_Study, High Risk Breast Cancer, KTRC – Adult, Late </w:t>
+      </w:r>
       <w:r>
         <w:rPr>
           <w:rFonts w:asciiTheme="minorHAnsi" w:hAnsiTheme="minorHAnsi"/>
@@ -5018,6 +4831,23 @@
           <w:szCs w:val="22"/>
         </w:rPr>
         <w:lastRenderedPageBreak/>
+        <w:t>Stage Breast Cancer, Z6041 and Alcohol Dependence. Administrator will not be able to view ACS, B and B Study Protocols as they are associated to some other site.</w:t>
+      </w:r>
+    </w:p>
+    <w:p>
+      <w:pPr>
+        <w:rPr>
+          <w:rFonts w:asciiTheme="minorHAnsi" w:hAnsiTheme="minorHAnsi"/>
+          <w:sz w:val="22"/>
+          <w:szCs w:val="22"/>
+        </w:rPr>
+      </w:pPr>
+      <w:r>
+        <w:rPr>
+          <w:rFonts w:asciiTheme="minorHAnsi" w:hAnsiTheme="minorHAnsi"/>
+          <w:sz w:val="22"/>
+          <w:szCs w:val="22"/>
+        </w:rPr>
         <w:t>20) Register New participant details page will be displayed on RHS. Barcode and Participant Protocol ID text box will be available since barcode and PPID label generator is OFF.</w:t>
       </w:r>
     </w:p>
@@ -5137,148 +4967,74 @@
           <w:sz w:val="22"/>
           <w:szCs w:val="22"/>
         </w:rPr>
-        <w:t>Specimen will be successfully created. “Printed successfully” success message will be displayed. .</w:t>
-      </w:r>
-      <w:proofErr w:type="spellStart"/>
-      <w:r>
-        <w:rPr>
-          <w:rFonts w:asciiTheme="minorHAnsi" w:hAnsiTheme="minorHAnsi"/>
-          <w:sz w:val="22"/>
-          <w:szCs w:val="22"/>
-        </w:rPr>
-        <w:t>cmd</w:t>
-      </w:r>
-      <w:proofErr w:type="spellEnd"/>
-      <w:r>
-        <w:rPr>
-          <w:rFonts w:asciiTheme="minorHAnsi" w:hAnsiTheme="minorHAnsi"/>
-          <w:sz w:val="22"/>
-          <w:szCs w:val="22"/>
-        </w:rPr>
-        <w:t xml:space="preserve"> files will be generated under JBOSS_HME/print/printer folder of Label Printing </w:t>
-      </w:r>
-      <w:proofErr w:type="spellStart"/>
-      <w:r>
-        <w:rPr>
-          <w:rFonts w:asciiTheme="minorHAnsi" w:hAnsiTheme="minorHAnsi"/>
-          <w:sz w:val="22"/>
-          <w:szCs w:val="22"/>
-        </w:rPr>
-        <w:t>Jboss</w:t>
-      </w:r>
-      <w:proofErr w:type="spellEnd"/>
-      <w:r>
-        <w:rPr>
-          <w:rFonts w:asciiTheme="minorHAnsi" w:hAnsiTheme="minorHAnsi"/>
-          <w:sz w:val="22"/>
-          <w:szCs w:val="22"/>
-        </w:rPr>
-        <w:t>. The details displayed in the files will be in accordance with the print_rules.xls file.</w:t>
-      </w:r>
-    </w:p>
-    <w:p>
-      <w:pPr>
-        <w:rPr>
-          <w:rFonts w:asciiTheme="minorHAnsi" w:hAnsiTheme="minorHAnsi"/>
-          <w:sz w:val="22"/>
-          <w:szCs w:val="22"/>
-        </w:rPr>
-      </w:pPr>
-      <w:r>
-        <w:rPr>
-          <w:rFonts w:asciiTheme="minorHAnsi" w:hAnsiTheme="minorHAnsi"/>
-          <w:sz w:val="22"/>
-          <w:szCs w:val="22"/>
-        </w:rPr>
-        <w:t>35) Aliquot summary page will be displayed with auto label generator for aliquots as “0904050_1”, “0904050_2” and “0904050_3”.</w:t>
-      </w:r>
-    </w:p>
-    <w:p>
-      <w:pPr>
-        <w:rPr>
-          <w:rFonts w:asciiTheme="minorHAnsi" w:hAnsiTheme="minorHAnsi"/>
-          <w:sz w:val="22"/>
-          <w:szCs w:val="22"/>
-        </w:rPr>
-      </w:pPr>
-      <w:r>
-        <w:rPr>
-          <w:rFonts w:asciiTheme="minorHAnsi" w:hAnsiTheme="minorHAnsi"/>
-          <w:sz w:val="22"/>
-          <w:szCs w:val="22"/>
-        </w:rPr>
-        <w:t xml:space="preserve">36) Clicking on MAP button would display a new window with all the containers available under “Laboratory of Translational Pathology” site. Selecting “Apply First Location </w:t>
-      </w:r>
-      <w:proofErr w:type="gramStart"/>
-      <w:r>
-        <w:rPr>
-          <w:rFonts w:asciiTheme="minorHAnsi" w:hAnsiTheme="minorHAnsi"/>
-          <w:sz w:val="22"/>
-          <w:szCs w:val="22"/>
-        </w:rPr>
-        <w:t>To</w:t>
-      </w:r>
-      <w:proofErr w:type="gramEnd"/>
-      <w:r>
-        <w:rPr>
-          <w:rFonts w:asciiTheme="minorHAnsi" w:hAnsiTheme="minorHAnsi"/>
-          <w:sz w:val="22"/>
-          <w:szCs w:val="22"/>
-        </w:rPr>
-        <w:t xml:space="preserve"> All” will display same container for the remaining two aliquots.</w:t>
-      </w:r>
-    </w:p>
-    <w:p>
-      <w:pPr>
-        <w:rPr>
-          <w:rFonts w:asciiTheme="minorHAnsi" w:hAnsiTheme="minorHAnsi"/>
-          <w:sz w:val="22"/>
-          <w:szCs w:val="22"/>
-        </w:rPr>
-      </w:pPr>
-      <w:r>
-        <w:rPr>
-          <w:rFonts w:asciiTheme="minorHAnsi" w:hAnsiTheme="minorHAnsi"/>
-          <w:sz w:val="22"/>
-          <w:szCs w:val="22"/>
-        </w:rPr>
-        <w:t>37) Aliquots will be successfully created. “Printed successfully” success message will be displayed. .</w:t>
-      </w:r>
-      <w:proofErr w:type="spellStart"/>
-      <w:r>
-        <w:rPr>
-          <w:rFonts w:asciiTheme="minorHAnsi" w:hAnsiTheme="minorHAnsi"/>
-          <w:sz w:val="22"/>
-          <w:szCs w:val="22"/>
-        </w:rPr>
-        <w:t>cmd</w:t>
-      </w:r>
-      <w:proofErr w:type="spellEnd"/>
-      <w:r>
-        <w:rPr>
-          <w:rFonts w:asciiTheme="minorHAnsi" w:hAnsiTheme="minorHAnsi"/>
-          <w:sz w:val="22"/>
-          <w:szCs w:val="22"/>
-        </w:rPr>
-        <w:t xml:space="preserve"> files will be generated under JBOSS_HME/print/printer folder of Label Printing </w:t>
-      </w:r>
-      <w:proofErr w:type="spellStart"/>
-      <w:r>
-        <w:rPr>
-          <w:rFonts w:asciiTheme="minorHAnsi" w:hAnsiTheme="minorHAnsi"/>
-          <w:sz w:val="22"/>
-          <w:szCs w:val="22"/>
-        </w:rPr>
-        <w:t>Jboss</w:t>
-      </w:r>
-      <w:proofErr w:type="spellEnd"/>
-      <w:r>
-        <w:rPr>
-          <w:rFonts w:asciiTheme="minorHAnsi" w:hAnsiTheme="minorHAnsi"/>
-          <w:sz w:val="22"/>
-          <w:szCs w:val="22"/>
-        </w:rPr>
-        <w:t>. The details displayed in the files will be in accordance with the print_rules.xls file.</w:t>
+        <w:t>Specimen will be successfully created. “Printed successfully” success message will be displayed. .cmd files will be generated under JBOSS_HME/print/printer folder of Label Printing Jboss. The details displayed in the files will be in accordance with the print_rules.xls file.</w:t>
+      </w:r>
+    </w:p>
+    <w:p>
+      <w:pPr>
+        <w:rPr>
+          <w:rFonts w:asciiTheme="minorHAnsi" w:hAnsiTheme="minorHAnsi"/>
+          <w:sz w:val="22"/>
+          <w:szCs w:val="22"/>
+        </w:rPr>
+      </w:pPr>
+      <w:r>
+        <w:rPr>
+          <w:rFonts w:asciiTheme="minorHAnsi" w:hAnsiTheme="minorHAnsi"/>
+          <w:sz w:val="22"/>
+          <w:szCs w:val="22"/>
+        </w:rPr>
+        <w:t xml:space="preserve">35) </w:t>
+      </w:r>
+      <w:r>
+        <w:rPr>
+          <w:rFonts w:asciiTheme="minorHAnsi" w:hAnsiTheme="minorHAnsi"/>
+          <w:sz w:val="22"/>
+          <w:szCs w:val="22"/>
+        </w:rPr>
+        <w:t xml:space="preserve">“1 records are added to the List” success message will be displayed. </w:t>
+      </w:r>
+      <w:r>
+        <w:rPr>
+          <w:rFonts w:asciiTheme="minorHAnsi" w:hAnsiTheme="minorHAnsi"/>
+          <w:sz w:val="22"/>
+          <w:szCs w:val="22"/>
+        </w:rPr>
+        <w:t>Aliquot summary page will be displayed with auto label generator for aliquots as “0904050_1”, “0904050_2” and “0904050_3”.</w:t>
+      </w:r>
+    </w:p>
+    <w:p>
+      <w:pPr>
+        <w:rPr>
+          <w:rFonts w:asciiTheme="minorHAnsi" w:hAnsiTheme="minorHAnsi"/>
+          <w:sz w:val="22"/>
+          <w:szCs w:val="22"/>
+        </w:rPr>
+      </w:pPr>
+      <w:r>
+        <w:rPr>
+          <w:rFonts w:asciiTheme="minorHAnsi" w:hAnsiTheme="minorHAnsi"/>
+          <w:sz w:val="22"/>
+          <w:szCs w:val="22"/>
+        </w:rPr>
+        <w:t>36) Clicking on MAP button would display a new window with all the containers available under “Laboratory of Translational Pathology” site. Selecting “Apply First Location To All” will display same container for the remaining two aliquots.</w:t>
+      </w:r>
+    </w:p>
+    <w:p>
+      <w:pPr>
+        <w:rPr>
+          <w:rFonts w:asciiTheme="minorHAnsi" w:hAnsiTheme="minorHAnsi"/>
+          <w:sz w:val="22"/>
+          <w:szCs w:val="22"/>
+        </w:rPr>
+      </w:pPr>
+      <w:r>
+        <w:rPr>
+          <w:rFonts w:asciiTheme="minorHAnsi" w:hAnsiTheme="minorHAnsi"/>
+          <w:sz w:val="22"/>
+          <w:szCs w:val="22"/>
+        </w:rPr>
+        <w:t>37) Aliquots will be successfully created. “Printed successfully” success message will be displayed. .cmd files will be generated under JBOSS_HME/print/printer folder of Label Printing Jboss. The details displayed in the files will be in accordance with the print_rules.xls file.</w:t>
       </w:r>
     </w:p>
     <w:p>
@@ -5329,43 +5085,39 @@
           <w:sz w:val="22"/>
           <w:szCs w:val="22"/>
         </w:rPr>
-        <w:t>43) Specimen successfully updated success message will be displayed and add new derivative page will be displayed. “Printed successfully” success message will be displayed. .</w:t>
-      </w:r>
-      <w:proofErr w:type="spellStart"/>
-      <w:r>
-        <w:rPr>
-          <w:rFonts w:asciiTheme="minorHAnsi" w:hAnsiTheme="minorHAnsi"/>
-          <w:sz w:val="22"/>
-          <w:szCs w:val="22"/>
-        </w:rPr>
-        <w:t>cmd</w:t>
-      </w:r>
-      <w:proofErr w:type="spellEnd"/>
-      <w:r>
-        <w:rPr>
-          <w:rFonts w:asciiTheme="minorHAnsi" w:hAnsiTheme="minorHAnsi"/>
-          <w:sz w:val="22"/>
-          <w:szCs w:val="22"/>
-        </w:rPr>
-        <w:t xml:space="preserve"> files will be generated under JBOSS_HME/print/printer folder of Label Printing </w:t>
-      </w:r>
-      <w:proofErr w:type="spellStart"/>
-      <w:r>
-        <w:rPr>
-          <w:rFonts w:asciiTheme="minorHAnsi" w:hAnsiTheme="minorHAnsi"/>
-          <w:sz w:val="22"/>
-          <w:szCs w:val="22"/>
-        </w:rPr>
-        <w:t>Jboss</w:t>
-      </w:r>
-      <w:proofErr w:type="spellEnd"/>
-      <w:r>
-        <w:rPr>
-          <w:rFonts w:asciiTheme="minorHAnsi" w:hAnsiTheme="minorHAnsi"/>
-          <w:sz w:val="22"/>
-          <w:szCs w:val="22"/>
-        </w:rPr>
-        <w:t>. The details displayed in the files will be in accordance with the print_rules.xls file.</w:t>
+        <w:t xml:space="preserve">43) </w:t>
+      </w:r>
+      <w:r>
+        <w:rPr>
+          <w:rFonts w:asciiTheme="minorHAnsi" w:hAnsiTheme="minorHAnsi"/>
+          <w:sz w:val="22"/>
+          <w:szCs w:val="22"/>
+        </w:rPr>
+        <w:t xml:space="preserve">“1 records are added to the List” </w:t>
+      </w:r>
+      <w:r>
+        <w:rPr>
+          <w:rFonts w:asciiTheme="minorHAnsi" w:hAnsiTheme="minorHAnsi"/>
+          <w:sz w:val="22"/>
+          <w:szCs w:val="22"/>
+        </w:rPr>
+        <w:t>success</w:t>
+      </w:r>
+      <w:r>
+        <w:rPr>
+          <w:rFonts w:asciiTheme="minorHAnsi" w:hAnsiTheme="minorHAnsi"/>
+          <w:sz w:val="22"/>
+          <w:szCs w:val="22"/>
+        </w:rPr>
+        <w:t xml:space="preserve"> </w:t>
+      </w:r>
+      <w:r>
+        <w:rPr>
+          <w:rFonts w:asciiTheme="minorHAnsi" w:hAnsiTheme="minorHAnsi"/>
+          <w:sz w:val="22"/>
+          <w:szCs w:val="22"/>
+        </w:rPr>
+        <w:t>message will be displayed and add new derivative page will be displayed. “Printed successfully” success message will be displayed. .cmd files will be generated under JBOSS_HME/print/printer folder of Label Printing Jboss. The details displayed in the files will be in accordance with the print_rules.xls file.</w:t>
       </w:r>
     </w:p>
     <w:p>
@@ -5399,114 +5151,57 @@
           <w:sz w:val="22"/>
           <w:szCs w:val="22"/>
         </w:rPr>
-        <w:t xml:space="preserve">47) Derivative will be successfully created and added to My List View page with success message as “1 </w:t>
-      </w:r>
-      <w:proofErr w:type="gramStart"/>
-      <w:r>
-        <w:rPr>
-          <w:rFonts w:asciiTheme="minorHAnsi" w:hAnsiTheme="minorHAnsi"/>
-          <w:sz w:val="22"/>
-          <w:szCs w:val="22"/>
-        </w:rPr>
-        <w:t>records</w:t>
-      </w:r>
-      <w:proofErr w:type="gramEnd"/>
-      <w:r>
-        <w:rPr>
-          <w:rFonts w:asciiTheme="minorHAnsi" w:hAnsiTheme="minorHAnsi"/>
-          <w:sz w:val="22"/>
-          <w:szCs w:val="22"/>
-        </w:rPr>
-        <w:t xml:space="preserve"> are added in the List”. Aliquot details page will be displayed. Aliquot label would be “0904051_1”, “0904051_2” and “0904051_3” and AUTO storage location. “Printed successfully” success message will be displayed. .</w:t>
-      </w:r>
-      <w:proofErr w:type="spellStart"/>
-      <w:r>
-        <w:rPr>
-          <w:rFonts w:asciiTheme="minorHAnsi" w:hAnsiTheme="minorHAnsi"/>
-          <w:sz w:val="22"/>
-          <w:szCs w:val="22"/>
-        </w:rPr>
-        <w:t>cmd</w:t>
-      </w:r>
-      <w:proofErr w:type="spellEnd"/>
-      <w:r>
-        <w:rPr>
-          <w:rFonts w:asciiTheme="minorHAnsi" w:hAnsiTheme="minorHAnsi"/>
-          <w:sz w:val="22"/>
-          <w:szCs w:val="22"/>
-        </w:rPr>
-        <w:t xml:space="preserve"> files will be generated under JBOSS_HME/print/printer folder of Label Printing </w:t>
-      </w:r>
-      <w:proofErr w:type="spellStart"/>
-      <w:r>
-        <w:rPr>
-          <w:rFonts w:asciiTheme="minorHAnsi" w:hAnsiTheme="minorHAnsi"/>
-          <w:sz w:val="22"/>
-          <w:szCs w:val="22"/>
-        </w:rPr>
-        <w:t>Jboss</w:t>
-      </w:r>
-      <w:proofErr w:type="spellEnd"/>
-      <w:r>
-        <w:rPr>
-          <w:rFonts w:asciiTheme="minorHAnsi" w:hAnsiTheme="minorHAnsi"/>
-          <w:sz w:val="22"/>
-          <w:szCs w:val="22"/>
-        </w:rPr>
-        <w:t>. The details displayed in the files will be in accordance with the print_rules.xls file.</w:t>
-      </w:r>
-    </w:p>
-    <w:p>
-      <w:pPr>
-        <w:rPr>
-          <w:rFonts w:asciiTheme="minorHAnsi" w:hAnsiTheme="minorHAnsi"/>
-          <w:sz w:val="22"/>
-          <w:szCs w:val="22"/>
-        </w:rPr>
-      </w:pPr>
-      <w:r>
-        <w:rPr>
-          <w:rFonts w:asciiTheme="minorHAnsi" w:hAnsiTheme="minorHAnsi"/>
-          <w:sz w:val="22"/>
-          <w:szCs w:val="22"/>
-        </w:rPr>
-        <w:t>48) Aliquots will be successfully created. “Printed successfully” success message will be displayed. .</w:t>
-      </w:r>
-      <w:proofErr w:type="spellStart"/>
-      <w:r>
-        <w:rPr>
-          <w:rFonts w:asciiTheme="minorHAnsi" w:hAnsiTheme="minorHAnsi"/>
-          <w:sz w:val="22"/>
-          <w:szCs w:val="22"/>
-        </w:rPr>
-        <w:t>cmd</w:t>
-      </w:r>
-      <w:proofErr w:type="spellEnd"/>
-      <w:r>
-        <w:rPr>
-          <w:rFonts w:asciiTheme="minorHAnsi" w:hAnsiTheme="minorHAnsi"/>
-          <w:sz w:val="22"/>
-          <w:szCs w:val="22"/>
-        </w:rPr>
-        <w:t xml:space="preserve"> files will be generated under JBOSS_HME/print/printer folder of Label Printing </w:t>
-      </w:r>
-      <w:proofErr w:type="spellStart"/>
-      <w:r>
-        <w:rPr>
-          <w:rFonts w:asciiTheme="minorHAnsi" w:hAnsiTheme="minorHAnsi"/>
-          <w:sz w:val="22"/>
-          <w:szCs w:val="22"/>
-        </w:rPr>
-        <w:t>Jboss</w:t>
-      </w:r>
-      <w:proofErr w:type="spellEnd"/>
-      <w:r>
-        <w:rPr>
-          <w:rFonts w:asciiTheme="minorHAnsi" w:hAnsiTheme="minorHAnsi"/>
-          <w:sz w:val="22"/>
-          <w:szCs w:val="22"/>
-        </w:rPr>
-        <w:t>. The details displayed in the files will be in accordance with the print_rules.xls file.</w:t>
+        <w:t>47) Derivative will be successfully created and added to My List View page with success message as “1 records are added in the List”. Aliquot details page will be displayed. Aliquot label would be “0904051_1”, “0904051_2” and “0904051_3” and AUTO storage location. “Printed successfully” success message will be displayed. .cmd files will be generated under JBOSS_HME/print/printer folder of Label Printing Jboss. The details displayed in the files will be in accordance with the print_rules.xls file.</w:t>
+      </w:r>
+    </w:p>
+    <w:p>
+      <w:pPr>
+        <w:rPr>
+          <w:rFonts w:asciiTheme="minorHAnsi" w:hAnsiTheme="minorHAnsi"/>
+          <w:sz w:val="22"/>
+          <w:szCs w:val="22"/>
+        </w:rPr>
+      </w:pPr>
+      <w:r>
+        <w:rPr>
+          <w:rFonts w:asciiTheme="minorHAnsi" w:hAnsiTheme="minorHAnsi"/>
+          <w:sz w:val="22"/>
+          <w:szCs w:val="22"/>
+        </w:rPr>
+        <w:t xml:space="preserve">48) </w:t>
+      </w:r>
+      <w:r>
+        <w:rPr>
+          <w:rFonts w:asciiTheme="minorHAnsi" w:hAnsiTheme="minorHAnsi"/>
+          <w:sz w:val="22"/>
+          <w:szCs w:val="22"/>
+        </w:rPr>
+        <w:t xml:space="preserve">“3 records are added to the List” success message will be displayed. </w:t>
+      </w:r>
+      <w:r>
+        <w:rPr>
+          <w:rFonts w:asciiTheme="minorHAnsi" w:hAnsiTheme="minorHAnsi"/>
+          <w:sz w:val="22"/>
+          <w:szCs w:val="22"/>
+        </w:rPr>
+        <w:t xml:space="preserve">Aliquots will be successfully created. </w:t>
+      </w:r>
+    </w:p>
+    <w:p>
+      <w:pPr>
+        <w:rPr>
+          <w:rFonts w:asciiTheme="minorHAnsi" w:hAnsiTheme="minorHAnsi"/>
+          <w:sz w:val="22"/>
+          <w:szCs w:val="22"/>
+        </w:rPr>
+      </w:pPr>
+      <w:r>
+        <w:rPr>
+          <w:rFonts w:asciiTheme="minorHAnsi" w:hAnsiTheme="minorHAnsi"/>
+          <w:sz w:val="22"/>
+          <w:szCs w:val="22"/>
+        </w:rPr>
+        <w:t>“Printed successfully” success message will be displayed. .cmd files will be generated under JBOSS_HME/print/printer folder of Label Printing Jboss. The details displayed in the files will be in accordance with the print_rules.xls file.</w:t>
       </w:r>
     </w:p>
     <w:p>
@@ -5555,6 +5250,7 @@
           <w:sz w:val="22"/>
           <w:szCs w:val="22"/>
         </w:rPr>
+        <w:lastRenderedPageBreak/>
         <w:t>Newly registered Participant will be displayed in the search result for “Participant Last Name equal to Montgomery” Simple search.</w:t>
       </w:r>
     </w:p>
@@ -5597,29 +5293,265 @@
           <w:sz w:val="22"/>
           <w:szCs w:val="22"/>
         </w:rPr>
+        <w:t>Recently collected and created Specimen will be displayed in the search result for “Specimen Label starts with 090405” Simple search.</w:t>
+      </w:r>
+    </w:p>
+    <w:p>
+      <w:pPr>
+        <w:numPr>
+          <w:ilvl w:val="0"/>
+          <w:numId w:val="3"/>
+        </w:numPr>
+        <w:rPr>
+          <w:rFonts w:asciiTheme="minorHAnsi" w:hAnsiTheme="minorHAnsi"/>
+          <w:sz w:val="22"/>
+          <w:szCs w:val="22"/>
+        </w:rPr>
+      </w:pPr>
+      <w:r>
+        <w:rPr>
+          <w:rFonts w:asciiTheme="minorHAnsi" w:hAnsiTheme="minorHAnsi"/>
+          <w:sz w:val="22"/>
+          <w:szCs w:val="22"/>
+        </w:rPr>
+        <w:t>Following changes will be displayed in the AUDIT table:</w:t>
+      </w:r>
+    </w:p>
+    <w:p>
+      <w:pPr>
+        <w:ind w:left="360"/>
+        <w:rPr>
+          <w:rFonts w:asciiTheme="minorHAnsi" w:hAnsiTheme="minorHAnsi"/>
+          <w:sz w:val="22"/>
+          <w:szCs w:val="22"/>
+        </w:rPr>
+      </w:pPr>
+    </w:p>
+    <w:p>
+      <w:pPr>
+        <w:ind w:left="360"/>
+        <w:rPr>
+          <w:rFonts w:asciiTheme="minorHAnsi" w:hAnsiTheme="minorHAnsi"/>
+          <w:sz w:val="22"/>
+          <w:szCs w:val="22"/>
+        </w:rPr>
+      </w:pPr>
+      <w:r>
+        <w:rPr>
+          <w:rFonts w:asciiTheme="minorHAnsi" w:hAnsiTheme="minorHAnsi"/>
+          <w:sz w:val="22"/>
+          <w:szCs w:val="22"/>
+        </w:rPr>
+        <w:t>For Participant:</w:t>
+      </w:r>
+    </w:p>
+    <w:p>
+      <w:pPr>
+        <w:ind w:left="360"/>
+        <w:rPr>
+          <w:rFonts w:asciiTheme="minorHAnsi" w:hAnsiTheme="minorHAnsi"/>
+          <w:sz w:val="22"/>
+          <w:szCs w:val="22"/>
+        </w:rPr>
+      </w:pPr>
+    </w:p>
+    <w:p>
+      <w:pPr>
+        <w:numPr>
+          <w:ilvl w:val="0"/>
+          <w:numId w:val="5"/>
+        </w:numPr>
+        <w:ind w:left="360"/>
+        <w:rPr>
+          <w:rFonts w:asciiTheme="minorHAnsi" w:hAnsiTheme="minorHAnsi"/>
+          <w:sz w:val="22"/>
+          <w:szCs w:val="22"/>
+        </w:rPr>
+      </w:pPr>
+      <w:r>
+        <w:rPr>
+          <w:rFonts w:asciiTheme="minorHAnsi" w:hAnsiTheme="minorHAnsi"/>
+          <w:sz w:val="22"/>
+          <w:szCs w:val="22"/>
+        </w:rPr>
+        <w:t>In CATISSUE_AUDIT_EVENT table new record should be entered with IP address equal to the IP address of the machine from which the action was performed and Event_Timepstamp equal to the date on which the action was performed. Event_Type should contain INSERT.</w:t>
+      </w:r>
+    </w:p>
+    <w:p>
+      <w:pPr>
+        <w:numPr>
+          <w:ilvl w:val="0"/>
+          <w:numId w:val="5"/>
+        </w:numPr>
+        <w:ind w:left="360"/>
+        <w:rPr>
+          <w:rFonts w:asciiTheme="minorHAnsi" w:hAnsiTheme="minorHAnsi"/>
+          <w:sz w:val="22"/>
+          <w:szCs w:val="22"/>
+        </w:rPr>
+      </w:pPr>
+      <w:r>
+        <w:rPr>
+          <w:rFonts w:asciiTheme="minorHAnsi" w:hAnsiTheme="minorHAnsi"/>
+          <w:sz w:val="22"/>
+          <w:szCs w:val="22"/>
+        </w:rPr>
+        <w:t>In CATISSUE_DATA_AUDIT_EVENT_LOG table Object_Name should contain CATISSUE_PARTICIPANT, CATISSUE_RACE, CATISSUE_COLL_PROT_REG and CATISSUE_PART_MEDICAL_ID. Object_ID is the unique ID of the object inserted. Parent_ID will be null for the main object (Participant). Containment or reference type objects getting added will have a parent_id equal to the ID of the main Object being inserted. This table refers to CATISSUE_AUDIT_EVENT_LOG table which relates to the CATISSUE_AUDIT_EVENT table.</w:t>
+      </w:r>
+    </w:p>
+    <w:p>
+      <w:pPr>
+        <w:numPr>
+          <w:ilvl w:val="0"/>
+          <w:numId w:val="5"/>
+        </w:numPr>
+        <w:ind w:left="360"/>
+        <w:rPr>
+          <w:rFonts w:asciiTheme="minorHAnsi" w:hAnsiTheme="minorHAnsi"/>
+          <w:sz w:val="22"/>
+          <w:szCs w:val="22"/>
+        </w:rPr>
+      </w:pPr>
+      <w:r>
+        <w:rPr>
+          <w:rFonts w:asciiTheme="minorHAnsi" w:hAnsiTheme="minorHAnsi"/>
+          <w:sz w:val="22"/>
+          <w:szCs w:val="22"/>
+        </w:rPr>
+        <w:t>In CATISSUE_AUDIT_EVENT_DETAILS table Element_name contains the list of attributes that are in CATISSUE_PARTICIPANT, CATISSUE_COLL_PROT_REG CATISSUE_RACE and CATISSUE_PART_MEDICAL_ID tables. Previous_value will be null and Current_value will be the values added through UI. CATISSUE_SITE will have their ID's audited only as they have reference association with the main object. ID of CATISSUE_RACE and CATISSUE_PART_MEDICAL_ID will also be audited along with their attributes as it is a containment type attribute.</w:t>
+      </w:r>
+    </w:p>
+    <w:p>
+      <w:pPr>
+        <w:ind w:left="360"/>
+        <w:rPr>
+          <w:rFonts w:asciiTheme="minorHAnsi" w:hAnsiTheme="minorHAnsi"/>
+          <w:sz w:val="22"/>
+          <w:szCs w:val="22"/>
+        </w:rPr>
+      </w:pPr>
+    </w:p>
+    <w:p>
+      <w:pPr>
+        <w:ind w:left="360"/>
+        <w:rPr>
+          <w:rFonts w:asciiTheme="minorHAnsi" w:hAnsiTheme="minorHAnsi"/>
+          <w:sz w:val="22"/>
+          <w:szCs w:val="22"/>
+        </w:rPr>
+      </w:pPr>
+      <w:r>
+        <w:rPr>
+          <w:rFonts w:asciiTheme="minorHAnsi" w:hAnsiTheme="minorHAnsi"/>
+          <w:sz w:val="22"/>
+          <w:szCs w:val="22"/>
+        </w:rPr>
+        <w:t>For Specimen Collection Group:</w:t>
+      </w:r>
+    </w:p>
+    <w:p>
+      <w:pPr>
+        <w:ind w:left="360"/>
+        <w:rPr>
+          <w:rFonts w:asciiTheme="minorHAnsi" w:hAnsiTheme="minorHAnsi"/>
+          <w:sz w:val="22"/>
+          <w:szCs w:val="22"/>
+        </w:rPr>
+      </w:pPr>
+    </w:p>
+    <w:p>
+      <w:pPr>
+        <w:numPr>
+          <w:ilvl w:val="0"/>
+          <w:numId w:val="4"/>
+        </w:numPr>
+        <w:ind w:left="360"/>
+        <w:rPr>
+          <w:rFonts w:asciiTheme="minorHAnsi" w:hAnsiTheme="minorHAnsi"/>
+          <w:sz w:val="22"/>
+          <w:szCs w:val="22"/>
+        </w:rPr>
+      </w:pPr>
+      <w:r>
+        <w:rPr>
+          <w:rFonts w:asciiTheme="minorHAnsi" w:hAnsiTheme="minorHAnsi"/>
+          <w:sz w:val="22"/>
+          <w:szCs w:val="22"/>
+        </w:rPr>
+        <w:t>In CATISSUE_AUDIT_EVENT table new record should be entered with IP address equal to the IP address of the machine from which the action was performed and Event_Timepstamp equal to the date on which the action was performed. Event_Type should contain INSERT for Specimen and Specimen_Collection_Group. Event_Type will be update for Collection Protocol and CP Registration.</w:t>
+      </w:r>
+    </w:p>
+    <w:p>
+      <w:pPr>
+        <w:numPr>
+          <w:ilvl w:val="0"/>
+          <w:numId w:val="4"/>
+        </w:numPr>
+        <w:ind w:left="360"/>
+        <w:rPr>
+          <w:rFonts w:asciiTheme="minorHAnsi" w:hAnsiTheme="minorHAnsi"/>
+          <w:sz w:val="22"/>
+          <w:szCs w:val="22"/>
+        </w:rPr>
+      </w:pPr>
+      <w:r>
+        <w:rPr>
+          <w:rFonts w:asciiTheme="minorHAnsi" w:hAnsiTheme="minorHAnsi"/>
+          <w:sz w:val="22"/>
+          <w:szCs w:val="22"/>
+        </w:rPr>
+        <w:t xml:space="preserve">In CATISSUE_DATA_AUDIT_EVENT_LOG table Object_Name should contain CATISSUE_SPECIMEN_COLL_GROUP, CATISSUE_COLL_EVENT_PARAM,  CATISSUE_RECEIVED_EVENT_PARAM and CATISSUE_CONSENT_TIER_RESPONSE. </w:t>
+      </w:r>
+    </w:p>
+    <w:p>
+      <w:pPr>
+        <w:numPr>
+          <w:ilvl w:val="0"/>
+          <w:numId w:val="4"/>
+        </w:numPr>
+        <w:ind w:left="360"/>
+        <w:rPr>
+          <w:rFonts w:asciiTheme="minorHAnsi" w:hAnsiTheme="minorHAnsi"/>
+          <w:sz w:val="22"/>
+          <w:szCs w:val="22"/>
+        </w:rPr>
+      </w:pPr>
+      <w:r>
+        <w:rPr>
+          <w:rFonts w:asciiTheme="minorHAnsi" w:hAnsiTheme="minorHAnsi"/>
+          <w:sz w:val="22"/>
+          <w:szCs w:val="22"/>
+        </w:rPr>
+        <w:t>In CATISSUE_AUDIT_EVENT_DETAILS table Element_name contains the list of attributes that are in CATISSUE_SPECIMEN_COLL_GROUP, CATISSUE_COLL_EVENT_PARAM,  CATISSUE_RECEIVED_EVENT_PARAM and CATISSUE_CONSENT_TIER_STATUS table. Previous_value will be null and Current_value will be the values updated through UI. CATISSUE_SITE will have their ID's audited only as they have reference association with the main object. CATISSUE_SPECIMEN_EVENT_PARAM and CATISSUE_CONSENT_TIER_STATUS will have their ID's along with their attributes audited as they have containment association with SCG.</w:t>
+      </w:r>
+    </w:p>
+    <w:p>
+      <w:pPr>
+        <w:ind w:left="360"/>
+        <w:rPr>
+          <w:rFonts w:asciiTheme="minorHAnsi" w:hAnsiTheme="minorHAnsi"/>
+          <w:sz w:val="22"/>
+          <w:szCs w:val="22"/>
+        </w:rPr>
+      </w:pPr>
+    </w:p>
+    <w:p>
+      <w:pPr>
+        <w:ind w:left="360"/>
+        <w:rPr>
+          <w:rFonts w:asciiTheme="minorHAnsi" w:hAnsiTheme="minorHAnsi"/>
+          <w:sz w:val="22"/>
+          <w:szCs w:val="22"/>
+        </w:rPr>
+      </w:pPr>
+      <w:r>
+        <w:rPr>
+          <w:rFonts w:asciiTheme="minorHAnsi" w:hAnsiTheme="minorHAnsi"/>
+          <w:sz w:val="22"/>
+          <w:szCs w:val="22"/>
+        </w:rPr>
         <w:lastRenderedPageBreak/>
-        <w:t>Recently collected and created Specimen will be displayed in the search result for “Specimen Label starts with 090405” Simple search.</w:t>
-      </w:r>
-    </w:p>
-    <w:p>
-      <w:pPr>
-        <w:numPr>
-          <w:ilvl w:val="0"/>
-          <w:numId w:val="3"/>
-        </w:numPr>
-        <w:rPr>
-          <w:rFonts w:asciiTheme="minorHAnsi" w:hAnsiTheme="minorHAnsi"/>
-          <w:sz w:val="22"/>
-          <w:szCs w:val="22"/>
-        </w:rPr>
-      </w:pPr>
-      <w:r>
-        <w:rPr>
-          <w:rFonts w:asciiTheme="minorHAnsi" w:hAnsiTheme="minorHAnsi"/>
-          <w:sz w:val="22"/>
-          <w:szCs w:val="22"/>
-        </w:rPr>
-        <w:t>Following changes will be displayed in the AUDIT table:</w:t>
+        <w:t>For Specimen/Derivative/Aliquot:</w:t>
       </w:r>
     </w:p>
     <w:p>
@@ -5634,6 +5566,10 @@
     </w:p>
     <w:p>
       <w:pPr>
+        <w:numPr>
+          <w:ilvl w:val="0"/>
+          <w:numId w:val="6"/>
+        </w:numPr>
         <w:ind w:left="360"/>
         <w:rPr>
           <w:rFonts w:asciiTheme="minorHAnsi" w:hAnsiTheme="minorHAnsi"/>
@@ -5647,11 +5583,15 @@
           <w:sz w:val="22"/>
           <w:szCs w:val="22"/>
         </w:rPr>
-        <w:t>For Participant:</w:t>
-      </w:r>
-    </w:p>
-    <w:p>
-      <w:pPr>
+        <w:t>In CATISSUE_AUDIT_EVENT table new record should be entered with IP address equal to the IP address of the machine from which the action was performed and Event_Timepstamp equal to the date on which the action was performed. Event_Type should contain INSERT for catissue_&lt;specimen type&gt;_specimen.</w:t>
+      </w:r>
+    </w:p>
+    <w:p>
+      <w:pPr>
+        <w:numPr>
+          <w:ilvl w:val="0"/>
+          <w:numId w:val="6"/>
+        </w:numPr>
         <w:ind w:left="360"/>
         <w:rPr>
           <w:rFonts w:asciiTheme="minorHAnsi" w:hAnsiTheme="minorHAnsi"/>
@@ -5659,12 +5599,20 @@
           <w:szCs w:val="22"/>
         </w:rPr>
       </w:pPr>
-    </w:p>
-    <w:p>
-      <w:pPr>
-        <w:numPr>
-          <w:ilvl w:val="0"/>
-          <w:numId w:val="5"/>
+      <w:r>
+        <w:rPr>
+          <w:rFonts w:asciiTheme="minorHAnsi" w:hAnsiTheme="minorHAnsi"/>
+          <w:sz w:val="22"/>
+          <w:szCs w:val="22"/>
+        </w:rPr>
+        <w:t>In CATISSUE_AUDIT_EVENT_LOG table Object_Name should contain catissue_&lt;specimen type&gt;_specimen, CATISSUE_EXTERNAL_IDENTIFIER (if added), CATISSUE_SPECIMEN_EVENT_PARAM, CATISSUE_SPECIMEN_POSITION, CATISSUE_CONSENT_TIER_STATUS and CATISSUE_SPECIMEN_CHAR. Object_ID is the unique ID of the object inserted. Parent_ID will be null for the main object (Specimen). Containment or reference type objects getting added will have a parent_id equal to the ID of the main Object being inserted. This table refers to CATISSUE_AUDIT_EVENT_LOG table which relates to the CATISSUE_AUDIT_EVENT table.</w:t>
+      </w:r>
+    </w:p>
+    <w:p>
+      <w:pPr>
+        <w:numPr>
+          <w:ilvl w:val="0"/>
+          <w:numId w:val="6"/>
         </w:numPr>
         <w:ind w:left="360"/>
         <w:rPr>
@@ -5679,826 +5627,7 @@
           <w:sz w:val="22"/>
           <w:szCs w:val="22"/>
         </w:rPr>
-        <w:t xml:space="preserve">In CATISSUE_AUDIT_EVENT table new record should be entered with IP address equal to the IP address of the machine from which the action was performed and </w:t>
-      </w:r>
-      <w:proofErr w:type="spellStart"/>
-      <w:r>
-        <w:rPr>
-          <w:rFonts w:asciiTheme="minorHAnsi" w:hAnsiTheme="minorHAnsi"/>
-          <w:sz w:val="22"/>
-          <w:szCs w:val="22"/>
-        </w:rPr>
-        <w:t>Event_Timepstamp</w:t>
-      </w:r>
-      <w:proofErr w:type="spellEnd"/>
-      <w:r>
-        <w:rPr>
-          <w:rFonts w:asciiTheme="minorHAnsi" w:hAnsiTheme="minorHAnsi"/>
-          <w:sz w:val="22"/>
-          <w:szCs w:val="22"/>
-        </w:rPr>
-        <w:t xml:space="preserve"> equal to the date on which the action was performed. </w:t>
-      </w:r>
-      <w:proofErr w:type="spellStart"/>
-      <w:r>
-        <w:rPr>
-          <w:rFonts w:asciiTheme="minorHAnsi" w:hAnsiTheme="minorHAnsi"/>
-          <w:sz w:val="22"/>
-          <w:szCs w:val="22"/>
-        </w:rPr>
-        <w:t>Event_Type</w:t>
-      </w:r>
-      <w:proofErr w:type="spellEnd"/>
-      <w:r>
-        <w:rPr>
-          <w:rFonts w:asciiTheme="minorHAnsi" w:hAnsiTheme="minorHAnsi"/>
-          <w:sz w:val="22"/>
-          <w:szCs w:val="22"/>
-        </w:rPr>
-        <w:t xml:space="preserve"> should contain INSERT.</w:t>
-      </w:r>
-    </w:p>
-    <w:p>
-      <w:pPr>
-        <w:numPr>
-          <w:ilvl w:val="0"/>
-          <w:numId w:val="5"/>
-        </w:numPr>
-        <w:ind w:left="360"/>
-        <w:rPr>
-          <w:rFonts w:asciiTheme="minorHAnsi" w:hAnsiTheme="minorHAnsi"/>
-          <w:sz w:val="22"/>
-          <w:szCs w:val="22"/>
-        </w:rPr>
-      </w:pPr>
-      <w:r>
-        <w:rPr>
-          <w:rFonts w:asciiTheme="minorHAnsi" w:hAnsiTheme="minorHAnsi"/>
-          <w:sz w:val="22"/>
-          <w:szCs w:val="22"/>
-        </w:rPr>
-        <w:t xml:space="preserve">In CATISSUE_DATA_AUDIT_EVENT_LOG table </w:t>
-      </w:r>
-      <w:proofErr w:type="spellStart"/>
-      <w:r>
-        <w:rPr>
-          <w:rFonts w:asciiTheme="minorHAnsi" w:hAnsiTheme="minorHAnsi"/>
-          <w:sz w:val="22"/>
-          <w:szCs w:val="22"/>
-        </w:rPr>
-        <w:t>Object_Name</w:t>
-      </w:r>
-      <w:proofErr w:type="spellEnd"/>
-      <w:r>
-        <w:rPr>
-          <w:rFonts w:asciiTheme="minorHAnsi" w:hAnsiTheme="minorHAnsi"/>
-          <w:sz w:val="22"/>
-          <w:szCs w:val="22"/>
-        </w:rPr>
-        <w:t xml:space="preserve"> should contain CATISSUE_PARTICIPANT, CATISSUE_RACE, CATISSUE_COLL_PROT_REG and CATISSUE_PART_MEDICAL_ID. </w:t>
-      </w:r>
-      <w:proofErr w:type="spellStart"/>
-      <w:r>
-        <w:rPr>
-          <w:rFonts w:asciiTheme="minorHAnsi" w:hAnsiTheme="minorHAnsi"/>
-          <w:sz w:val="22"/>
-          <w:szCs w:val="22"/>
-        </w:rPr>
-        <w:t>Object_ID</w:t>
-      </w:r>
-      <w:proofErr w:type="spellEnd"/>
-      <w:r>
-        <w:rPr>
-          <w:rFonts w:asciiTheme="minorHAnsi" w:hAnsiTheme="minorHAnsi"/>
-          <w:sz w:val="22"/>
-          <w:szCs w:val="22"/>
-        </w:rPr>
-        <w:t xml:space="preserve"> is the unique ID of the object inserted. </w:t>
-      </w:r>
-      <w:proofErr w:type="spellStart"/>
-      <w:r>
-        <w:rPr>
-          <w:rFonts w:asciiTheme="minorHAnsi" w:hAnsiTheme="minorHAnsi"/>
-          <w:sz w:val="22"/>
-          <w:szCs w:val="22"/>
-        </w:rPr>
-        <w:t>Parent_ID</w:t>
-      </w:r>
-      <w:proofErr w:type="spellEnd"/>
-      <w:r>
-        <w:rPr>
-          <w:rFonts w:asciiTheme="minorHAnsi" w:hAnsiTheme="minorHAnsi"/>
-          <w:sz w:val="22"/>
-          <w:szCs w:val="22"/>
-        </w:rPr>
-        <w:t xml:space="preserve"> will be null for the main object (Participant). Containment or reference type objects getting added will have a </w:t>
-      </w:r>
-      <w:proofErr w:type="spellStart"/>
-      <w:r>
-        <w:rPr>
-          <w:rFonts w:asciiTheme="minorHAnsi" w:hAnsiTheme="minorHAnsi"/>
-          <w:sz w:val="22"/>
-          <w:szCs w:val="22"/>
-        </w:rPr>
-        <w:t>parent_id</w:t>
-      </w:r>
-      <w:proofErr w:type="spellEnd"/>
-      <w:r>
-        <w:rPr>
-          <w:rFonts w:asciiTheme="minorHAnsi" w:hAnsiTheme="minorHAnsi"/>
-          <w:sz w:val="22"/>
-          <w:szCs w:val="22"/>
-        </w:rPr>
-        <w:t xml:space="preserve"> equal to the ID of the main Object being inserted. This table refers to CATISSUE_AUDIT_EVENT_LOG table which relates to the CATISSUE_AUDIT_EVENT table.</w:t>
-      </w:r>
-    </w:p>
-    <w:p>
-      <w:pPr>
-        <w:numPr>
-          <w:ilvl w:val="0"/>
-          <w:numId w:val="5"/>
-        </w:numPr>
-        <w:ind w:left="360"/>
-        <w:rPr>
-          <w:rFonts w:asciiTheme="minorHAnsi" w:hAnsiTheme="minorHAnsi"/>
-          <w:sz w:val="22"/>
-          <w:szCs w:val="22"/>
-        </w:rPr>
-      </w:pPr>
-      <w:r>
-        <w:rPr>
-          <w:rFonts w:asciiTheme="minorHAnsi" w:hAnsiTheme="minorHAnsi"/>
-          <w:sz w:val="22"/>
-          <w:szCs w:val="22"/>
-        </w:rPr>
-        <w:t xml:space="preserve">In CATISSUE_AUDIT_EVENT_DETAILS table </w:t>
-      </w:r>
-      <w:proofErr w:type="spellStart"/>
-      <w:r>
-        <w:rPr>
-          <w:rFonts w:asciiTheme="minorHAnsi" w:hAnsiTheme="minorHAnsi"/>
-          <w:sz w:val="22"/>
-          <w:szCs w:val="22"/>
-        </w:rPr>
-        <w:t>Element_name</w:t>
-      </w:r>
-      <w:proofErr w:type="spellEnd"/>
-      <w:r>
-        <w:rPr>
-          <w:rFonts w:asciiTheme="minorHAnsi" w:hAnsiTheme="minorHAnsi"/>
-          <w:sz w:val="22"/>
-          <w:szCs w:val="22"/>
-        </w:rPr>
-        <w:t xml:space="preserve"> contains the list of attributes that are in CATISSUE_PARTICIPANT, CATISSUE_COLL_PROT_REG CATISSUE_RACE and CATISSUE_PART_MEDICAL_ID tables. </w:t>
-      </w:r>
-      <w:proofErr w:type="spellStart"/>
-      <w:r>
-        <w:rPr>
-          <w:rFonts w:asciiTheme="minorHAnsi" w:hAnsiTheme="minorHAnsi"/>
-          <w:sz w:val="22"/>
-          <w:szCs w:val="22"/>
-        </w:rPr>
-        <w:t>Previous_value</w:t>
-      </w:r>
-      <w:proofErr w:type="spellEnd"/>
-      <w:r>
-        <w:rPr>
-          <w:rFonts w:asciiTheme="minorHAnsi" w:hAnsiTheme="minorHAnsi"/>
-          <w:sz w:val="22"/>
-          <w:szCs w:val="22"/>
-        </w:rPr>
-        <w:t xml:space="preserve"> will be null and </w:t>
-      </w:r>
-      <w:proofErr w:type="spellStart"/>
-      <w:r>
-        <w:rPr>
-          <w:rFonts w:asciiTheme="minorHAnsi" w:hAnsiTheme="minorHAnsi"/>
-          <w:sz w:val="22"/>
-          <w:szCs w:val="22"/>
-        </w:rPr>
-        <w:t>Current_value</w:t>
-      </w:r>
-      <w:proofErr w:type="spellEnd"/>
-      <w:r>
-        <w:rPr>
-          <w:rFonts w:asciiTheme="minorHAnsi" w:hAnsiTheme="minorHAnsi"/>
-          <w:sz w:val="22"/>
-          <w:szCs w:val="22"/>
-        </w:rPr>
-        <w:t xml:space="preserve"> will be the values added through UI. CATISSUE_SITE will have their ID's audited only as they have reference association with the main object. ID of CATISSUE_RACE and CATISSUE_PART_MEDICAL_ID will also be audited along with their attributes as it is a containment type attribute.</w:t>
-      </w:r>
-    </w:p>
-    <w:p>
-      <w:pPr>
-        <w:ind w:left="360"/>
-        <w:rPr>
-          <w:rFonts w:asciiTheme="minorHAnsi" w:hAnsiTheme="minorHAnsi"/>
-          <w:sz w:val="22"/>
-          <w:szCs w:val="22"/>
-        </w:rPr>
-      </w:pPr>
-    </w:p>
-    <w:p>
-      <w:pPr>
-        <w:ind w:left="360"/>
-        <w:rPr>
-          <w:rFonts w:asciiTheme="minorHAnsi" w:hAnsiTheme="minorHAnsi"/>
-          <w:sz w:val="22"/>
-          <w:szCs w:val="22"/>
-        </w:rPr>
-      </w:pPr>
-      <w:r>
-        <w:rPr>
-          <w:rFonts w:asciiTheme="minorHAnsi" w:hAnsiTheme="minorHAnsi"/>
-          <w:sz w:val="22"/>
-          <w:szCs w:val="22"/>
-        </w:rPr>
-        <w:t>For Specimen Collection Group:</w:t>
-      </w:r>
-    </w:p>
-    <w:p>
-      <w:pPr>
-        <w:ind w:left="360"/>
-        <w:rPr>
-          <w:rFonts w:asciiTheme="minorHAnsi" w:hAnsiTheme="minorHAnsi"/>
-          <w:sz w:val="22"/>
-          <w:szCs w:val="22"/>
-        </w:rPr>
-      </w:pPr>
-    </w:p>
-    <w:p>
-      <w:pPr>
-        <w:numPr>
-          <w:ilvl w:val="0"/>
-          <w:numId w:val="4"/>
-        </w:numPr>
-        <w:ind w:left="360"/>
-        <w:rPr>
-          <w:rFonts w:asciiTheme="minorHAnsi" w:hAnsiTheme="minorHAnsi"/>
-          <w:sz w:val="22"/>
-          <w:szCs w:val="22"/>
-        </w:rPr>
-      </w:pPr>
-      <w:r>
-        <w:rPr>
-          <w:rFonts w:asciiTheme="minorHAnsi" w:hAnsiTheme="minorHAnsi"/>
-          <w:sz w:val="22"/>
-          <w:szCs w:val="22"/>
-        </w:rPr>
-        <w:t xml:space="preserve">In CATISSUE_AUDIT_EVENT table new record should be entered with IP address equal to the IP address of the machine from which the action was performed and </w:t>
-      </w:r>
-      <w:proofErr w:type="spellStart"/>
-      <w:r>
-        <w:rPr>
-          <w:rFonts w:asciiTheme="minorHAnsi" w:hAnsiTheme="minorHAnsi"/>
-          <w:sz w:val="22"/>
-          <w:szCs w:val="22"/>
-        </w:rPr>
-        <w:t>Event_Timepstamp</w:t>
-      </w:r>
-      <w:proofErr w:type="spellEnd"/>
-      <w:r>
-        <w:rPr>
-          <w:rFonts w:asciiTheme="minorHAnsi" w:hAnsiTheme="minorHAnsi"/>
-          <w:sz w:val="22"/>
-          <w:szCs w:val="22"/>
-        </w:rPr>
-        <w:t xml:space="preserve"> equal to the date on which the action was performed. </w:t>
-      </w:r>
-      <w:proofErr w:type="spellStart"/>
-      <w:r>
-        <w:rPr>
-          <w:rFonts w:asciiTheme="minorHAnsi" w:hAnsiTheme="minorHAnsi"/>
-          <w:sz w:val="22"/>
-          <w:szCs w:val="22"/>
-        </w:rPr>
-        <w:t>Event_Type</w:t>
-      </w:r>
-      <w:proofErr w:type="spellEnd"/>
-      <w:r>
-        <w:rPr>
-          <w:rFonts w:asciiTheme="minorHAnsi" w:hAnsiTheme="minorHAnsi"/>
-          <w:sz w:val="22"/>
-          <w:szCs w:val="22"/>
-        </w:rPr>
-        <w:t xml:space="preserve"> should contain INSERT for Specimen and </w:t>
-      </w:r>
-      <w:proofErr w:type="spellStart"/>
-      <w:r>
-        <w:rPr>
-          <w:rFonts w:asciiTheme="minorHAnsi" w:hAnsiTheme="minorHAnsi"/>
-          <w:sz w:val="22"/>
-          <w:szCs w:val="22"/>
-        </w:rPr>
-        <w:t>Specimen_Collection_Group</w:t>
-      </w:r>
-      <w:proofErr w:type="spellEnd"/>
-      <w:r>
-        <w:rPr>
-          <w:rFonts w:asciiTheme="minorHAnsi" w:hAnsiTheme="minorHAnsi"/>
-          <w:sz w:val="22"/>
-          <w:szCs w:val="22"/>
-        </w:rPr>
-        <w:t xml:space="preserve">. </w:t>
-      </w:r>
-      <w:proofErr w:type="spellStart"/>
-      <w:r>
-        <w:rPr>
-          <w:rFonts w:asciiTheme="minorHAnsi" w:hAnsiTheme="minorHAnsi"/>
-          <w:sz w:val="22"/>
-          <w:szCs w:val="22"/>
-        </w:rPr>
-        <w:t>Event_Type</w:t>
-      </w:r>
-      <w:proofErr w:type="spellEnd"/>
-      <w:r>
-        <w:rPr>
-          <w:rFonts w:asciiTheme="minorHAnsi" w:hAnsiTheme="minorHAnsi"/>
-          <w:sz w:val="22"/>
-          <w:szCs w:val="22"/>
-        </w:rPr>
-        <w:t xml:space="preserve"> will be update for Collection Protocol and CP Registration.</w:t>
-      </w:r>
-    </w:p>
-    <w:p>
-      <w:pPr>
-        <w:numPr>
-          <w:ilvl w:val="0"/>
-          <w:numId w:val="4"/>
-        </w:numPr>
-        <w:ind w:left="360"/>
-        <w:rPr>
-          <w:rFonts w:asciiTheme="minorHAnsi" w:hAnsiTheme="minorHAnsi"/>
-          <w:sz w:val="22"/>
-          <w:szCs w:val="22"/>
-        </w:rPr>
-      </w:pPr>
-      <w:r>
-        <w:rPr>
-          <w:rFonts w:asciiTheme="minorHAnsi" w:hAnsiTheme="minorHAnsi"/>
-          <w:sz w:val="22"/>
-          <w:szCs w:val="22"/>
-        </w:rPr>
-        <w:t xml:space="preserve">In CATISSUE_DATA_AUDIT_EVENT_LOG table </w:t>
-      </w:r>
-      <w:proofErr w:type="spellStart"/>
-      <w:r>
-        <w:rPr>
-          <w:rFonts w:asciiTheme="minorHAnsi" w:hAnsiTheme="minorHAnsi"/>
-          <w:sz w:val="22"/>
-          <w:szCs w:val="22"/>
-        </w:rPr>
-        <w:t>Object_Name</w:t>
-      </w:r>
-      <w:proofErr w:type="spellEnd"/>
-      <w:r>
-        <w:rPr>
-          <w:rFonts w:asciiTheme="minorHAnsi" w:hAnsiTheme="minorHAnsi"/>
-          <w:sz w:val="22"/>
-          <w:szCs w:val="22"/>
-        </w:rPr>
-        <w:t xml:space="preserve"> should contain CATISSUE_SPECIMEN_COLL_GROUP, CATISSUE_COLL_EVENT_PARAM</w:t>
-      </w:r>
-      <w:proofErr w:type="gramStart"/>
-      <w:r>
-        <w:rPr>
-          <w:rFonts w:asciiTheme="minorHAnsi" w:hAnsiTheme="minorHAnsi"/>
-          <w:sz w:val="22"/>
-          <w:szCs w:val="22"/>
-        </w:rPr>
-        <w:t>,  CATISSUE</w:t>
-      </w:r>
-      <w:proofErr w:type="gramEnd"/>
-      <w:r>
-        <w:rPr>
-          <w:rFonts w:asciiTheme="minorHAnsi" w:hAnsiTheme="minorHAnsi"/>
-          <w:sz w:val="22"/>
-          <w:szCs w:val="22"/>
-        </w:rPr>
-        <w:t xml:space="preserve">_RECEIVED_EVENT_PARAM and CATISSUE_CONSENT_TIER_RESPONSE. </w:t>
-      </w:r>
-    </w:p>
-    <w:p>
-      <w:pPr>
-        <w:numPr>
-          <w:ilvl w:val="0"/>
-          <w:numId w:val="4"/>
-        </w:numPr>
-        <w:ind w:left="360"/>
-        <w:rPr>
-          <w:rFonts w:asciiTheme="minorHAnsi" w:hAnsiTheme="minorHAnsi"/>
-          <w:sz w:val="22"/>
-          <w:szCs w:val="22"/>
-        </w:rPr>
-      </w:pPr>
-      <w:r>
-        <w:rPr>
-          <w:rFonts w:asciiTheme="minorHAnsi" w:hAnsiTheme="minorHAnsi"/>
-          <w:sz w:val="22"/>
-          <w:szCs w:val="22"/>
-        </w:rPr>
-        <w:t xml:space="preserve">In CATISSUE_AUDIT_EVENT_DETAILS table </w:t>
-      </w:r>
-      <w:proofErr w:type="spellStart"/>
-      <w:r>
-        <w:rPr>
-          <w:rFonts w:asciiTheme="minorHAnsi" w:hAnsiTheme="minorHAnsi"/>
-          <w:sz w:val="22"/>
-          <w:szCs w:val="22"/>
-        </w:rPr>
-        <w:t>Element_name</w:t>
-      </w:r>
-      <w:proofErr w:type="spellEnd"/>
-      <w:r>
-        <w:rPr>
-          <w:rFonts w:asciiTheme="minorHAnsi" w:hAnsiTheme="minorHAnsi"/>
-          <w:sz w:val="22"/>
-          <w:szCs w:val="22"/>
-        </w:rPr>
-        <w:t xml:space="preserve"> contains the list of attributes that are in CATISSUE_SPECIMEN_COLL_GROUP, CATISSUE_COLL_EVENT_PARAM</w:t>
-      </w:r>
-      <w:proofErr w:type="gramStart"/>
-      <w:r>
-        <w:rPr>
-          <w:rFonts w:asciiTheme="minorHAnsi" w:hAnsiTheme="minorHAnsi"/>
-          <w:sz w:val="22"/>
-          <w:szCs w:val="22"/>
-        </w:rPr>
-        <w:t>,  CATISSUE</w:t>
-      </w:r>
-      <w:proofErr w:type="gramEnd"/>
-      <w:r>
-        <w:rPr>
-          <w:rFonts w:asciiTheme="minorHAnsi" w:hAnsiTheme="minorHAnsi"/>
-          <w:sz w:val="22"/>
-          <w:szCs w:val="22"/>
-        </w:rPr>
-        <w:t xml:space="preserve">_RECEIVED_EVENT_PARAM and CATISSUE_CONSENT_TIER_STATUS table. </w:t>
-      </w:r>
-      <w:proofErr w:type="spellStart"/>
-      <w:r>
-        <w:rPr>
-          <w:rFonts w:asciiTheme="minorHAnsi" w:hAnsiTheme="minorHAnsi"/>
-          <w:sz w:val="22"/>
-          <w:szCs w:val="22"/>
-        </w:rPr>
-        <w:t>Previous_value</w:t>
-      </w:r>
-      <w:proofErr w:type="spellEnd"/>
-      <w:r>
-        <w:rPr>
-          <w:rFonts w:asciiTheme="minorHAnsi" w:hAnsiTheme="minorHAnsi"/>
-          <w:sz w:val="22"/>
-          <w:szCs w:val="22"/>
-        </w:rPr>
-        <w:t xml:space="preserve"> will be null and </w:t>
-      </w:r>
-      <w:proofErr w:type="spellStart"/>
-      <w:r>
-        <w:rPr>
-          <w:rFonts w:asciiTheme="minorHAnsi" w:hAnsiTheme="minorHAnsi"/>
-          <w:sz w:val="22"/>
-          <w:szCs w:val="22"/>
-        </w:rPr>
-        <w:t>Current_value</w:t>
-      </w:r>
-      <w:proofErr w:type="spellEnd"/>
-      <w:r>
-        <w:rPr>
-          <w:rFonts w:asciiTheme="minorHAnsi" w:hAnsiTheme="minorHAnsi"/>
-          <w:sz w:val="22"/>
-          <w:szCs w:val="22"/>
-        </w:rPr>
-        <w:t xml:space="preserve"> will be the values updated through UI. CATISSUE_SITE will have their ID's audited only as they have reference association with the main object. CATISSUE_SPECIMEN_EVENT_PARAM and CATISSUE_CONSENT_TIER_STATUS will have their ID's along with their attributes audited as they have containment association with SCG.</w:t>
-      </w:r>
-    </w:p>
-    <w:p>
-      <w:pPr>
-        <w:ind w:left="360"/>
-        <w:rPr>
-          <w:rFonts w:asciiTheme="minorHAnsi" w:hAnsiTheme="minorHAnsi"/>
-          <w:sz w:val="22"/>
-          <w:szCs w:val="22"/>
-        </w:rPr>
-      </w:pPr>
-    </w:p>
-    <w:p>
-      <w:pPr>
-        <w:ind w:left="360"/>
-        <w:rPr>
-          <w:rFonts w:asciiTheme="minorHAnsi" w:hAnsiTheme="minorHAnsi"/>
-          <w:sz w:val="22"/>
-          <w:szCs w:val="22"/>
-        </w:rPr>
-      </w:pPr>
-      <w:r>
-        <w:rPr>
-          <w:rFonts w:asciiTheme="minorHAnsi" w:hAnsiTheme="minorHAnsi"/>
-          <w:sz w:val="22"/>
-          <w:szCs w:val="22"/>
-        </w:rPr>
-        <w:t>For Specimen/Derivative/Aliquot:</w:t>
-      </w:r>
-    </w:p>
-    <w:p>
-      <w:pPr>
-        <w:ind w:left="360"/>
-        <w:rPr>
-          <w:rFonts w:asciiTheme="minorHAnsi" w:hAnsiTheme="minorHAnsi"/>
-          <w:sz w:val="22"/>
-          <w:szCs w:val="22"/>
-        </w:rPr>
-      </w:pPr>
-    </w:p>
-    <w:p>
-      <w:pPr>
-        <w:numPr>
-          <w:ilvl w:val="0"/>
-          <w:numId w:val="6"/>
-        </w:numPr>
-        <w:ind w:left="360"/>
-        <w:rPr>
-          <w:rFonts w:asciiTheme="minorHAnsi" w:hAnsiTheme="minorHAnsi"/>
-          <w:sz w:val="22"/>
-          <w:szCs w:val="22"/>
-        </w:rPr>
-      </w:pPr>
-      <w:r>
-        <w:rPr>
-          <w:rFonts w:asciiTheme="minorHAnsi" w:hAnsiTheme="minorHAnsi"/>
-          <w:sz w:val="22"/>
-          <w:szCs w:val="22"/>
-        </w:rPr>
-        <w:t xml:space="preserve">In CATISSUE_AUDIT_EVENT table new record should be entered with IP address equal to the IP address of the machine from which the action was performed and </w:t>
-      </w:r>
-      <w:proofErr w:type="spellStart"/>
-      <w:r>
-        <w:rPr>
-          <w:rFonts w:asciiTheme="minorHAnsi" w:hAnsiTheme="minorHAnsi"/>
-          <w:sz w:val="22"/>
-          <w:szCs w:val="22"/>
-        </w:rPr>
-        <w:t>Event_Timepstamp</w:t>
-      </w:r>
-      <w:proofErr w:type="spellEnd"/>
-      <w:r>
-        <w:rPr>
-          <w:rFonts w:asciiTheme="minorHAnsi" w:hAnsiTheme="minorHAnsi"/>
-          <w:sz w:val="22"/>
-          <w:szCs w:val="22"/>
-        </w:rPr>
-        <w:t xml:space="preserve"> </w:t>
-      </w:r>
-      <w:r>
-        <w:rPr>
-          <w:rFonts w:asciiTheme="minorHAnsi" w:hAnsiTheme="minorHAnsi"/>
-          <w:sz w:val="22"/>
-          <w:szCs w:val="22"/>
-        </w:rPr>
-        <w:lastRenderedPageBreak/>
-        <w:t xml:space="preserve">equal to the date on which the action was performed. </w:t>
-      </w:r>
-      <w:proofErr w:type="spellStart"/>
-      <w:r>
-        <w:rPr>
-          <w:rFonts w:asciiTheme="minorHAnsi" w:hAnsiTheme="minorHAnsi"/>
-          <w:sz w:val="22"/>
-          <w:szCs w:val="22"/>
-        </w:rPr>
-        <w:t>Event_Type</w:t>
-      </w:r>
-      <w:proofErr w:type="spellEnd"/>
-      <w:r>
-        <w:rPr>
-          <w:rFonts w:asciiTheme="minorHAnsi" w:hAnsiTheme="minorHAnsi"/>
-          <w:sz w:val="22"/>
-          <w:szCs w:val="22"/>
-        </w:rPr>
-        <w:t xml:space="preserve"> should contain INSERT for </w:t>
-      </w:r>
-      <w:proofErr w:type="spellStart"/>
-      <w:r>
-        <w:rPr>
-          <w:rFonts w:asciiTheme="minorHAnsi" w:hAnsiTheme="minorHAnsi"/>
-          <w:sz w:val="22"/>
-          <w:szCs w:val="22"/>
-        </w:rPr>
-        <w:t>catissue</w:t>
-      </w:r>
-      <w:proofErr w:type="spellEnd"/>
-      <w:r>
-        <w:rPr>
-          <w:rFonts w:asciiTheme="minorHAnsi" w:hAnsiTheme="minorHAnsi"/>
-          <w:sz w:val="22"/>
-          <w:szCs w:val="22"/>
-        </w:rPr>
-        <w:t>_&lt;specimen type&gt;_specimen.</w:t>
-      </w:r>
-    </w:p>
-    <w:p>
-      <w:pPr>
-        <w:numPr>
-          <w:ilvl w:val="0"/>
-          <w:numId w:val="6"/>
-        </w:numPr>
-        <w:ind w:left="360"/>
-        <w:rPr>
-          <w:rFonts w:asciiTheme="minorHAnsi" w:hAnsiTheme="minorHAnsi"/>
-          <w:sz w:val="22"/>
-          <w:szCs w:val="22"/>
-        </w:rPr>
-      </w:pPr>
-      <w:r>
-        <w:rPr>
-          <w:rFonts w:asciiTheme="minorHAnsi" w:hAnsiTheme="minorHAnsi"/>
-          <w:sz w:val="22"/>
-          <w:szCs w:val="22"/>
-        </w:rPr>
-        <w:t xml:space="preserve">In CATISSUE_AUDIT_EVENT_LOG table </w:t>
-      </w:r>
-      <w:proofErr w:type="spellStart"/>
-      <w:r>
-        <w:rPr>
-          <w:rFonts w:asciiTheme="minorHAnsi" w:hAnsiTheme="minorHAnsi"/>
-          <w:sz w:val="22"/>
-          <w:szCs w:val="22"/>
-        </w:rPr>
-        <w:t>Object_Name</w:t>
-      </w:r>
-      <w:proofErr w:type="spellEnd"/>
-      <w:r>
-        <w:rPr>
-          <w:rFonts w:asciiTheme="minorHAnsi" w:hAnsiTheme="minorHAnsi"/>
-          <w:sz w:val="22"/>
-          <w:szCs w:val="22"/>
-        </w:rPr>
-        <w:t xml:space="preserve"> should contain </w:t>
-      </w:r>
-      <w:proofErr w:type="spellStart"/>
-      <w:r>
-        <w:rPr>
-          <w:rFonts w:asciiTheme="minorHAnsi" w:hAnsiTheme="minorHAnsi"/>
-          <w:sz w:val="22"/>
-          <w:szCs w:val="22"/>
-        </w:rPr>
-        <w:t>catissue</w:t>
-      </w:r>
-      <w:proofErr w:type="spellEnd"/>
-      <w:r>
-        <w:rPr>
-          <w:rFonts w:asciiTheme="minorHAnsi" w:hAnsiTheme="minorHAnsi"/>
-          <w:sz w:val="22"/>
-          <w:szCs w:val="22"/>
-        </w:rPr>
-        <w:t xml:space="preserve">_&lt;specimen type&gt;_specimen, CATISSUE_EXTERNAL_IDENTIFIER (if added), CATISSUE_SPECIMEN_EVENT_PARAM, CATISSUE_SPECIMEN_POSITION, CATISSUE_CONSENT_TIER_STATUS and CATISSUE_SPECIMEN_CHAR. </w:t>
-      </w:r>
-      <w:proofErr w:type="spellStart"/>
-      <w:r>
-        <w:rPr>
-          <w:rFonts w:asciiTheme="minorHAnsi" w:hAnsiTheme="minorHAnsi"/>
-          <w:sz w:val="22"/>
-          <w:szCs w:val="22"/>
-        </w:rPr>
-        <w:t>Object_ID</w:t>
-      </w:r>
-      <w:proofErr w:type="spellEnd"/>
-      <w:r>
-        <w:rPr>
-          <w:rFonts w:asciiTheme="minorHAnsi" w:hAnsiTheme="minorHAnsi"/>
-          <w:sz w:val="22"/>
-          <w:szCs w:val="22"/>
-        </w:rPr>
-        <w:t xml:space="preserve"> is the unique ID of the object inserted. </w:t>
-      </w:r>
-      <w:proofErr w:type="spellStart"/>
-      <w:r>
-        <w:rPr>
-          <w:rFonts w:asciiTheme="minorHAnsi" w:hAnsiTheme="minorHAnsi"/>
-          <w:sz w:val="22"/>
-          <w:szCs w:val="22"/>
-        </w:rPr>
-        <w:t>Parent_ID</w:t>
-      </w:r>
-      <w:proofErr w:type="spellEnd"/>
-      <w:r>
-        <w:rPr>
-          <w:rFonts w:asciiTheme="minorHAnsi" w:hAnsiTheme="minorHAnsi"/>
-          <w:sz w:val="22"/>
-          <w:szCs w:val="22"/>
-        </w:rPr>
-        <w:t xml:space="preserve"> will be null for the main object (Specimen). Containment or reference type objects getting added will have a </w:t>
-      </w:r>
-      <w:proofErr w:type="spellStart"/>
-      <w:r>
-        <w:rPr>
-          <w:rFonts w:asciiTheme="minorHAnsi" w:hAnsiTheme="minorHAnsi"/>
-          <w:sz w:val="22"/>
-          <w:szCs w:val="22"/>
-        </w:rPr>
-        <w:t>parent_id</w:t>
-      </w:r>
-      <w:proofErr w:type="spellEnd"/>
-      <w:r>
-        <w:rPr>
-          <w:rFonts w:asciiTheme="minorHAnsi" w:hAnsiTheme="minorHAnsi"/>
-          <w:sz w:val="22"/>
-          <w:szCs w:val="22"/>
-        </w:rPr>
-        <w:t xml:space="preserve"> equal to the ID of the main Object being inserted. This table refers to CATISSUE_AUDIT_EVENT_LOG table which relates to the CATISSUE_AUDIT_EVENT table.</w:t>
-      </w:r>
-    </w:p>
-    <w:p>
-      <w:pPr>
-        <w:numPr>
-          <w:ilvl w:val="0"/>
-          <w:numId w:val="6"/>
-        </w:numPr>
-        <w:ind w:left="360"/>
-        <w:rPr>
-          <w:rFonts w:asciiTheme="minorHAnsi" w:hAnsiTheme="minorHAnsi"/>
-          <w:sz w:val="22"/>
-          <w:szCs w:val="22"/>
-        </w:rPr>
-      </w:pPr>
-      <w:r>
-        <w:rPr>
-          <w:rFonts w:asciiTheme="minorHAnsi" w:hAnsiTheme="minorHAnsi"/>
-          <w:sz w:val="22"/>
-          <w:szCs w:val="22"/>
-        </w:rPr>
-        <w:t xml:space="preserve">In CATISSUE_AUDIT_EVENT_DETAILS table </w:t>
-      </w:r>
-      <w:proofErr w:type="spellStart"/>
-      <w:r>
-        <w:rPr>
-          <w:rFonts w:asciiTheme="minorHAnsi" w:hAnsiTheme="minorHAnsi"/>
-          <w:sz w:val="22"/>
-          <w:szCs w:val="22"/>
-        </w:rPr>
-        <w:t>Element_name</w:t>
-      </w:r>
-      <w:proofErr w:type="spellEnd"/>
-      <w:r>
-        <w:rPr>
-          <w:rFonts w:asciiTheme="minorHAnsi" w:hAnsiTheme="minorHAnsi"/>
-          <w:sz w:val="22"/>
-          <w:szCs w:val="22"/>
-        </w:rPr>
-        <w:t xml:space="preserve"> contains the list of attributes that are in </w:t>
-      </w:r>
-      <w:proofErr w:type="spellStart"/>
-      <w:r>
-        <w:rPr>
-          <w:rFonts w:asciiTheme="minorHAnsi" w:hAnsiTheme="minorHAnsi"/>
-          <w:sz w:val="22"/>
-          <w:szCs w:val="22"/>
-        </w:rPr>
-        <w:t>catissue</w:t>
-      </w:r>
-      <w:proofErr w:type="spellEnd"/>
-      <w:r>
-        <w:rPr>
-          <w:rFonts w:asciiTheme="minorHAnsi" w:hAnsiTheme="minorHAnsi"/>
-          <w:sz w:val="22"/>
-          <w:szCs w:val="22"/>
-        </w:rPr>
-        <w:t xml:space="preserve">_&lt;specimen type&gt;_specimen, CATISSUE_SPECIMEN_EVENT_PARAM, CATISSUE_SPECIMEN_POSITION, CATISSUE_EXTERNAL_IDENTIFIER (if added), CATISSUE_CONSENT_TIER_STATUS and CATISSUE_SPECIMEN_CHAR tables. </w:t>
-      </w:r>
-      <w:proofErr w:type="spellStart"/>
-      <w:r>
-        <w:rPr>
-          <w:rFonts w:asciiTheme="minorHAnsi" w:hAnsiTheme="minorHAnsi"/>
-          <w:sz w:val="22"/>
-          <w:szCs w:val="22"/>
-        </w:rPr>
-        <w:t>Previous_value</w:t>
-      </w:r>
-      <w:proofErr w:type="spellEnd"/>
-      <w:r>
-        <w:rPr>
-          <w:rFonts w:asciiTheme="minorHAnsi" w:hAnsiTheme="minorHAnsi"/>
-          <w:sz w:val="22"/>
-          <w:szCs w:val="22"/>
-        </w:rPr>
-        <w:t xml:space="preserve"> will be null for aliquots/derivatives/new specimen and </w:t>
-      </w:r>
-      <w:proofErr w:type="spellStart"/>
-      <w:r>
-        <w:rPr>
-          <w:rFonts w:asciiTheme="minorHAnsi" w:hAnsiTheme="minorHAnsi"/>
-          <w:sz w:val="22"/>
-          <w:szCs w:val="22"/>
-        </w:rPr>
-        <w:t>Current_value</w:t>
-      </w:r>
-      <w:proofErr w:type="spellEnd"/>
-      <w:r>
-        <w:rPr>
-          <w:rFonts w:asciiTheme="minorHAnsi" w:hAnsiTheme="minorHAnsi"/>
-          <w:sz w:val="22"/>
-          <w:szCs w:val="22"/>
-        </w:rPr>
-        <w:t xml:space="preserve"> will be the values updated/added through UI. ID of CATISSUE_STORAGE_CONTAINER, CATISSUE_BIOHAZARD (if added) will only be audited as they are reference association. ID of CATISSUE_SPECIMEN_CHAR, CATISSUE_SPECIMEN_EVENT_PARAM (Collected and received events), CATISSUE_CONSENT_TIER_STATUS, CATISSUE_SPECIMEN_POSITION and CATISSUE_EXTERNAL_IDENTIFIER will also be audited along with their attributes as it is a containment type attribute.</w:t>
+        <w:t>In CATISSUE_AUDIT_EVENT_DETAILS table Element_name contains the list of attributes that are in catissue_&lt;specimen type&gt;_specimen, CATISSUE_SPECIMEN_EVENT_PARAM, CATISSUE_SPECIMEN_POSITION, CATISSUE_EXTERNAL_IDENTIFIER (if added), CATISSUE_CONSENT_TIER_STATUS and CATISSUE_SPECIMEN_CHAR tables. Previous_value will be null for aliquots/derivatives/new specimen and Current_value will be the values updated/added through UI. ID of CATISSUE_STORAGE_CONTAINER, CATISSUE_BIOHAZARD (if added) will only be audited as they are reference association. ID of CATISSUE_SPECIMEN_CHAR, CATISSUE_SPECIMEN_EVENT_PARAM (Collected and received events), CATISSUE_CONSENT_TIER_STATUS, CATISSUE_SPECIMEN_POSITION and CATISSUE_EXTERNAL_IDENTIFIER will also be audited along with their attributes as it is a containment type attribute.</w:t>
       </w:r>
     </w:p>
     <w:p>

</xml_diff>

<commit_message>
Updated test case as per comments
SVN-Revision: 25742
</commit_message>
<xml_diff>
--- a/TestCases/Manual/408_PRIVILEGES_End_to_end_verification_of_privileges.docx
+++ b/TestCases/Manual/408_PRIVILEGES_End_to_end_verification_of_privileges.docx
@@ -3711,279 +3711,6 @@
           <w:sz w:val="22"/>
           <w:szCs w:val="22"/>
         </w:rPr>
-        <w:t>Select “</w:t>
-      </w:r>
-      <w:r>
-        <w:rPr>
-          <w:rFonts w:asciiTheme="minorHAnsi" w:hAnsiTheme="minorHAnsi"/>
-          <w:b/>
-          <w:sz w:val="22"/>
-          <w:szCs w:val="22"/>
-        </w:rPr>
-        <w:t>0904050</w:t>
-      </w:r>
-      <w:r>
-        <w:rPr>
-          <w:rFonts w:asciiTheme="minorHAnsi" w:hAnsiTheme="minorHAnsi"/>
-          <w:sz w:val="22"/>
-          <w:szCs w:val="22"/>
-        </w:rPr>
-        <w:t>” derivative specimen from tree view on LHS.</w:t>
-      </w:r>
-    </w:p>
-    <w:p>
-      <w:pPr>
-        <w:numPr>
-          <w:ilvl w:val="0"/>
-          <w:numId w:val="1"/>
-        </w:numPr>
-        <w:rPr>
-          <w:rFonts w:asciiTheme="minorHAnsi" w:hAnsiTheme="minorHAnsi"/>
-          <w:sz w:val="22"/>
-          <w:szCs w:val="22"/>
-        </w:rPr>
-      </w:pPr>
-      <w:r>
-        <w:rPr>
-          <w:rFonts w:asciiTheme="minorHAnsi" w:hAnsiTheme="minorHAnsi"/>
-          <w:sz w:val="22"/>
-          <w:szCs w:val="22"/>
-        </w:rPr>
-        <w:t>Select “</w:t>
-      </w:r>
-      <w:r>
-        <w:rPr>
-          <w:rFonts w:asciiTheme="minorHAnsi" w:hAnsiTheme="minorHAnsi"/>
-          <w:b/>
-          <w:sz w:val="22"/>
-          <w:szCs w:val="22"/>
-        </w:rPr>
-        <w:t>Create Aliquot/Derived Specimen as per CP</w:t>
-      </w:r>
-      <w:r>
-        <w:rPr>
-          <w:rFonts w:asciiTheme="minorHAnsi" w:hAnsiTheme="minorHAnsi"/>
-          <w:sz w:val="22"/>
-          <w:szCs w:val="22"/>
-        </w:rPr>
-        <w:t>” radio button.</w:t>
-      </w:r>
-    </w:p>
-    <w:p>
-      <w:pPr>
-        <w:numPr>
-          <w:ilvl w:val="0"/>
-          <w:numId w:val="1"/>
-        </w:numPr>
-        <w:rPr>
-          <w:rFonts w:asciiTheme="minorHAnsi" w:hAnsiTheme="minorHAnsi"/>
-          <w:sz w:val="22"/>
-          <w:szCs w:val="22"/>
-        </w:rPr>
-      </w:pPr>
-      <w:r>
-        <w:rPr>
-          <w:rFonts w:asciiTheme="minorHAnsi" w:hAnsiTheme="minorHAnsi"/>
-          <w:sz w:val="22"/>
-          <w:szCs w:val="22"/>
-        </w:rPr>
-        <w:t xml:space="preserve">Click on </w:t>
-      </w:r>
-      <w:r>
-        <w:rPr>
-          <w:rFonts w:asciiTheme="minorHAnsi" w:hAnsiTheme="minorHAnsi"/>
-          <w:sz w:val="22"/>
-          <w:szCs w:val="22"/>
-        </w:rPr>
-        <w:t>“</w:t>
-      </w:r>
-      <w:r>
-        <w:rPr>
-          <w:rFonts w:asciiTheme="minorHAnsi" w:hAnsiTheme="minorHAnsi"/>
-          <w:b/>
-          <w:sz w:val="22"/>
-          <w:szCs w:val="22"/>
-        </w:rPr>
-        <w:t>Add To My List</w:t>
-      </w:r>
-      <w:r>
-        <w:rPr>
-          <w:rFonts w:asciiTheme="minorHAnsi" w:hAnsiTheme="minorHAnsi"/>
-          <w:sz w:val="22"/>
-          <w:szCs w:val="22"/>
-        </w:rPr>
-        <w:t>”</w:t>
-      </w:r>
-      <w:r>
-        <w:rPr>
-          <w:rFonts w:asciiTheme="minorHAnsi" w:hAnsiTheme="minorHAnsi"/>
-          <w:sz w:val="22"/>
-          <w:szCs w:val="22"/>
-        </w:rPr>
-        <w:t>. (Refer Expected Output)</w:t>
-      </w:r>
-    </w:p>
-    <w:p>
-      <w:pPr>
-        <w:numPr>
-          <w:ilvl w:val="0"/>
-          <w:numId w:val="1"/>
-        </w:numPr>
-        <w:rPr>
-          <w:rFonts w:asciiTheme="minorHAnsi" w:hAnsiTheme="minorHAnsi"/>
-          <w:sz w:val="22"/>
-          <w:szCs w:val="22"/>
-        </w:rPr>
-      </w:pPr>
-      <w:r>
-        <w:rPr>
-          <w:rFonts w:asciiTheme="minorHAnsi" w:hAnsiTheme="minorHAnsi"/>
-          <w:sz w:val="22"/>
-          <w:szCs w:val="22"/>
-        </w:rPr>
-        <w:t>Select Storage Container “</w:t>
-      </w:r>
-      <w:r>
-        <w:rPr>
-          <w:rFonts w:asciiTheme="minorHAnsi" w:hAnsiTheme="minorHAnsi"/>
-          <w:b/>
-          <w:sz w:val="22"/>
-          <w:szCs w:val="22"/>
-        </w:rPr>
-        <w:t>Laboratory of Translational Pathology_test (1, 1)</w:t>
-      </w:r>
-      <w:r>
-        <w:rPr>
-          <w:rFonts w:asciiTheme="minorHAnsi" w:hAnsiTheme="minorHAnsi"/>
-          <w:sz w:val="22"/>
-          <w:szCs w:val="22"/>
-        </w:rPr>
-        <w:t xml:space="preserve">” using </w:t>
-      </w:r>
-      <w:r>
-        <w:rPr>
-          <w:rFonts w:asciiTheme="minorHAnsi" w:hAnsiTheme="minorHAnsi"/>
-          <w:b/>
-          <w:sz w:val="22"/>
-          <w:szCs w:val="22"/>
-        </w:rPr>
-        <w:t>MAP</w:t>
-      </w:r>
-      <w:r>
-        <w:rPr>
-          <w:rFonts w:asciiTheme="minorHAnsi" w:hAnsiTheme="minorHAnsi"/>
-          <w:sz w:val="22"/>
-          <w:szCs w:val="22"/>
-        </w:rPr>
-        <w:t xml:space="preserve"> button. Click on “</w:t>
-      </w:r>
-      <w:r>
-        <w:rPr>
-          <w:rFonts w:asciiTheme="minorHAnsi" w:hAnsiTheme="minorHAnsi"/>
-          <w:b/>
-          <w:sz w:val="22"/>
-          <w:szCs w:val="22"/>
-        </w:rPr>
-        <w:t>Apply First Location To All</w:t>
-      </w:r>
-      <w:r>
-        <w:rPr>
-          <w:rFonts w:asciiTheme="minorHAnsi" w:hAnsiTheme="minorHAnsi"/>
-          <w:sz w:val="22"/>
-          <w:szCs w:val="22"/>
-        </w:rPr>
-        <w:t>”. (Refer Expected Output)</w:t>
-      </w:r>
-    </w:p>
-    <w:p>
-      <w:pPr>
-        <w:numPr>
-          <w:ilvl w:val="0"/>
-          <w:numId w:val="1"/>
-        </w:numPr>
-        <w:rPr>
-          <w:rFonts w:asciiTheme="minorHAnsi" w:hAnsiTheme="minorHAnsi"/>
-          <w:sz w:val="22"/>
-          <w:szCs w:val="22"/>
-        </w:rPr>
-      </w:pPr>
-      <w:r>
-        <w:rPr>
-          <w:rFonts w:asciiTheme="minorHAnsi" w:hAnsiTheme="minorHAnsi"/>
-          <w:sz w:val="22"/>
-          <w:szCs w:val="22"/>
-        </w:rPr>
-        <w:t>Check “</w:t>
-      </w:r>
-      <w:r>
-        <w:rPr>
-          <w:rFonts w:asciiTheme="minorHAnsi" w:hAnsiTheme="minorHAnsi"/>
-          <w:b/>
-          <w:sz w:val="22"/>
-          <w:szCs w:val="22"/>
-        </w:rPr>
-        <w:t>Print Labels</w:t>
-      </w:r>
-      <w:r>
-        <w:rPr>
-          <w:rFonts w:asciiTheme="minorHAnsi" w:hAnsiTheme="minorHAnsi"/>
-          <w:sz w:val="22"/>
-          <w:szCs w:val="22"/>
-        </w:rPr>
-        <w:t xml:space="preserve">” check box. Click on </w:t>
-      </w:r>
-      <w:r>
-        <w:rPr>
-          <w:rFonts w:asciiTheme="minorHAnsi" w:hAnsiTheme="minorHAnsi"/>
-          <w:sz w:val="22"/>
-          <w:szCs w:val="22"/>
-        </w:rPr>
-        <w:t>“</w:t>
-      </w:r>
-      <w:r>
-        <w:rPr>
-          <w:rFonts w:asciiTheme="minorHAnsi" w:hAnsiTheme="minorHAnsi"/>
-          <w:b/>
-          <w:sz w:val="22"/>
-          <w:szCs w:val="22"/>
-        </w:rPr>
-        <w:t>Submit</w:t>
-      </w:r>
-      <w:r>
-        <w:rPr>
-          <w:rFonts w:asciiTheme="minorHAnsi" w:hAnsiTheme="minorHAnsi"/>
-          <w:sz w:val="22"/>
-          <w:szCs w:val="22"/>
-        </w:rPr>
-        <w:t>”</w:t>
-      </w:r>
-      <w:r>
-        <w:rPr>
-          <w:rFonts w:asciiTheme="minorHAnsi" w:hAnsiTheme="minorHAnsi"/>
-          <w:sz w:val="22"/>
-          <w:szCs w:val="22"/>
-        </w:rPr>
-        <w:t xml:space="preserve"> button. (Refer Expected Output)</w:t>
-      </w:r>
-    </w:p>
-    <w:p>
-      <w:pPr>
-        <w:numPr>
-          <w:ilvl w:val="0"/>
-          <w:numId w:val="1"/>
-        </w:numPr>
-        <w:rPr>
-          <w:rFonts w:asciiTheme="minorHAnsi" w:hAnsiTheme="minorHAnsi"/>
-          <w:sz w:val="22"/>
-          <w:szCs w:val="22"/>
-        </w:rPr>
-      </w:pPr>
-      <w:r>
-        <w:rPr>
-          <w:rFonts w:asciiTheme="minorHAnsi" w:hAnsiTheme="minorHAnsi"/>
-          <w:sz w:val="22"/>
-          <w:szCs w:val="22"/>
-        </w:rPr>
         <w:t xml:space="preserve">Logout as Supervisor. </w:t>
       </w:r>
     </w:p>
@@ -4025,6 +3752,327 @@
           <w:szCs w:val="22"/>
         </w:rPr>
         <w:t xml:space="preserve"> password: Test123</w:t>
+      </w:r>
+    </w:p>
+    <w:p>
+      <w:pPr>
+        <w:numPr>
+          <w:ilvl w:val="0"/>
+          <w:numId w:val="1"/>
+        </w:numPr>
+        <w:rPr>
+          <w:rFonts w:asciiTheme="minorHAnsi" w:hAnsiTheme="minorHAnsi"/>
+          <w:sz w:val="22"/>
+          <w:szCs w:val="22"/>
+        </w:rPr>
+      </w:pPr>
+      <w:r>
+        <w:rPr>
+          <w:rFonts w:asciiTheme="minorHAnsi" w:hAnsiTheme="minorHAnsi"/>
+          <w:sz w:val="22"/>
+          <w:szCs w:val="22"/>
+        </w:rPr>
+        <w:t>Search for Specimen with label</w:t>
+      </w:r>
+      <w:r>
+        <w:rPr>
+          <w:rFonts w:asciiTheme="minorHAnsi" w:hAnsiTheme="minorHAnsi"/>
+          <w:sz w:val="22"/>
+          <w:szCs w:val="22"/>
+        </w:rPr>
+        <w:t xml:space="preserve"> “</w:t>
+      </w:r>
+      <w:r>
+        <w:rPr>
+          <w:rFonts w:asciiTheme="minorHAnsi" w:hAnsiTheme="minorHAnsi"/>
+          <w:b/>
+          <w:sz w:val="22"/>
+          <w:szCs w:val="22"/>
+        </w:rPr>
+        <w:t>0904050</w:t>
+      </w:r>
+      <w:r>
+        <w:rPr>
+          <w:rFonts w:asciiTheme="minorHAnsi" w:hAnsiTheme="minorHAnsi"/>
+          <w:sz w:val="22"/>
+          <w:szCs w:val="22"/>
+        </w:rPr>
+        <w:t>”</w:t>
+      </w:r>
+      <w:r>
+        <w:rPr>
+          <w:rFonts w:asciiTheme="minorHAnsi" w:hAnsiTheme="minorHAnsi"/>
+          <w:sz w:val="22"/>
+          <w:szCs w:val="22"/>
+        </w:rPr>
+        <w:t xml:space="preserve"> </w:t>
+      </w:r>
+      <w:r>
+        <w:rPr>
+          <w:rFonts w:asciiTheme="minorHAnsi" w:hAnsiTheme="minorHAnsi"/>
+          <w:sz w:val="22"/>
+          <w:szCs w:val="22"/>
+        </w:rPr>
+        <w:t>through Edit specimen page</w:t>
+      </w:r>
+      <w:r>
+        <w:rPr>
+          <w:rFonts w:asciiTheme="minorHAnsi" w:hAnsiTheme="minorHAnsi"/>
+          <w:sz w:val="22"/>
+          <w:szCs w:val="22"/>
+        </w:rPr>
+        <w:t>.</w:t>
+      </w:r>
+      <w:r>
+        <w:rPr>
+          <w:rFonts w:asciiTheme="minorHAnsi" w:hAnsiTheme="minorHAnsi"/>
+          <w:sz w:val="22"/>
+          <w:szCs w:val="22"/>
+        </w:rPr>
+        <w:t xml:space="preserve"> (Refer Expected Output)</w:t>
+      </w:r>
+    </w:p>
+    <w:p>
+      <w:pPr>
+        <w:numPr>
+          <w:ilvl w:val="0"/>
+          <w:numId w:val="1"/>
+        </w:numPr>
+        <w:rPr>
+          <w:rFonts w:asciiTheme="minorHAnsi" w:hAnsiTheme="minorHAnsi"/>
+          <w:sz w:val="22"/>
+          <w:szCs w:val="22"/>
+        </w:rPr>
+      </w:pPr>
+      <w:r>
+        <w:rPr>
+          <w:rFonts w:asciiTheme="minorHAnsi" w:hAnsiTheme="minorHAnsi"/>
+          <w:sz w:val="22"/>
+          <w:szCs w:val="22"/>
+        </w:rPr>
+        <w:t xml:space="preserve"> </w:t>
+      </w:r>
+      <w:r>
+        <w:rPr>
+          <w:rFonts w:asciiTheme="minorHAnsi" w:hAnsiTheme="minorHAnsi"/>
+          <w:sz w:val="22"/>
+          <w:szCs w:val="22"/>
+        </w:rPr>
+        <w:t xml:space="preserve">Select </w:t>
+      </w:r>
+      <w:r>
+        <w:rPr>
+          <w:rFonts w:asciiTheme="minorHAnsi" w:hAnsiTheme="minorHAnsi"/>
+          <w:b/>
+          <w:sz w:val="22"/>
+          <w:szCs w:val="22"/>
+        </w:rPr>
+        <w:t>“Create Aliquot/Derived Specimen as per CP</w:t>
+      </w:r>
+      <w:r>
+        <w:rPr>
+          <w:rFonts w:asciiTheme="minorHAnsi" w:hAnsiTheme="minorHAnsi"/>
+          <w:sz w:val="22"/>
+          <w:szCs w:val="22"/>
+        </w:rPr>
+        <w:t>” radio button.</w:t>
+      </w:r>
+    </w:p>
+    <w:p>
+      <w:pPr>
+        <w:numPr>
+          <w:ilvl w:val="0"/>
+          <w:numId w:val="1"/>
+        </w:numPr>
+        <w:rPr>
+          <w:rFonts w:asciiTheme="minorHAnsi" w:hAnsiTheme="minorHAnsi"/>
+          <w:sz w:val="22"/>
+          <w:szCs w:val="22"/>
+        </w:rPr>
+      </w:pPr>
+      <w:r>
+        <w:rPr>
+          <w:rFonts w:asciiTheme="minorHAnsi" w:hAnsiTheme="minorHAnsi"/>
+          <w:sz w:val="22"/>
+          <w:szCs w:val="22"/>
+        </w:rPr>
+        <w:t xml:space="preserve">Click on </w:t>
+      </w:r>
+      <w:r>
+        <w:rPr>
+          <w:rFonts w:asciiTheme="minorHAnsi" w:hAnsiTheme="minorHAnsi"/>
+          <w:sz w:val="22"/>
+          <w:szCs w:val="22"/>
+        </w:rPr>
+        <w:t>“</w:t>
+      </w:r>
+      <w:r>
+        <w:rPr>
+          <w:rFonts w:asciiTheme="minorHAnsi" w:hAnsiTheme="minorHAnsi"/>
+          <w:b/>
+          <w:sz w:val="22"/>
+          <w:szCs w:val="22"/>
+        </w:rPr>
+        <w:t>Add To My List</w:t>
+      </w:r>
+      <w:r>
+        <w:rPr>
+          <w:rFonts w:asciiTheme="minorHAnsi" w:hAnsiTheme="minorHAnsi"/>
+          <w:sz w:val="22"/>
+          <w:szCs w:val="22"/>
+        </w:rPr>
+        <w:t>”</w:t>
+      </w:r>
+      <w:r>
+        <w:rPr>
+          <w:rFonts w:asciiTheme="minorHAnsi" w:hAnsiTheme="minorHAnsi"/>
+          <w:sz w:val="22"/>
+          <w:szCs w:val="22"/>
+        </w:rPr>
+        <w:t>. (Refer Expected Output)</w:t>
+      </w:r>
+    </w:p>
+    <w:p>
+      <w:pPr>
+        <w:numPr>
+          <w:ilvl w:val="0"/>
+          <w:numId w:val="1"/>
+        </w:numPr>
+        <w:rPr>
+          <w:rFonts w:asciiTheme="minorHAnsi" w:hAnsiTheme="minorHAnsi"/>
+          <w:sz w:val="22"/>
+          <w:szCs w:val="22"/>
+        </w:rPr>
+      </w:pPr>
+      <w:r>
+        <w:rPr>
+          <w:rFonts w:asciiTheme="minorHAnsi" w:hAnsiTheme="minorHAnsi"/>
+          <w:sz w:val="22"/>
+          <w:szCs w:val="22"/>
+        </w:rPr>
+        <w:t>Select Storage Container “</w:t>
+      </w:r>
+      <w:r>
+        <w:rPr>
+          <w:rFonts w:asciiTheme="minorHAnsi" w:hAnsiTheme="minorHAnsi"/>
+          <w:b/>
+          <w:sz w:val="22"/>
+          <w:szCs w:val="22"/>
+        </w:rPr>
+        <w:t>Laboratory of Translational Pathology_test (1, 1)</w:t>
+      </w:r>
+      <w:r>
+        <w:rPr>
+          <w:rFonts w:asciiTheme="minorHAnsi" w:hAnsiTheme="minorHAnsi"/>
+          <w:sz w:val="22"/>
+          <w:szCs w:val="22"/>
+        </w:rPr>
+        <w:t xml:space="preserve">” using </w:t>
+      </w:r>
+      <w:r>
+        <w:rPr>
+          <w:rFonts w:asciiTheme="minorHAnsi" w:hAnsiTheme="minorHAnsi"/>
+          <w:b/>
+          <w:sz w:val="22"/>
+          <w:szCs w:val="22"/>
+        </w:rPr>
+        <w:t>MAP</w:t>
+      </w:r>
+      <w:r>
+        <w:rPr>
+          <w:rFonts w:asciiTheme="minorHAnsi" w:hAnsiTheme="minorHAnsi"/>
+          <w:sz w:val="22"/>
+          <w:szCs w:val="22"/>
+        </w:rPr>
+        <w:t xml:space="preserve"> button. Click on “</w:t>
+      </w:r>
+      <w:r>
+        <w:rPr>
+          <w:rFonts w:asciiTheme="minorHAnsi" w:hAnsiTheme="minorHAnsi"/>
+          <w:b/>
+          <w:sz w:val="22"/>
+          <w:szCs w:val="22"/>
+        </w:rPr>
+        <w:t>Apply First Location To All</w:t>
+      </w:r>
+      <w:r>
+        <w:rPr>
+          <w:rFonts w:asciiTheme="minorHAnsi" w:hAnsiTheme="minorHAnsi"/>
+          <w:sz w:val="22"/>
+          <w:szCs w:val="22"/>
+        </w:rPr>
+        <w:t>”. (Refer Expected Output)</w:t>
+      </w:r>
+    </w:p>
+    <w:p>
+      <w:pPr>
+        <w:numPr>
+          <w:ilvl w:val="0"/>
+          <w:numId w:val="1"/>
+        </w:numPr>
+        <w:rPr>
+          <w:rFonts w:asciiTheme="minorHAnsi" w:hAnsiTheme="minorHAnsi"/>
+          <w:sz w:val="22"/>
+          <w:szCs w:val="22"/>
+        </w:rPr>
+      </w:pPr>
+      <w:r>
+        <w:rPr>
+          <w:rFonts w:asciiTheme="minorHAnsi" w:hAnsiTheme="minorHAnsi"/>
+          <w:sz w:val="22"/>
+          <w:szCs w:val="22"/>
+        </w:rPr>
+        <w:t>Check “</w:t>
+      </w:r>
+      <w:r>
+        <w:rPr>
+          <w:rFonts w:asciiTheme="minorHAnsi" w:hAnsiTheme="minorHAnsi"/>
+          <w:b/>
+          <w:sz w:val="22"/>
+          <w:szCs w:val="22"/>
+        </w:rPr>
+        <w:t>Print Labels</w:t>
+      </w:r>
+      <w:r>
+        <w:rPr>
+          <w:rFonts w:asciiTheme="minorHAnsi" w:hAnsiTheme="minorHAnsi"/>
+          <w:sz w:val="22"/>
+          <w:szCs w:val="22"/>
+        </w:rPr>
+        <w:t xml:space="preserve">” check box. Click on </w:t>
+      </w:r>
+      <w:r>
+        <w:rPr>
+          <w:rFonts w:asciiTheme="minorHAnsi" w:hAnsiTheme="minorHAnsi"/>
+          <w:sz w:val="22"/>
+          <w:szCs w:val="22"/>
+        </w:rPr>
+        <w:t>“</w:t>
+      </w:r>
+      <w:r>
+        <w:rPr>
+          <w:rFonts w:asciiTheme="minorHAnsi" w:hAnsiTheme="minorHAnsi"/>
+          <w:b/>
+          <w:sz w:val="22"/>
+          <w:szCs w:val="22"/>
+        </w:rPr>
+        <w:t>Submit</w:t>
+      </w:r>
+      <w:r>
+        <w:rPr>
+          <w:rFonts w:asciiTheme="minorHAnsi" w:hAnsiTheme="minorHAnsi"/>
+          <w:sz w:val="22"/>
+          <w:szCs w:val="22"/>
+        </w:rPr>
+        <w:t>”</w:t>
+      </w:r>
+      <w:r>
+        <w:rPr>
+          <w:rFonts w:asciiTheme="minorHAnsi" w:hAnsiTheme="minorHAnsi"/>
+          <w:sz w:val="22"/>
+          <w:szCs w:val="22"/>
+        </w:rPr>
+        <w:t xml:space="preserve"> button. (Refer Expected Output)</w:t>
       </w:r>
     </w:p>
     <w:p>
@@ -4992,6 +5040,31 @@
           <w:sz w:val="22"/>
           <w:szCs w:val="22"/>
         </w:rPr>
+        <w:t>Specimen will open up in edit mode.</w:t>
+      </w:r>
+    </w:p>
+    <w:p>
+      <w:pPr>
+        <w:rPr>
+          <w:rFonts w:asciiTheme="minorHAnsi" w:hAnsiTheme="minorHAnsi"/>
+          <w:sz w:val="22"/>
+          <w:szCs w:val="22"/>
+        </w:rPr>
+      </w:pPr>
+      <w:r>
+        <w:rPr>
+          <w:rFonts w:asciiTheme="minorHAnsi" w:hAnsiTheme="minorHAnsi"/>
+          <w:sz w:val="22"/>
+          <w:szCs w:val="22"/>
+        </w:rPr>
+        <w:t xml:space="preserve">37) </w:t>
+      </w:r>
+      <w:r>
+        <w:rPr>
+          <w:rFonts w:asciiTheme="minorHAnsi" w:hAnsiTheme="minorHAnsi"/>
+          <w:sz w:val="22"/>
+          <w:szCs w:val="22"/>
+        </w:rPr>
         <w:t xml:space="preserve">“1 records are added to the List” success message will be displayed. </w:t>
       </w:r>
       <w:r>
@@ -5017,41 +5090,89 @@
           <w:sz w:val="22"/>
           <w:szCs w:val="22"/>
         </w:rPr>
-        <w:t>36) Clicking on MAP button would display a new window with all the containers available under “Laboratory of Translational Pathology” site. Selecting “Apply First Location To All” will display same container for the remaining two aliquots.</w:t>
-      </w:r>
-    </w:p>
-    <w:p>
-      <w:pPr>
-        <w:rPr>
-          <w:rFonts w:asciiTheme="minorHAnsi" w:hAnsiTheme="minorHAnsi"/>
-          <w:sz w:val="22"/>
-          <w:szCs w:val="22"/>
-        </w:rPr>
-      </w:pPr>
-      <w:r>
-        <w:rPr>
-          <w:rFonts w:asciiTheme="minorHAnsi" w:hAnsiTheme="minorHAnsi"/>
-          <w:sz w:val="22"/>
-          <w:szCs w:val="22"/>
-        </w:rPr>
-        <w:t>37) Aliquots will be successfully created. “Printed successfully” success message will be displayed. .cmd files will be generated under JBOSS_HME/print/printer folder of Label Printing Jboss. The details displayed in the files will be in accordance with the print_rules.xls file.</w:t>
-      </w:r>
-    </w:p>
-    <w:p>
-      <w:pPr>
-        <w:rPr>
-          <w:rFonts w:asciiTheme="minorHAnsi" w:hAnsiTheme="minorHAnsi"/>
-          <w:sz w:val="22"/>
-          <w:szCs w:val="22"/>
-        </w:rPr>
-      </w:pPr>
-      <w:r>
-        <w:rPr>
-          <w:rFonts w:asciiTheme="minorHAnsi" w:hAnsiTheme="minorHAnsi"/>
-          <w:sz w:val="22"/>
-          <w:szCs w:val="22"/>
-        </w:rPr>
-        <w:t>41) Specimen will be displayed in edit mode.</w:t>
+        <w:t>3</w:t>
+      </w:r>
+      <w:r>
+        <w:rPr>
+          <w:rFonts w:asciiTheme="minorHAnsi" w:hAnsiTheme="minorHAnsi"/>
+          <w:sz w:val="22"/>
+          <w:szCs w:val="22"/>
+        </w:rPr>
+        <w:t>8</w:t>
+      </w:r>
+      <w:r>
+        <w:rPr>
+          <w:rFonts w:asciiTheme="minorHAnsi" w:hAnsiTheme="minorHAnsi"/>
+          <w:sz w:val="22"/>
+          <w:szCs w:val="22"/>
+        </w:rPr>
+        <w:t>) Clicking on MAP button would display a new window with all the containers available under “Laboratory of Translational Pathology” site. Selecting “Apply First Location To All” will display same container for the remaining two aliquots.</w:t>
+      </w:r>
+    </w:p>
+    <w:p>
+      <w:pPr>
+        <w:rPr>
+          <w:rFonts w:asciiTheme="minorHAnsi" w:hAnsiTheme="minorHAnsi"/>
+          <w:sz w:val="22"/>
+          <w:szCs w:val="22"/>
+        </w:rPr>
+      </w:pPr>
+      <w:r>
+        <w:rPr>
+          <w:rFonts w:asciiTheme="minorHAnsi" w:hAnsiTheme="minorHAnsi"/>
+          <w:sz w:val="22"/>
+          <w:szCs w:val="22"/>
+        </w:rPr>
+        <w:t>39</w:t>
+      </w:r>
+      <w:r>
+        <w:rPr>
+          <w:rFonts w:asciiTheme="minorHAnsi" w:hAnsiTheme="minorHAnsi"/>
+          <w:sz w:val="22"/>
+          <w:szCs w:val="22"/>
+        </w:rPr>
+        <w:t>) Aliquots will be successfully created. “Printed successfully” success message will be displayed. .cmd files will be generated under JBOSS_HME/print/printer folder of Label Printing Jboss. The details displayed in the files will be in accordance with the print_rules.xls file.</w:t>
+      </w:r>
+    </w:p>
+    <w:p>
+      <w:pPr>
+        <w:rPr>
+          <w:rFonts w:asciiTheme="minorHAnsi" w:hAnsiTheme="minorHAnsi"/>
+          <w:sz w:val="22"/>
+          <w:szCs w:val="22"/>
+        </w:rPr>
+      </w:pPr>
+      <w:r>
+        <w:rPr>
+          <w:rFonts w:asciiTheme="minorHAnsi" w:hAnsiTheme="minorHAnsi"/>
+          <w:sz w:val="22"/>
+          <w:szCs w:val="22"/>
+        </w:rPr>
+        <w:t>41) Specime</w:t>
+      </w:r>
+      <w:r>
+        <w:rPr>
+          <w:rFonts w:asciiTheme="minorHAnsi" w:hAnsiTheme="minorHAnsi"/>
+          <w:sz w:val="22"/>
+          <w:szCs w:val="22"/>
+        </w:rPr>
+        <w:t>n will be displayed in search result</w:t>
+      </w:r>
+      <w:r>
+        <w:rPr>
+          <w:rFonts w:asciiTheme="minorHAnsi" w:hAnsiTheme="minorHAnsi"/>
+          <w:sz w:val="22"/>
+          <w:szCs w:val="22"/>
+        </w:rPr>
+        <w:t>.</w:t>
+      </w:r>
+      <w:r>
+        <w:rPr>
+          <w:rFonts w:asciiTheme="minorHAnsi" w:hAnsiTheme="minorHAnsi"/>
+          <w:sz w:val="22"/>
+          <w:szCs w:val="22"/>
+        </w:rPr>
+        <w:t xml:space="preserve"> Click on the Specimen label link to open the specimen in edit mode.</w:t>
       </w:r>
     </w:p>
     <w:p>
@@ -5250,71 +5371,287 @@
           <w:sz w:val="22"/>
           <w:szCs w:val="22"/>
         </w:rPr>
+        <w:t>Newly registered Participant will be displayed in the search result for “Participant Last Name equal to Montgomery” Simple search.</w:t>
+      </w:r>
+    </w:p>
+    <w:p>
+      <w:pPr>
+        <w:numPr>
+          <w:ilvl w:val="0"/>
+          <w:numId w:val="3"/>
+        </w:numPr>
+        <w:rPr>
+          <w:rFonts w:asciiTheme="minorHAnsi" w:hAnsiTheme="minorHAnsi"/>
+          <w:sz w:val="22"/>
+          <w:szCs w:val="22"/>
+        </w:rPr>
+      </w:pPr>
+      <w:r>
+        <w:rPr>
+          <w:rFonts w:asciiTheme="minorHAnsi" w:hAnsiTheme="minorHAnsi"/>
+          <w:sz w:val="22"/>
+          <w:szCs w:val="22"/>
+        </w:rPr>
+        <w:t>Recently collected Specimen Collection Group will be displayed in the search result for “Specimen Collection Group Name equal to Alcohol Dependence_01” Simple Search.</w:t>
+      </w:r>
+    </w:p>
+    <w:p>
+      <w:pPr>
+        <w:numPr>
+          <w:ilvl w:val="0"/>
+          <w:numId w:val="3"/>
+        </w:numPr>
+        <w:rPr>
+          <w:rFonts w:asciiTheme="minorHAnsi" w:hAnsiTheme="minorHAnsi"/>
+          <w:sz w:val="22"/>
+          <w:szCs w:val="22"/>
+        </w:rPr>
+      </w:pPr>
+      <w:r>
+        <w:rPr>
+          <w:rFonts w:asciiTheme="minorHAnsi" w:hAnsiTheme="minorHAnsi"/>
+          <w:sz w:val="22"/>
+          <w:szCs w:val="22"/>
+        </w:rPr>
+        <w:t>Recently collected and created Specimen will be displayed in the search result for “Specimen Label starts with 090405” Simple search.</w:t>
+      </w:r>
+    </w:p>
+    <w:p>
+      <w:pPr>
+        <w:numPr>
+          <w:ilvl w:val="0"/>
+          <w:numId w:val="3"/>
+        </w:numPr>
+        <w:rPr>
+          <w:rFonts w:asciiTheme="minorHAnsi" w:hAnsiTheme="minorHAnsi"/>
+          <w:sz w:val="22"/>
+          <w:szCs w:val="22"/>
+        </w:rPr>
+      </w:pPr>
+      <w:r>
+        <w:rPr>
+          <w:rFonts w:asciiTheme="minorHAnsi" w:hAnsiTheme="minorHAnsi"/>
+          <w:sz w:val="22"/>
+          <w:szCs w:val="22"/>
+        </w:rPr>
+        <w:t>Following changes will be displayed in the AUDIT table:</w:t>
+      </w:r>
+    </w:p>
+    <w:p>
+      <w:pPr>
+        <w:ind w:left="360"/>
+        <w:rPr>
+          <w:rFonts w:asciiTheme="minorHAnsi" w:hAnsiTheme="minorHAnsi"/>
+          <w:sz w:val="22"/>
+          <w:szCs w:val="22"/>
+        </w:rPr>
+      </w:pPr>
+    </w:p>
+    <w:p>
+      <w:pPr>
+        <w:ind w:left="360"/>
+        <w:rPr>
+          <w:rFonts w:asciiTheme="minorHAnsi" w:hAnsiTheme="minorHAnsi"/>
+          <w:sz w:val="22"/>
+          <w:szCs w:val="22"/>
+        </w:rPr>
+      </w:pPr>
+      <w:r>
+        <w:rPr>
+          <w:rFonts w:asciiTheme="minorHAnsi" w:hAnsiTheme="minorHAnsi"/>
+          <w:sz w:val="22"/>
+          <w:szCs w:val="22"/>
+        </w:rPr>
+        <w:t>For Participant:</w:t>
+      </w:r>
+    </w:p>
+    <w:p>
+      <w:pPr>
+        <w:ind w:left="360"/>
+        <w:rPr>
+          <w:rFonts w:asciiTheme="minorHAnsi" w:hAnsiTheme="minorHAnsi"/>
+          <w:sz w:val="22"/>
+          <w:szCs w:val="22"/>
+        </w:rPr>
+      </w:pPr>
+    </w:p>
+    <w:p>
+      <w:pPr>
+        <w:numPr>
+          <w:ilvl w:val="0"/>
+          <w:numId w:val="5"/>
+        </w:numPr>
+        <w:ind w:left="360"/>
+        <w:rPr>
+          <w:rFonts w:asciiTheme="minorHAnsi" w:hAnsiTheme="minorHAnsi"/>
+          <w:sz w:val="22"/>
+          <w:szCs w:val="22"/>
+        </w:rPr>
+      </w:pPr>
+      <w:r>
+        <w:rPr>
+          <w:rFonts w:asciiTheme="minorHAnsi" w:hAnsiTheme="minorHAnsi"/>
+          <w:sz w:val="22"/>
+          <w:szCs w:val="22"/>
+        </w:rPr>
+        <w:t>In CATISSUE_AUDIT_EVENT table new record should be entered with IP address equal to the IP address of the machine from which the action was performed and Event_Timepstamp equal to the date on which the action was performed. Event_Type should contain INSERT.</w:t>
+      </w:r>
+    </w:p>
+    <w:p>
+      <w:pPr>
+        <w:numPr>
+          <w:ilvl w:val="0"/>
+          <w:numId w:val="5"/>
+        </w:numPr>
+        <w:ind w:left="360"/>
+        <w:rPr>
+          <w:rFonts w:asciiTheme="minorHAnsi" w:hAnsiTheme="minorHAnsi"/>
+          <w:sz w:val="22"/>
+          <w:szCs w:val="22"/>
+        </w:rPr>
+      </w:pPr>
+      <w:r>
+        <w:rPr>
+          <w:rFonts w:asciiTheme="minorHAnsi" w:hAnsiTheme="minorHAnsi"/>
+          <w:sz w:val="22"/>
+          <w:szCs w:val="22"/>
+        </w:rPr>
+        <w:t>In CATISSUE_DATA_AUDIT_EVENT_LOG table Object_Name should contain CATISSUE_PARTICIPANT, CATISSUE_RACE, CATISSUE_COLL_PROT_REG and CATISSUE_PART_MEDICAL_ID. Object_ID is the unique ID of the object inserted. Parent_ID will be null for the main object (Participant). Containment or reference type objects getting added will have a parent_id equal to the ID of the main Object being inserted. This table refers to CATISSUE_AUDIT_EVENT_LOG table which relates to the CATISSUE_AUDIT_EVENT table.</w:t>
+      </w:r>
+    </w:p>
+    <w:p>
+      <w:pPr>
+        <w:numPr>
+          <w:ilvl w:val="0"/>
+          <w:numId w:val="5"/>
+        </w:numPr>
+        <w:ind w:left="360"/>
+        <w:rPr>
+          <w:rFonts w:asciiTheme="minorHAnsi" w:hAnsiTheme="minorHAnsi"/>
+          <w:sz w:val="22"/>
+          <w:szCs w:val="22"/>
+        </w:rPr>
+      </w:pPr>
+      <w:r>
+        <w:rPr>
+          <w:rFonts w:asciiTheme="minorHAnsi" w:hAnsiTheme="minorHAnsi"/>
+          <w:sz w:val="22"/>
+          <w:szCs w:val="22"/>
+        </w:rPr>
+        <w:t>In CATISSUE_AUDIT_EVENT_DETAILS table Element_name contains the list of attributes that are in CATISSUE_PARTICIPANT, CATISSUE_COLL_PROT_REG CATISSUE_RACE and CATISSUE_PART_MEDICAL_ID tables. Previous_value will be null and Current_value will be the values added through UI. CATISSUE_SITE will have their ID's audited only as they have reference association with the main object. ID of CATISSUE_RACE and CATISSUE_PART_MEDICAL_ID will also be audited along with their attributes as it is a containment type attribute.</w:t>
+      </w:r>
+    </w:p>
+    <w:p>
+      <w:pPr>
+        <w:ind w:left="360"/>
+        <w:rPr>
+          <w:rFonts w:asciiTheme="minorHAnsi" w:hAnsiTheme="minorHAnsi"/>
+          <w:sz w:val="22"/>
+          <w:szCs w:val="22"/>
+        </w:rPr>
+      </w:pPr>
+    </w:p>
+    <w:p>
+      <w:pPr>
+        <w:ind w:left="360"/>
+        <w:rPr>
+          <w:rFonts w:asciiTheme="minorHAnsi" w:hAnsiTheme="minorHAnsi"/>
+          <w:sz w:val="22"/>
+          <w:szCs w:val="22"/>
+        </w:rPr>
+      </w:pPr>
+      <w:r>
+        <w:rPr>
+          <w:rFonts w:asciiTheme="minorHAnsi" w:hAnsiTheme="minorHAnsi"/>
+          <w:sz w:val="22"/>
+          <w:szCs w:val="22"/>
+        </w:rPr>
+        <w:t>For Specimen Collection Group:</w:t>
+      </w:r>
+    </w:p>
+    <w:p>
+      <w:pPr>
+        <w:ind w:left="360"/>
+        <w:rPr>
+          <w:rFonts w:asciiTheme="minorHAnsi" w:hAnsiTheme="minorHAnsi"/>
+          <w:sz w:val="22"/>
+          <w:szCs w:val="22"/>
+        </w:rPr>
+      </w:pPr>
+    </w:p>
+    <w:p>
+      <w:pPr>
+        <w:numPr>
+          <w:ilvl w:val="0"/>
+          <w:numId w:val="4"/>
+        </w:numPr>
+        <w:ind w:left="360"/>
+        <w:rPr>
+          <w:rFonts w:asciiTheme="minorHAnsi" w:hAnsiTheme="minorHAnsi"/>
+          <w:sz w:val="22"/>
+          <w:szCs w:val="22"/>
+        </w:rPr>
+      </w:pPr>
+      <w:r>
+        <w:rPr>
+          <w:rFonts w:asciiTheme="minorHAnsi" w:hAnsiTheme="minorHAnsi"/>
+          <w:sz w:val="22"/>
+          <w:szCs w:val="22"/>
+        </w:rPr>
+        <w:t>In CATISSUE_AUDIT_EVENT table new record should be entered with IP address equal to the IP address of the machine from which the action was performed and Event_Timepstamp equal to the date on which the action was performed. Event_Type should contain INSERT for Specimen and Specimen_Collection_Group. Event_Type will be update for Collection Protocol and CP Registration.</w:t>
+      </w:r>
+    </w:p>
+    <w:p>
+      <w:pPr>
+        <w:numPr>
+          <w:ilvl w:val="0"/>
+          <w:numId w:val="4"/>
+        </w:numPr>
+        <w:ind w:left="360"/>
+        <w:rPr>
+          <w:rFonts w:asciiTheme="minorHAnsi" w:hAnsiTheme="minorHAnsi"/>
+          <w:sz w:val="22"/>
+          <w:szCs w:val="22"/>
+        </w:rPr>
+      </w:pPr>
+      <w:r>
+        <w:rPr>
+          <w:rFonts w:asciiTheme="minorHAnsi" w:hAnsiTheme="minorHAnsi"/>
+          <w:sz w:val="22"/>
+          <w:szCs w:val="22"/>
+        </w:rPr>
+        <w:t xml:space="preserve">In CATISSUE_DATA_AUDIT_EVENT_LOG table Object_Name should contain CATISSUE_SPECIMEN_COLL_GROUP, CATISSUE_COLL_EVENT_PARAM,  CATISSUE_RECEIVED_EVENT_PARAM and CATISSUE_CONSENT_TIER_RESPONSE. </w:t>
+      </w:r>
+    </w:p>
+    <w:p>
+      <w:pPr>
+        <w:numPr>
+          <w:ilvl w:val="0"/>
+          <w:numId w:val="4"/>
+        </w:numPr>
+        <w:ind w:left="360"/>
+        <w:rPr>
+          <w:rFonts w:asciiTheme="minorHAnsi" w:hAnsiTheme="minorHAnsi"/>
+          <w:sz w:val="22"/>
+          <w:szCs w:val="22"/>
+        </w:rPr>
+      </w:pPr>
+      <w:r>
+        <w:rPr>
+          <w:rFonts w:asciiTheme="minorHAnsi" w:hAnsiTheme="minorHAnsi"/>
+          <w:sz w:val="22"/>
+          <w:szCs w:val="22"/>
+        </w:rPr>
+        <w:t xml:space="preserve">In CATISSUE_AUDIT_EVENT_DETAILS table Element_name contains the list of attributes that are in CATISSUE_SPECIMEN_COLL_GROUP, CATISSUE_COLL_EVENT_PARAM,  CATISSUE_RECEIVED_EVENT_PARAM and CATISSUE_CONSENT_TIER_STATUS table. Previous_value will be null and Current_value will be the values updated through UI. CATISSUE_SITE will have their ID's audited only as they have reference association with the main object. CATISSUE_SPECIMEN_EVENT_PARAM and CATISSUE_CONSENT_TIER_STATUS </w:t>
+      </w:r>
+      <w:r>
+        <w:rPr>
+          <w:rFonts w:asciiTheme="minorHAnsi" w:hAnsiTheme="minorHAnsi"/>
+          <w:sz w:val="22"/>
+          <w:szCs w:val="22"/>
+        </w:rPr>
         <w:lastRenderedPageBreak/>
-        <w:t>Newly registered Participant will be displayed in the search result for “Participant Last Name equal to Montgomery” Simple search.</w:t>
-      </w:r>
-    </w:p>
-    <w:p>
-      <w:pPr>
-        <w:numPr>
-          <w:ilvl w:val="0"/>
-          <w:numId w:val="3"/>
-        </w:numPr>
-        <w:rPr>
-          <w:rFonts w:asciiTheme="minorHAnsi" w:hAnsiTheme="minorHAnsi"/>
-          <w:sz w:val="22"/>
-          <w:szCs w:val="22"/>
-        </w:rPr>
-      </w:pPr>
-      <w:r>
-        <w:rPr>
-          <w:rFonts w:asciiTheme="minorHAnsi" w:hAnsiTheme="minorHAnsi"/>
-          <w:sz w:val="22"/>
-          <w:szCs w:val="22"/>
-        </w:rPr>
-        <w:t>Recently collected Specimen Collection Group will be displayed in the search result for “Specimen Collection Group Name equal to Alcohol Dependence_01” Simple Search.</w:t>
-      </w:r>
-    </w:p>
-    <w:p>
-      <w:pPr>
-        <w:numPr>
-          <w:ilvl w:val="0"/>
-          <w:numId w:val="3"/>
-        </w:numPr>
-        <w:rPr>
-          <w:rFonts w:asciiTheme="minorHAnsi" w:hAnsiTheme="minorHAnsi"/>
-          <w:sz w:val="22"/>
-          <w:szCs w:val="22"/>
-        </w:rPr>
-      </w:pPr>
-      <w:r>
-        <w:rPr>
-          <w:rFonts w:asciiTheme="minorHAnsi" w:hAnsiTheme="minorHAnsi"/>
-          <w:sz w:val="22"/>
-          <w:szCs w:val="22"/>
-        </w:rPr>
-        <w:t>Recently collected and created Specimen will be displayed in the search result for “Specimen Label starts with 090405” Simple search.</w:t>
-      </w:r>
-    </w:p>
-    <w:p>
-      <w:pPr>
-        <w:numPr>
-          <w:ilvl w:val="0"/>
-          <w:numId w:val="3"/>
-        </w:numPr>
-        <w:rPr>
-          <w:rFonts w:asciiTheme="minorHAnsi" w:hAnsiTheme="minorHAnsi"/>
-          <w:sz w:val="22"/>
-          <w:szCs w:val="22"/>
-        </w:rPr>
-      </w:pPr>
-      <w:r>
-        <w:rPr>
-          <w:rFonts w:asciiTheme="minorHAnsi" w:hAnsiTheme="minorHAnsi"/>
-          <w:sz w:val="22"/>
-          <w:szCs w:val="22"/>
-        </w:rPr>
-        <w:t>Following changes will be displayed in the AUDIT table:</w:t>
+        <w:t>will have their ID's along with their attributes audited as they have containment association with SCG.</w:t>
       </w:r>
     </w:p>
     <w:p>
@@ -5342,215 +5679,6 @@
           <w:sz w:val="22"/>
           <w:szCs w:val="22"/>
         </w:rPr>
-        <w:t>For Participant:</w:t>
-      </w:r>
-    </w:p>
-    <w:p>
-      <w:pPr>
-        <w:ind w:left="360"/>
-        <w:rPr>
-          <w:rFonts w:asciiTheme="minorHAnsi" w:hAnsiTheme="minorHAnsi"/>
-          <w:sz w:val="22"/>
-          <w:szCs w:val="22"/>
-        </w:rPr>
-      </w:pPr>
-    </w:p>
-    <w:p>
-      <w:pPr>
-        <w:numPr>
-          <w:ilvl w:val="0"/>
-          <w:numId w:val="5"/>
-        </w:numPr>
-        <w:ind w:left="360"/>
-        <w:rPr>
-          <w:rFonts w:asciiTheme="minorHAnsi" w:hAnsiTheme="minorHAnsi"/>
-          <w:sz w:val="22"/>
-          <w:szCs w:val="22"/>
-        </w:rPr>
-      </w:pPr>
-      <w:r>
-        <w:rPr>
-          <w:rFonts w:asciiTheme="minorHAnsi" w:hAnsiTheme="minorHAnsi"/>
-          <w:sz w:val="22"/>
-          <w:szCs w:val="22"/>
-        </w:rPr>
-        <w:t>In CATISSUE_AUDIT_EVENT table new record should be entered with IP address equal to the IP address of the machine from which the action was performed and Event_Timepstamp equal to the date on which the action was performed. Event_Type should contain INSERT.</w:t>
-      </w:r>
-    </w:p>
-    <w:p>
-      <w:pPr>
-        <w:numPr>
-          <w:ilvl w:val="0"/>
-          <w:numId w:val="5"/>
-        </w:numPr>
-        <w:ind w:left="360"/>
-        <w:rPr>
-          <w:rFonts w:asciiTheme="minorHAnsi" w:hAnsiTheme="minorHAnsi"/>
-          <w:sz w:val="22"/>
-          <w:szCs w:val="22"/>
-        </w:rPr>
-      </w:pPr>
-      <w:r>
-        <w:rPr>
-          <w:rFonts w:asciiTheme="minorHAnsi" w:hAnsiTheme="minorHAnsi"/>
-          <w:sz w:val="22"/>
-          <w:szCs w:val="22"/>
-        </w:rPr>
-        <w:t>In CATISSUE_DATA_AUDIT_EVENT_LOG table Object_Name should contain CATISSUE_PARTICIPANT, CATISSUE_RACE, CATISSUE_COLL_PROT_REG and CATISSUE_PART_MEDICAL_ID. Object_ID is the unique ID of the object inserted. Parent_ID will be null for the main object (Participant). Containment or reference type objects getting added will have a parent_id equal to the ID of the main Object being inserted. This table refers to CATISSUE_AUDIT_EVENT_LOG table which relates to the CATISSUE_AUDIT_EVENT table.</w:t>
-      </w:r>
-    </w:p>
-    <w:p>
-      <w:pPr>
-        <w:numPr>
-          <w:ilvl w:val="0"/>
-          <w:numId w:val="5"/>
-        </w:numPr>
-        <w:ind w:left="360"/>
-        <w:rPr>
-          <w:rFonts w:asciiTheme="minorHAnsi" w:hAnsiTheme="minorHAnsi"/>
-          <w:sz w:val="22"/>
-          <w:szCs w:val="22"/>
-        </w:rPr>
-      </w:pPr>
-      <w:r>
-        <w:rPr>
-          <w:rFonts w:asciiTheme="minorHAnsi" w:hAnsiTheme="minorHAnsi"/>
-          <w:sz w:val="22"/>
-          <w:szCs w:val="22"/>
-        </w:rPr>
-        <w:t>In CATISSUE_AUDIT_EVENT_DETAILS table Element_name contains the list of attributes that are in CATISSUE_PARTICIPANT, CATISSUE_COLL_PROT_REG CATISSUE_RACE and CATISSUE_PART_MEDICAL_ID tables. Previous_value will be null and Current_value will be the values added through UI. CATISSUE_SITE will have their ID's audited only as they have reference association with the main object. ID of CATISSUE_RACE and CATISSUE_PART_MEDICAL_ID will also be audited along with their attributes as it is a containment type attribute.</w:t>
-      </w:r>
-    </w:p>
-    <w:p>
-      <w:pPr>
-        <w:ind w:left="360"/>
-        <w:rPr>
-          <w:rFonts w:asciiTheme="minorHAnsi" w:hAnsiTheme="minorHAnsi"/>
-          <w:sz w:val="22"/>
-          <w:szCs w:val="22"/>
-        </w:rPr>
-      </w:pPr>
-    </w:p>
-    <w:p>
-      <w:pPr>
-        <w:ind w:left="360"/>
-        <w:rPr>
-          <w:rFonts w:asciiTheme="minorHAnsi" w:hAnsiTheme="minorHAnsi"/>
-          <w:sz w:val="22"/>
-          <w:szCs w:val="22"/>
-        </w:rPr>
-      </w:pPr>
-      <w:r>
-        <w:rPr>
-          <w:rFonts w:asciiTheme="minorHAnsi" w:hAnsiTheme="minorHAnsi"/>
-          <w:sz w:val="22"/>
-          <w:szCs w:val="22"/>
-        </w:rPr>
-        <w:t>For Specimen Collection Group:</w:t>
-      </w:r>
-    </w:p>
-    <w:p>
-      <w:pPr>
-        <w:ind w:left="360"/>
-        <w:rPr>
-          <w:rFonts w:asciiTheme="minorHAnsi" w:hAnsiTheme="minorHAnsi"/>
-          <w:sz w:val="22"/>
-          <w:szCs w:val="22"/>
-        </w:rPr>
-      </w:pPr>
-    </w:p>
-    <w:p>
-      <w:pPr>
-        <w:numPr>
-          <w:ilvl w:val="0"/>
-          <w:numId w:val="4"/>
-        </w:numPr>
-        <w:ind w:left="360"/>
-        <w:rPr>
-          <w:rFonts w:asciiTheme="minorHAnsi" w:hAnsiTheme="minorHAnsi"/>
-          <w:sz w:val="22"/>
-          <w:szCs w:val="22"/>
-        </w:rPr>
-      </w:pPr>
-      <w:r>
-        <w:rPr>
-          <w:rFonts w:asciiTheme="minorHAnsi" w:hAnsiTheme="minorHAnsi"/>
-          <w:sz w:val="22"/>
-          <w:szCs w:val="22"/>
-        </w:rPr>
-        <w:t>In CATISSUE_AUDIT_EVENT table new record should be entered with IP address equal to the IP address of the machine from which the action was performed and Event_Timepstamp equal to the date on which the action was performed. Event_Type should contain INSERT for Specimen and Specimen_Collection_Group. Event_Type will be update for Collection Protocol and CP Registration.</w:t>
-      </w:r>
-    </w:p>
-    <w:p>
-      <w:pPr>
-        <w:numPr>
-          <w:ilvl w:val="0"/>
-          <w:numId w:val="4"/>
-        </w:numPr>
-        <w:ind w:left="360"/>
-        <w:rPr>
-          <w:rFonts w:asciiTheme="minorHAnsi" w:hAnsiTheme="minorHAnsi"/>
-          <w:sz w:val="22"/>
-          <w:szCs w:val="22"/>
-        </w:rPr>
-      </w:pPr>
-      <w:r>
-        <w:rPr>
-          <w:rFonts w:asciiTheme="minorHAnsi" w:hAnsiTheme="minorHAnsi"/>
-          <w:sz w:val="22"/>
-          <w:szCs w:val="22"/>
-        </w:rPr>
-        <w:t xml:space="preserve">In CATISSUE_DATA_AUDIT_EVENT_LOG table Object_Name should contain CATISSUE_SPECIMEN_COLL_GROUP, CATISSUE_COLL_EVENT_PARAM,  CATISSUE_RECEIVED_EVENT_PARAM and CATISSUE_CONSENT_TIER_RESPONSE. </w:t>
-      </w:r>
-    </w:p>
-    <w:p>
-      <w:pPr>
-        <w:numPr>
-          <w:ilvl w:val="0"/>
-          <w:numId w:val="4"/>
-        </w:numPr>
-        <w:ind w:left="360"/>
-        <w:rPr>
-          <w:rFonts w:asciiTheme="minorHAnsi" w:hAnsiTheme="minorHAnsi"/>
-          <w:sz w:val="22"/>
-          <w:szCs w:val="22"/>
-        </w:rPr>
-      </w:pPr>
-      <w:r>
-        <w:rPr>
-          <w:rFonts w:asciiTheme="minorHAnsi" w:hAnsiTheme="minorHAnsi"/>
-          <w:sz w:val="22"/>
-          <w:szCs w:val="22"/>
-        </w:rPr>
-        <w:t>In CATISSUE_AUDIT_EVENT_DETAILS table Element_name contains the list of attributes that are in CATISSUE_SPECIMEN_COLL_GROUP, CATISSUE_COLL_EVENT_PARAM,  CATISSUE_RECEIVED_EVENT_PARAM and CATISSUE_CONSENT_TIER_STATUS table. Previous_value will be null and Current_value will be the values updated through UI. CATISSUE_SITE will have their ID's audited only as they have reference association with the main object. CATISSUE_SPECIMEN_EVENT_PARAM and CATISSUE_CONSENT_TIER_STATUS will have their ID's along with their attributes audited as they have containment association with SCG.</w:t>
-      </w:r>
-    </w:p>
-    <w:p>
-      <w:pPr>
-        <w:ind w:left="360"/>
-        <w:rPr>
-          <w:rFonts w:asciiTheme="minorHAnsi" w:hAnsiTheme="minorHAnsi"/>
-          <w:sz w:val="22"/>
-          <w:szCs w:val="22"/>
-        </w:rPr>
-      </w:pPr>
-    </w:p>
-    <w:p>
-      <w:pPr>
-        <w:ind w:left="360"/>
-        <w:rPr>
-          <w:rFonts w:asciiTheme="minorHAnsi" w:hAnsiTheme="minorHAnsi"/>
-          <w:sz w:val="22"/>
-          <w:szCs w:val="22"/>
-        </w:rPr>
-      </w:pPr>
-      <w:r>
-        <w:rPr>
-          <w:rFonts w:asciiTheme="minorHAnsi" w:hAnsiTheme="minorHAnsi"/>
-          <w:sz w:val="22"/>
-          <w:szCs w:val="22"/>
-        </w:rPr>
-        <w:lastRenderedPageBreak/>
         <w:t>For Specimen/Derivative/Aliquot:</w:t>
       </w:r>
     </w:p>

</xml_diff>

<commit_message>
added the correct site admin login details
SVN-Revision: 26159
</commit_message>
<xml_diff>
--- a/TestCases/Manual/408_PRIVILEGES_End_to_end_verification_of_privileges.docx
+++ b/TestCases/Manual/408_PRIVILEGES_End_to_end_verification_of_privileges.docx
@@ -129,9 +129,11 @@
       <w:r>
         <w:t xml:space="preserve"> with short title </w:t>
       </w:r>
+      <w:proofErr w:type="spellStart"/>
       <w:r>
         <w:t>PRIVILEGES_End_to_end_verification_of_privileges</w:t>
       </w:r>
+      <w:proofErr w:type="spellEnd"/>
     </w:p>
     <w:p>
       <w:pPr>
@@ -264,98 +266,184 @@
           <w:szCs w:val="22"/>
         </w:rPr>
       </w:pPr>
-      <w:r>
-        <w:rPr>
-          <w:rFonts w:asciiTheme="minorHAnsi" w:hAnsiTheme="minorHAnsi"/>
-          <w:sz w:val="22"/>
-          <w:szCs w:val="22"/>
-        </w:rPr>
-        <w:t xml:space="preserve">specimenLabelGeneratorClass= </w:t>
-      </w:r>
-    </w:p>
-    <w:p>
-      <w:pPr>
-        <w:rPr>
-          <w:rFonts w:asciiTheme="minorHAnsi" w:hAnsiTheme="minorHAnsi"/>
-          <w:sz w:val="22"/>
-          <w:szCs w:val="22"/>
-        </w:rPr>
-      </w:pPr>
-      <w:r>
-        <w:rPr>
-          <w:rFonts w:asciiTheme="minorHAnsi" w:hAnsiTheme="minorHAnsi"/>
-          <w:sz w:val="22"/>
-          <w:szCs w:val="22"/>
-        </w:rPr>
-        <w:t>storageContainerLabelGeneratorClass=</w:t>
-      </w:r>
-    </w:p>
-    <w:p>
-      <w:pPr>
-        <w:rPr>
-          <w:rFonts w:asciiTheme="minorHAnsi" w:hAnsiTheme="minorHAnsi"/>
-          <w:sz w:val="22"/>
-          <w:szCs w:val="22"/>
-        </w:rPr>
-      </w:pPr>
-      <w:r>
-        <w:rPr>
-          <w:rFonts w:asciiTheme="minorHAnsi" w:hAnsiTheme="minorHAnsi"/>
-          <w:sz w:val="22"/>
-          <w:szCs w:val="22"/>
-        </w:rPr>
-        <w:t>specimenBarcodeGeneratorClass=edu.wustl.catissuecore.namegenerator.DefaultSpecimenBarcodeGenerator</w:t>
-      </w:r>
-    </w:p>
-    <w:p>
-      <w:pPr>
-        <w:rPr>
-          <w:rFonts w:asciiTheme="minorHAnsi" w:hAnsiTheme="minorHAnsi"/>
-          <w:sz w:val="22"/>
-          <w:szCs w:val="22"/>
-        </w:rPr>
-      </w:pPr>
-      <w:r>
-        <w:rPr>
-          <w:rFonts w:asciiTheme="minorHAnsi" w:hAnsiTheme="minorHAnsi"/>
-          <w:sz w:val="22"/>
-          <w:szCs w:val="22"/>
-        </w:rPr>
-        <w:t>storageContainerBarcodeGeneratorClass=edu.wustl.catissuecore.namegenerator.DefaultStorageContainerBarcodeGenerator</w:t>
-      </w:r>
-    </w:p>
-    <w:p>
-      <w:pPr>
-        <w:rPr>
-          <w:rFonts w:asciiTheme="minorHAnsi" w:hAnsiTheme="minorHAnsi"/>
-          <w:sz w:val="22"/>
-          <w:szCs w:val="22"/>
-        </w:rPr>
-      </w:pPr>
-      <w:r>
-        <w:rPr>
-          <w:rFonts w:asciiTheme="minorHAnsi" w:hAnsiTheme="minorHAnsi"/>
-          <w:sz w:val="22"/>
-          <w:szCs w:val="22"/>
-        </w:rPr>
-        <w:t>speicmenCollectionGroupLabelGeneratorClass= speicmenCollectionGroupBarcodeGeneratorClass=edu.wustl.catissuecore.namegenerator.DefaultSCGBarcodeGenerator</w:t>
-      </w:r>
-    </w:p>
-    <w:p>
-      <w:pPr>
-        <w:rPr>
-          <w:rFonts w:asciiTheme="minorHAnsi" w:hAnsiTheme="minorHAnsi"/>
-          <w:sz w:val="22"/>
-          <w:szCs w:val="22"/>
-        </w:rPr>
-      </w:pPr>
-      <w:r>
-        <w:rPr>
-          <w:rFonts w:asciiTheme="minorHAnsi" w:hAnsiTheme="minorHAnsi"/>
-          <w:sz w:val="22"/>
-          <w:szCs w:val="22"/>
-        </w:rPr>
-        <w:t>collectionProtocolRegistrationBarcodeGeneratorClass= protocolParticipantIdentifierLabelGeneratorClass=</w:t>
+      <w:proofErr w:type="spellStart"/>
+      <w:proofErr w:type="gramStart"/>
+      <w:r>
+        <w:rPr>
+          <w:rFonts w:asciiTheme="minorHAnsi" w:hAnsiTheme="minorHAnsi"/>
+          <w:sz w:val="22"/>
+          <w:szCs w:val="22"/>
+        </w:rPr>
+        <w:t>specimenLabelGeneratorClass</w:t>
+      </w:r>
+      <w:proofErr w:type="spellEnd"/>
+      <w:proofErr w:type="gramEnd"/>
+      <w:r>
+        <w:rPr>
+          <w:rFonts w:asciiTheme="minorHAnsi" w:hAnsiTheme="minorHAnsi"/>
+          <w:sz w:val="22"/>
+          <w:szCs w:val="22"/>
+        </w:rPr>
+        <w:t xml:space="preserve">= </w:t>
+      </w:r>
+    </w:p>
+    <w:p>
+      <w:pPr>
+        <w:rPr>
+          <w:rFonts w:asciiTheme="minorHAnsi" w:hAnsiTheme="minorHAnsi"/>
+          <w:sz w:val="22"/>
+          <w:szCs w:val="22"/>
+        </w:rPr>
+      </w:pPr>
+      <w:proofErr w:type="spellStart"/>
+      <w:proofErr w:type="gramStart"/>
+      <w:r>
+        <w:rPr>
+          <w:rFonts w:asciiTheme="minorHAnsi" w:hAnsiTheme="minorHAnsi"/>
+          <w:sz w:val="22"/>
+          <w:szCs w:val="22"/>
+        </w:rPr>
+        <w:t>storageContainerLabelGeneratorClass</w:t>
+      </w:r>
+      <w:proofErr w:type="spellEnd"/>
+      <w:proofErr w:type="gramEnd"/>
+      <w:r>
+        <w:rPr>
+          <w:rFonts w:asciiTheme="minorHAnsi" w:hAnsiTheme="minorHAnsi"/>
+          <w:sz w:val="22"/>
+          <w:szCs w:val="22"/>
+        </w:rPr>
+        <w:t>=</w:t>
+      </w:r>
+    </w:p>
+    <w:p>
+      <w:pPr>
+        <w:rPr>
+          <w:rFonts w:asciiTheme="minorHAnsi" w:hAnsiTheme="minorHAnsi"/>
+          <w:sz w:val="22"/>
+          <w:szCs w:val="22"/>
+        </w:rPr>
+      </w:pPr>
+      <w:proofErr w:type="gramStart"/>
+      <w:r>
+        <w:rPr>
+          <w:rFonts w:asciiTheme="minorHAnsi" w:hAnsiTheme="minorHAnsi"/>
+          <w:sz w:val="22"/>
+          <w:szCs w:val="22"/>
+        </w:rPr>
+        <w:t>specimenBarcodeGeneratorClass=</w:t>
+      </w:r>
+      <w:proofErr w:type="gramEnd"/>
+      <w:r>
+        <w:rPr>
+          <w:rFonts w:asciiTheme="minorHAnsi" w:hAnsiTheme="minorHAnsi"/>
+          <w:sz w:val="22"/>
+          <w:szCs w:val="22"/>
+        </w:rPr>
+        <w:t>edu.wustl.catissuecore.namegenerator.DefaultSpecimenBarcodeGenerator</w:t>
+      </w:r>
+    </w:p>
+    <w:p>
+      <w:pPr>
+        <w:rPr>
+          <w:rFonts w:asciiTheme="minorHAnsi" w:hAnsiTheme="minorHAnsi"/>
+          <w:sz w:val="22"/>
+          <w:szCs w:val="22"/>
+        </w:rPr>
+      </w:pPr>
+      <w:proofErr w:type="gramStart"/>
+      <w:r>
+        <w:rPr>
+          <w:rFonts w:asciiTheme="minorHAnsi" w:hAnsiTheme="minorHAnsi"/>
+          <w:sz w:val="22"/>
+          <w:szCs w:val="22"/>
+        </w:rPr>
+        <w:t>storageContainerBarcodeGeneratorClass=</w:t>
+      </w:r>
+      <w:proofErr w:type="gramEnd"/>
+      <w:r>
+        <w:rPr>
+          <w:rFonts w:asciiTheme="minorHAnsi" w:hAnsiTheme="minorHAnsi"/>
+          <w:sz w:val="22"/>
+          <w:szCs w:val="22"/>
+        </w:rPr>
+        <w:t>edu.wustl.catissuecore.namegenerator.DefaultStorageContainerBarcodeGenerator</w:t>
+      </w:r>
+    </w:p>
+    <w:p>
+      <w:pPr>
+        <w:rPr>
+          <w:rFonts w:asciiTheme="minorHAnsi" w:hAnsiTheme="minorHAnsi"/>
+          <w:sz w:val="22"/>
+          <w:szCs w:val="22"/>
+        </w:rPr>
+      </w:pPr>
+      <w:proofErr w:type="spellStart"/>
+      <w:proofErr w:type="gramStart"/>
+      <w:r>
+        <w:rPr>
+          <w:rFonts w:asciiTheme="minorHAnsi" w:hAnsiTheme="minorHAnsi"/>
+          <w:sz w:val="22"/>
+          <w:szCs w:val="22"/>
+        </w:rPr>
+        <w:t>speicmenCollectionGroupLabelGeneratorClass</w:t>
+      </w:r>
+      <w:proofErr w:type="spellEnd"/>
+      <w:proofErr w:type="gramEnd"/>
+      <w:r>
+        <w:rPr>
+          <w:rFonts w:asciiTheme="minorHAnsi" w:hAnsiTheme="minorHAnsi"/>
+          <w:sz w:val="22"/>
+          <w:szCs w:val="22"/>
+        </w:rPr>
+        <w:t>= speicmenCollectionGroupBarcodeGeneratorClass=edu.wustl.catissuecore.namegenerator.DefaultSCGBarcodeGenerator</w:t>
+      </w:r>
+    </w:p>
+    <w:p>
+      <w:pPr>
+        <w:rPr>
+          <w:rFonts w:asciiTheme="minorHAnsi" w:hAnsiTheme="minorHAnsi"/>
+          <w:sz w:val="22"/>
+          <w:szCs w:val="22"/>
+        </w:rPr>
+      </w:pPr>
+      <w:proofErr w:type="spellStart"/>
+      <w:proofErr w:type="gramStart"/>
+      <w:r>
+        <w:rPr>
+          <w:rFonts w:asciiTheme="minorHAnsi" w:hAnsiTheme="minorHAnsi"/>
+          <w:sz w:val="22"/>
+          <w:szCs w:val="22"/>
+        </w:rPr>
+        <w:t>collectionProtocolRegistrationBarcodeGeneratorClass</w:t>
+      </w:r>
+      <w:proofErr w:type="spellEnd"/>
+      <w:proofErr w:type="gramEnd"/>
+      <w:r>
+        <w:rPr>
+          <w:rFonts w:asciiTheme="minorHAnsi" w:hAnsiTheme="minorHAnsi"/>
+          <w:sz w:val="22"/>
+          <w:szCs w:val="22"/>
+        </w:rPr>
+        <w:t xml:space="preserve">= </w:t>
+      </w:r>
+      <w:proofErr w:type="spellStart"/>
+      <w:r>
+        <w:rPr>
+          <w:rFonts w:asciiTheme="minorHAnsi" w:hAnsiTheme="minorHAnsi"/>
+          <w:sz w:val="22"/>
+          <w:szCs w:val="22"/>
+        </w:rPr>
+        <w:t>protocolParticipantIdentifierLabelGeneratorClass</w:t>
+      </w:r>
+      <w:proofErr w:type="spellEnd"/>
+      <w:r>
+        <w:rPr>
+          <w:rFonts w:asciiTheme="minorHAnsi" w:hAnsiTheme="minorHAnsi"/>
+          <w:sz w:val="22"/>
+          <w:szCs w:val="22"/>
+        </w:rPr>
+        <w:t>=</w:t>
       </w:r>
     </w:p>
     <w:p>
@@ -573,8 +661,19 @@
           <w:sz w:val="22"/>
           <w:szCs w:val="22"/>
         </w:rPr>
-        <w:t>Laboratory of Translational Pathology_test</w:t>
-      </w:r>
+        <w:t xml:space="preserve">Laboratory of Translational </w:t>
+      </w:r>
+      <w:proofErr w:type="spellStart"/>
+      <w:r>
+        <w:rPr>
+          <w:rFonts w:asciiTheme="minorHAnsi" w:hAnsiTheme="minorHAnsi"/>
+          <w:b/>
+          <w:sz w:val="22"/>
+          <w:szCs w:val="22"/>
+        </w:rPr>
+        <w:t>Pathology_test</w:t>
+      </w:r>
+      <w:proofErr w:type="spellEnd"/>
       <w:r>
         <w:rPr>
           <w:rFonts w:asciiTheme="minorHAnsi" w:hAnsiTheme="minorHAnsi"/>
@@ -1799,6 +1898,7 @@
                 <w:rFonts w:asciiTheme="minorHAnsi" w:hAnsiTheme="minorHAnsi"/>
               </w:rPr>
             </w:pPr>
+            <w:proofErr w:type="spellStart"/>
             <w:r>
               <w:rPr>
                 <w:rFonts w:asciiTheme="minorHAnsi" w:hAnsiTheme="minorHAnsi"/>
@@ -1807,6 +1907,7 @@
               </w:rPr>
               <w:t>Venipuncture</w:t>
             </w:r>
+            <w:proofErr w:type="spellEnd"/>
           </w:p>
         </w:tc>
       </w:tr>
@@ -2527,7 +2628,7 @@
             <w:sz w:val="22"/>
             <w:szCs w:val="22"/>
           </w:rPr>
-          <w:t>ltp_admin@gmail.com</w:t>
+          <w:t>_admin_ltp@gmail.com</w:t>
         </w:r>
       </w:hyperlink>
       <w:r>
@@ -3959,7 +4060,27 @@
           <w:sz w:val="22"/>
           <w:szCs w:val="22"/>
         </w:rPr>
-        <w:t>Laboratory of Translational Pathology_test (1, 1)</w:t>
+        <w:t xml:space="preserve">Laboratory of Translational </w:t>
+      </w:r>
+      <w:proofErr w:type="spellStart"/>
+      <w:r>
+        <w:rPr>
+          <w:rFonts w:asciiTheme="minorHAnsi" w:hAnsiTheme="minorHAnsi"/>
+          <w:b/>
+          <w:sz w:val="22"/>
+          <w:szCs w:val="22"/>
+        </w:rPr>
+        <w:t>Pathology_test</w:t>
+      </w:r>
+      <w:proofErr w:type="spellEnd"/>
+      <w:r>
+        <w:rPr>
+          <w:rFonts w:asciiTheme="minorHAnsi" w:hAnsiTheme="minorHAnsi"/>
+          <w:b/>
+          <w:sz w:val="22"/>
+          <w:szCs w:val="22"/>
+        </w:rPr>
+        <w:t xml:space="preserve"> (1, 1)</w:t>
       </w:r>
       <w:r>
         <w:rPr>
@@ -3993,7 +4114,27 @@
           <w:sz w:val="22"/>
           <w:szCs w:val="22"/>
         </w:rPr>
-        <w:t>Apply First Location To All</w:t>
+        <w:t xml:space="preserve">Apply First Location </w:t>
+      </w:r>
+      <w:proofErr w:type="gramStart"/>
+      <w:r>
+        <w:rPr>
+          <w:rFonts w:asciiTheme="minorHAnsi" w:hAnsiTheme="minorHAnsi"/>
+          <w:b/>
+          <w:sz w:val="22"/>
+          <w:szCs w:val="22"/>
+        </w:rPr>
+        <w:t>To</w:t>
+      </w:r>
+      <w:proofErr w:type="gramEnd"/>
+      <w:r>
+        <w:rPr>
+          <w:rFonts w:asciiTheme="minorHAnsi" w:hAnsiTheme="minorHAnsi"/>
+          <w:b/>
+          <w:sz w:val="22"/>
+          <w:szCs w:val="22"/>
+        </w:rPr>
+        <w:t xml:space="preserve"> All</w:t>
       </w:r>
       <w:r>
         <w:rPr>
@@ -4233,7 +4374,27 @@
           <w:sz w:val="22"/>
           <w:szCs w:val="22"/>
         </w:rPr>
-        <w:t>Add To My List</w:t>
+        <w:t xml:space="preserve">Add </w:t>
+      </w:r>
+      <w:proofErr w:type="gramStart"/>
+      <w:r>
+        <w:rPr>
+          <w:rFonts w:asciiTheme="minorHAnsi" w:hAnsiTheme="minorHAnsi"/>
+          <w:b/>
+          <w:sz w:val="22"/>
+          <w:szCs w:val="22"/>
+        </w:rPr>
+        <w:t>To</w:t>
+      </w:r>
+      <w:proofErr w:type="gramEnd"/>
+      <w:r>
+        <w:rPr>
+          <w:rFonts w:asciiTheme="minorHAnsi" w:hAnsiTheme="minorHAnsi"/>
+          <w:b/>
+          <w:sz w:val="22"/>
+          <w:szCs w:val="22"/>
+        </w:rPr>
+        <w:t xml:space="preserve"> My List</w:t>
       </w:r>
       <w:r>
         <w:rPr>
@@ -4870,7 +5031,25 @@
           <w:sz w:val="22"/>
           <w:szCs w:val="22"/>
         </w:rPr>
-        <w:t xml:space="preserve">18) Only that collection protocol will be displayed in the drop down to which the administrator has access such as CAKUT, GAML, GAML_Study, High Risk Breast Cancer, KTRC – Adult, Late </w:t>
+        <w:t xml:space="preserve">18) Only that collection protocol will be displayed in the drop down to which the administrator has access such as CAKUT, GAML, </w:t>
+      </w:r>
+      <w:proofErr w:type="spellStart"/>
+      <w:r>
+        <w:rPr>
+          <w:rFonts w:asciiTheme="minorHAnsi" w:hAnsiTheme="minorHAnsi"/>
+          <w:sz w:val="22"/>
+          <w:szCs w:val="22"/>
+        </w:rPr>
+        <w:t>GAML_Study</w:t>
+      </w:r>
+      <w:proofErr w:type="spellEnd"/>
+      <w:r>
+        <w:rPr>
+          <w:rFonts w:asciiTheme="minorHAnsi" w:hAnsiTheme="minorHAnsi"/>
+          <w:sz w:val="22"/>
+          <w:szCs w:val="22"/>
+        </w:rPr>
+        <w:t xml:space="preserve">, High Risk Breast Cancer, KTRC – Adult, Late </w:t>
       </w:r>
       <w:r>
         <w:rPr>
@@ -5015,7 +5194,25 @@
           <w:sz w:val="22"/>
           <w:szCs w:val="22"/>
         </w:rPr>
-        <w:t>Specimen will be successfully created. “Printed successfully” success message will be displayed. .cmd files will be generated under JBOSS_HME/print/printer folder of Label Printing Jboss. The details displayed in the files will be in accordance with the print_rules.xls file.</w:t>
+        <w:t>Specimen will be successfully created. “Printed successfully” success message will be displayed. .</w:t>
+      </w:r>
+      <w:proofErr w:type="spellStart"/>
+      <w:r>
+        <w:rPr>
+          <w:rFonts w:asciiTheme="minorHAnsi" w:hAnsiTheme="minorHAnsi"/>
+          <w:sz w:val="22"/>
+          <w:szCs w:val="22"/>
+        </w:rPr>
+        <w:t>cmd</w:t>
+      </w:r>
+      <w:proofErr w:type="spellEnd"/>
+      <w:r>
+        <w:rPr>
+          <w:rFonts w:asciiTheme="minorHAnsi" w:hAnsiTheme="minorHAnsi"/>
+          <w:sz w:val="22"/>
+          <w:szCs w:val="22"/>
+        </w:rPr>
+        <w:t xml:space="preserve"> files will be generated under JBOSS_HME/print/printer folder of Label Printing Jboss. The details displayed in the files will be in accordance with the print_rules.xls file.</w:t>
       </w:r>
     </w:p>
     <w:p>
@@ -5065,7 +5262,25 @@
           <w:sz w:val="22"/>
           <w:szCs w:val="22"/>
         </w:rPr>
-        <w:t xml:space="preserve">“1 records are added to the List” success message will be displayed. </w:t>
+        <w:t xml:space="preserve">“1 </w:t>
+      </w:r>
+      <w:proofErr w:type="gramStart"/>
+      <w:r>
+        <w:rPr>
+          <w:rFonts w:asciiTheme="minorHAnsi" w:hAnsiTheme="minorHAnsi"/>
+          <w:sz w:val="22"/>
+          <w:szCs w:val="22"/>
+        </w:rPr>
+        <w:t>records</w:t>
+      </w:r>
+      <w:proofErr w:type="gramEnd"/>
+      <w:r>
+        <w:rPr>
+          <w:rFonts w:asciiTheme="minorHAnsi" w:hAnsiTheme="minorHAnsi"/>
+          <w:sz w:val="22"/>
+          <w:szCs w:val="22"/>
+        </w:rPr>
+        <w:t xml:space="preserve"> are added to the List” success message will be displayed. </w:t>
       </w:r>
       <w:r>
         <w:rPr>
@@ -5106,7 +5321,25 @@
           <w:sz w:val="22"/>
           <w:szCs w:val="22"/>
         </w:rPr>
-        <w:t>) Clicking on MAP button would display a new window with all the containers available under “Laboratory of Translational Pathology” site. Selecting “Apply First Location To All” will display same container for the remaining two aliquots.</w:t>
+        <w:t xml:space="preserve">) Clicking on MAP button would display a new window with all the containers available under “Laboratory of Translational Pathology” site. Selecting “Apply First Location </w:t>
+      </w:r>
+      <w:proofErr w:type="gramStart"/>
+      <w:r>
+        <w:rPr>
+          <w:rFonts w:asciiTheme="minorHAnsi" w:hAnsiTheme="minorHAnsi"/>
+          <w:sz w:val="22"/>
+          <w:szCs w:val="22"/>
+        </w:rPr>
+        <w:t>To</w:t>
+      </w:r>
+      <w:proofErr w:type="gramEnd"/>
+      <w:r>
+        <w:rPr>
+          <w:rFonts w:asciiTheme="minorHAnsi" w:hAnsiTheme="minorHAnsi"/>
+          <w:sz w:val="22"/>
+          <w:szCs w:val="22"/>
+        </w:rPr>
+        <w:t xml:space="preserve"> All” will display same container for the remaining two aliquots.</w:t>
       </w:r>
     </w:p>
     <w:p>
@@ -5131,7 +5364,25 @@
           <w:sz w:val="22"/>
           <w:szCs w:val="22"/>
         </w:rPr>
-        <w:t>) Aliquots will be successfully created. “Printed successfully” success message will be displayed. .cmd files will be generated under JBOSS_HME/print/printer folder of Label Printing Jboss. The details displayed in the files will be in accordance with the print_rules.xls file.</w:t>
+        <w:t>) Aliquots will be successfully created. “Printed successfully” success message will be displayed. .</w:t>
+      </w:r>
+      <w:proofErr w:type="spellStart"/>
+      <w:r>
+        <w:rPr>
+          <w:rFonts w:asciiTheme="minorHAnsi" w:hAnsiTheme="minorHAnsi"/>
+          <w:sz w:val="22"/>
+          <w:szCs w:val="22"/>
+        </w:rPr>
+        <w:t>cmd</w:t>
+      </w:r>
+      <w:proofErr w:type="spellEnd"/>
+      <w:r>
+        <w:rPr>
+          <w:rFonts w:asciiTheme="minorHAnsi" w:hAnsiTheme="minorHAnsi"/>
+          <w:sz w:val="22"/>
+          <w:szCs w:val="22"/>
+        </w:rPr>
+        <w:t xml:space="preserve"> files will be generated under JBOSS_HME/print/printer folder of Label Printing Jboss. The details displayed in the files will be in accordance with the print_rules.xls file.</w:t>
       </w:r>
     </w:p>
     <w:p>
@@ -5238,7 +5489,25 @@
           <w:sz w:val="22"/>
           <w:szCs w:val="22"/>
         </w:rPr>
-        <w:t>message will be displayed and add new derivative page will be displayed. “Printed successfully” success message will be displayed. .cmd files will be generated under JBOSS_HME/print/printer folder of Label Printing Jboss. The details displayed in the files will be in accordance with the print_rules.xls file.</w:t>
+        <w:t>message will be displayed and add new derivative page will be displayed. “Printed successfully” success message will be displayed. .</w:t>
+      </w:r>
+      <w:proofErr w:type="spellStart"/>
+      <w:r>
+        <w:rPr>
+          <w:rFonts w:asciiTheme="minorHAnsi" w:hAnsiTheme="minorHAnsi"/>
+          <w:sz w:val="22"/>
+          <w:szCs w:val="22"/>
+        </w:rPr>
+        <w:t>cmd</w:t>
+      </w:r>
+      <w:proofErr w:type="spellEnd"/>
+      <w:r>
+        <w:rPr>
+          <w:rFonts w:asciiTheme="minorHAnsi" w:hAnsiTheme="minorHAnsi"/>
+          <w:sz w:val="22"/>
+          <w:szCs w:val="22"/>
+        </w:rPr>
+        <w:t xml:space="preserve"> files will be generated under JBOSS_HME/print/printer folder of Label Printing Jboss. The details displayed in the files will be in accordance with the print_rules.xls file.</w:t>
       </w:r>
     </w:p>
     <w:p>
@@ -5272,7 +5541,43 @@
           <w:sz w:val="22"/>
           <w:szCs w:val="22"/>
         </w:rPr>
-        <w:t>47) Derivative will be successfully created and added to My List View page with success message as “1 records are added in the List”. Aliquot details page will be displayed. Aliquot label would be “0904051_1”, “0904051_2” and “0904051_3” and AUTO storage location. “Printed successfully” success message will be displayed. .cmd files will be generated under JBOSS_HME/print/printer folder of Label Printing Jboss. The details displayed in the files will be in accordance with the print_rules.xls file.</w:t>
+        <w:t xml:space="preserve">47) Derivative will be successfully created and added to My List View page with success message as “1 </w:t>
+      </w:r>
+      <w:proofErr w:type="gramStart"/>
+      <w:r>
+        <w:rPr>
+          <w:rFonts w:asciiTheme="minorHAnsi" w:hAnsiTheme="minorHAnsi"/>
+          <w:sz w:val="22"/>
+          <w:szCs w:val="22"/>
+        </w:rPr>
+        <w:t>records</w:t>
+      </w:r>
+      <w:proofErr w:type="gramEnd"/>
+      <w:r>
+        <w:rPr>
+          <w:rFonts w:asciiTheme="minorHAnsi" w:hAnsiTheme="minorHAnsi"/>
+          <w:sz w:val="22"/>
+          <w:szCs w:val="22"/>
+        </w:rPr>
+        <w:t xml:space="preserve"> are added in the List”. Aliquot details page will be displayed. Aliquot label would be “0904051_1”, “0904051_2” and “0904051_3” and AUTO storage location. “Printed successfully” success message will be displayed. .</w:t>
+      </w:r>
+      <w:proofErr w:type="spellStart"/>
+      <w:r>
+        <w:rPr>
+          <w:rFonts w:asciiTheme="minorHAnsi" w:hAnsiTheme="minorHAnsi"/>
+          <w:sz w:val="22"/>
+          <w:szCs w:val="22"/>
+        </w:rPr>
+        <w:t>cmd</w:t>
+      </w:r>
+      <w:proofErr w:type="spellEnd"/>
+      <w:r>
+        <w:rPr>
+          <w:rFonts w:asciiTheme="minorHAnsi" w:hAnsiTheme="minorHAnsi"/>
+          <w:sz w:val="22"/>
+          <w:szCs w:val="22"/>
+        </w:rPr>
+        <w:t xml:space="preserve"> files will be generated under JBOSS_HME/print/printer folder of Label Printing Jboss. The details displayed in the files will be in accordance with the print_rules.xls file.</w:t>
       </w:r>
     </w:p>
     <w:p>
@@ -5322,7 +5627,25 @@
           <w:sz w:val="22"/>
           <w:szCs w:val="22"/>
         </w:rPr>
-        <w:t>“Printed successfully” success message will be displayed. .cmd files will be generated under JBOSS_HME/print/printer folder of Label Printing Jboss. The details displayed in the files will be in accordance with the print_rules.xls file.</w:t>
+        <w:t>“Printed successfully” success message will be displayed. .</w:t>
+      </w:r>
+      <w:proofErr w:type="spellStart"/>
+      <w:r>
+        <w:rPr>
+          <w:rFonts w:asciiTheme="minorHAnsi" w:hAnsiTheme="minorHAnsi"/>
+          <w:sz w:val="22"/>
+          <w:szCs w:val="22"/>
+        </w:rPr>
+        <w:t>cmd</w:t>
+      </w:r>
+      <w:proofErr w:type="spellEnd"/>
+      <w:r>
+        <w:rPr>
+          <w:rFonts w:asciiTheme="minorHAnsi" w:hAnsiTheme="minorHAnsi"/>
+          <w:sz w:val="22"/>
+          <w:szCs w:val="22"/>
+        </w:rPr>
+        <w:t xml:space="preserve"> files will be generated under JBOSS_HME/print/printer folder of Label Printing Jboss. The details displayed in the files will be in accordance with the print_rules.xls file.</w:t>
       </w:r>
     </w:p>
     <w:p>
@@ -5494,7 +5817,43 @@
           <w:sz w:val="22"/>
           <w:szCs w:val="22"/>
         </w:rPr>
-        <w:t>In CATISSUE_AUDIT_EVENT table new record should be entered with IP address equal to the IP address of the machine from which the action was performed and Event_Timepstamp equal to the date on which the action was performed. Event_Type should contain INSERT.</w:t>
+        <w:t xml:space="preserve">In CATISSUE_AUDIT_EVENT table new record should be entered with IP address equal to the IP address of the machine from which the action was performed and </w:t>
+      </w:r>
+      <w:proofErr w:type="spellStart"/>
+      <w:r>
+        <w:rPr>
+          <w:rFonts w:asciiTheme="minorHAnsi" w:hAnsiTheme="minorHAnsi"/>
+          <w:sz w:val="22"/>
+          <w:szCs w:val="22"/>
+        </w:rPr>
+        <w:t>Event_Timepstamp</w:t>
+      </w:r>
+      <w:proofErr w:type="spellEnd"/>
+      <w:r>
+        <w:rPr>
+          <w:rFonts w:asciiTheme="minorHAnsi" w:hAnsiTheme="minorHAnsi"/>
+          <w:sz w:val="22"/>
+          <w:szCs w:val="22"/>
+        </w:rPr>
+        <w:t xml:space="preserve"> equal to the date on which the action was performed. </w:t>
+      </w:r>
+      <w:proofErr w:type="spellStart"/>
+      <w:r>
+        <w:rPr>
+          <w:rFonts w:asciiTheme="minorHAnsi" w:hAnsiTheme="minorHAnsi"/>
+          <w:sz w:val="22"/>
+          <w:szCs w:val="22"/>
+        </w:rPr>
+        <w:t>Event_Type</w:t>
+      </w:r>
+      <w:proofErr w:type="spellEnd"/>
+      <w:r>
+        <w:rPr>
+          <w:rFonts w:asciiTheme="minorHAnsi" w:hAnsiTheme="minorHAnsi"/>
+          <w:sz w:val="22"/>
+          <w:szCs w:val="22"/>
+        </w:rPr>
+        <w:t xml:space="preserve"> should contain INSERT.</w:t>
       </w:r>
     </w:p>
     <w:p>
@@ -5516,7 +5875,61 @@
           <w:sz w:val="22"/>
           <w:szCs w:val="22"/>
         </w:rPr>
-        <w:t>In CATISSUE_DATA_AUDIT_EVENT_LOG table Object_Name should contain CATISSUE_PARTICIPANT, CATISSUE_RACE, CATISSUE_COLL_PROT_REG and CATISSUE_PART_MEDICAL_ID. Object_ID is the unique ID of the object inserted. Parent_ID will be null for the main object (Participant). Containment or reference type objects getting added will have a parent_id equal to the ID of the main Object being inserted. This table refers to CATISSUE_AUDIT_EVENT_LOG table which relates to the CATISSUE_AUDIT_EVENT table.</w:t>
+        <w:t xml:space="preserve">In CATISSUE_DATA_AUDIT_EVENT_LOG table </w:t>
+      </w:r>
+      <w:proofErr w:type="spellStart"/>
+      <w:r>
+        <w:rPr>
+          <w:rFonts w:asciiTheme="minorHAnsi" w:hAnsiTheme="minorHAnsi"/>
+          <w:sz w:val="22"/>
+          <w:szCs w:val="22"/>
+        </w:rPr>
+        <w:t>Object_Name</w:t>
+      </w:r>
+      <w:proofErr w:type="spellEnd"/>
+      <w:r>
+        <w:rPr>
+          <w:rFonts w:asciiTheme="minorHAnsi" w:hAnsiTheme="minorHAnsi"/>
+          <w:sz w:val="22"/>
+          <w:szCs w:val="22"/>
+        </w:rPr>
+        <w:t xml:space="preserve"> should contain CATISSUE_PARTICIPANT, CATISSUE_RACE, CATISSUE_COLL_PROT_REG and CATISSUE_PART_MEDICAL_ID. Object_ID is the unique ID of the object inserted. </w:t>
+      </w:r>
+      <w:proofErr w:type="spellStart"/>
+      <w:r>
+        <w:rPr>
+          <w:rFonts w:asciiTheme="minorHAnsi" w:hAnsiTheme="minorHAnsi"/>
+          <w:sz w:val="22"/>
+          <w:szCs w:val="22"/>
+        </w:rPr>
+        <w:t>Parent_ID</w:t>
+      </w:r>
+      <w:proofErr w:type="spellEnd"/>
+      <w:r>
+        <w:rPr>
+          <w:rFonts w:asciiTheme="minorHAnsi" w:hAnsiTheme="minorHAnsi"/>
+          <w:sz w:val="22"/>
+          <w:szCs w:val="22"/>
+        </w:rPr>
+        <w:t xml:space="preserve"> will be null for the main object (Participant). Containment or reference type objects getting added will have a </w:t>
+      </w:r>
+      <w:proofErr w:type="spellStart"/>
+      <w:r>
+        <w:rPr>
+          <w:rFonts w:asciiTheme="minorHAnsi" w:hAnsiTheme="minorHAnsi"/>
+          <w:sz w:val="22"/>
+          <w:szCs w:val="22"/>
+        </w:rPr>
+        <w:t>parent_id</w:t>
+      </w:r>
+      <w:proofErr w:type="spellEnd"/>
+      <w:r>
+        <w:rPr>
+          <w:rFonts w:asciiTheme="minorHAnsi" w:hAnsiTheme="minorHAnsi"/>
+          <w:sz w:val="22"/>
+          <w:szCs w:val="22"/>
+        </w:rPr>
+        <w:t xml:space="preserve"> equal to the ID of the main Object being inserted. This table refers to CATISSUE_AUDIT_EVENT_LOG table which relates to the CATISSUE_AUDIT_EVENT table.</w:t>
       </w:r>
     </w:p>
     <w:p>
@@ -5538,7 +5951,61 @@
           <w:sz w:val="22"/>
           <w:szCs w:val="22"/>
         </w:rPr>
-        <w:t>In CATISSUE_AUDIT_EVENT_DETAILS table Element_name contains the list of attributes that are in CATISSUE_PARTICIPANT, CATISSUE_COLL_PROT_REG CATISSUE_RACE and CATISSUE_PART_MEDICAL_ID tables. Previous_value will be null and Current_value will be the values added through UI. CATISSUE_SITE will have their ID's audited only as they have reference association with the main object. ID of CATISSUE_RACE and CATISSUE_PART_MEDICAL_ID will also be audited along with their attributes as it is a containment type attribute.</w:t>
+        <w:t xml:space="preserve">In CATISSUE_AUDIT_EVENT_DETAILS table </w:t>
+      </w:r>
+      <w:proofErr w:type="spellStart"/>
+      <w:r>
+        <w:rPr>
+          <w:rFonts w:asciiTheme="minorHAnsi" w:hAnsiTheme="minorHAnsi"/>
+          <w:sz w:val="22"/>
+          <w:szCs w:val="22"/>
+        </w:rPr>
+        <w:t>Element_name</w:t>
+      </w:r>
+      <w:proofErr w:type="spellEnd"/>
+      <w:r>
+        <w:rPr>
+          <w:rFonts w:asciiTheme="minorHAnsi" w:hAnsiTheme="minorHAnsi"/>
+          <w:sz w:val="22"/>
+          <w:szCs w:val="22"/>
+        </w:rPr>
+        <w:t xml:space="preserve"> contains the list of attributes that are in CATISSUE_PARTICIPANT, CATISSUE_COLL_PROT_REG CATISSUE_RACE and CATISSUE_PART_MEDICAL_ID tables. </w:t>
+      </w:r>
+      <w:proofErr w:type="spellStart"/>
+      <w:r>
+        <w:rPr>
+          <w:rFonts w:asciiTheme="minorHAnsi" w:hAnsiTheme="minorHAnsi"/>
+          <w:sz w:val="22"/>
+          <w:szCs w:val="22"/>
+        </w:rPr>
+        <w:t>Previous_value</w:t>
+      </w:r>
+      <w:proofErr w:type="spellEnd"/>
+      <w:r>
+        <w:rPr>
+          <w:rFonts w:asciiTheme="minorHAnsi" w:hAnsiTheme="minorHAnsi"/>
+          <w:sz w:val="22"/>
+          <w:szCs w:val="22"/>
+        </w:rPr>
+        <w:t xml:space="preserve"> will be null and </w:t>
+      </w:r>
+      <w:proofErr w:type="spellStart"/>
+      <w:r>
+        <w:rPr>
+          <w:rFonts w:asciiTheme="minorHAnsi" w:hAnsiTheme="minorHAnsi"/>
+          <w:sz w:val="22"/>
+          <w:szCs w:val="22"/>
+        </w:rPr>
+        <w:t>Current_value</w:t>
+      </w:r>
+      <w:proofErr w:type="spellEnd"/>
+      <w:r>
+        <w:rPr>
+          <w:rFonts w:asciiTheme="minorHAnsi" w:hAnsiTheme="minorHAnsi"/>
+          <w:sz w:val="22"/>
+          <w:szCs w:val="22"/>
+        </w:rPr>
+        <w:t xml:space="preserve"> will be the values added through UI. CATISSUE_SITE will have their ID's audited only as they have reference association with the main object. ID of CATISSUE_RACE and CATISSUE_PART_MEDICAL_ID will also be audited along with their attributes as it is a containment type attribute.</w:t>
       </w:r>
     </w:p>
     <w:p>
@@ -5598,7 +6065,79 @@
           <w:sz w:val="22"/>
           <w:szCs w:val="22"/>
         </w:rPr>
-        <w:t>In CATISSUE_AUDIT_EVENT table new record should be entered with IP address equal to the IP address of the machine from which the action was performed and Event_Timepstamp equal to the date on which the action was performed. Event_Type should contain INSERT for Specimen and Specimen_Collection_Group. Event_Type will be update for Collection Protocol and CP Registration.</w:t>
+        <w:t xml:space="preserve">In CATISSUE_AUDIT_EVENT table new record should be entered with IP address equal to the IP address of the machine from which the action was performed and </w:t>
+      </w:r>
+      <w:proofErr w:type="spellStart"/>
+      <w:r>
+        <w:rPr>
+          <w:rFonts w:asciiTheme="minorHAnsi" w:hAnsiTheme="minorHAnsi"/>
+          <w:sz w:val="22"/>
+          <w:szCs w:val="22"/>
+        </w:rPr>
+        <w:t>Event_Timepstamp</w:t>
+      </w:r>
+      <w:proofErr w:type="spellEnd"/>
+      <w:r>
+        <w:rPr>
+          <w:rFonts w:asciiTheme="minorHAnsi" w:hAnsiTheme="minorHAnsi"/>
+          <w:sz w:val="22"/>
+          <w:szCs w:val="22"/>
+        </w:rPr>
+        <w:t xml:space="preserve"> equal to the date on which the action was performed. </w:t>
+      </w:r>
+      <w:proofErr w:type="spellStart"/>
+      <w:r>
+        <w:rPr>
+          <w:rFonts w:asciiTheme="minorHAnsi" w:hAnsiTheme="minorHAnsi"/>
+          <w:sz w:val="22"/>
+          <w:szCs w:val="22"/>
+        </w:rPr>
+        <w:t>Event_Type</w:t>
+      </w:r>
+      <w:proofErr w:type="spellEnd"/>
+      <w:r>
+        <w:rPr>
+          <w:rFonts w:asciiTheme="minorHAnsi" w:hAnsiTheme="minorHAnsi"/>
+          <w:sz w:val="22"/>
+          <w:szCs w:val="22"/>
+        </w:rPr>
+        <w:t xml:space="preserve"> should contain INSERT for Specimen and </w:t>
+      </w:r>
+      <w:proofErr w:type="spellStart"/>
+      <w:r>
+        <w:rPr>
+          <w:rFonts w:asciiTheme="minorHAnsi" w:hAnsiTheme="minorHAnsi"/>
+          <w:sz w:val="22"/>
+          <w:szCs w:val="22"/>
+        </w:rPr>
+        <w:t>Specimen_Collection_Group</w:t>
+      </w:r>
+      <w:proofErr w:type="spellEnd"/>
+      <w:r>
+        <w:rPr>
+          <w:rFonts w:asciiTheme="minorHAnsi" w:hAnsiTheme="minorHAnsi"/>
+          <w:sz w:val="22"/>
+          <w:szCs w:val="22"/>
+        </w:rPr>
+        <w:t xml:space="preserve">. </w:t>
+      </w:r>
+      <w:proofErr w:type="spellStart"/>
+      <w:r>
+        <w:rPr>
+          <w:rFonts w:asciiTheme="minorHAnsi" w:hAnsiTheme="minorHAnsi"/>
+          <w:sz w:val="22"/>
+          <w:szCs w:val="22"/>
+        </w:rPr>
+        <w:t>Event_Type</w:t>
+      </w:r>
+      <w:proofErr w:type="spellEnd"/>
+      <w:r>
+        <w:rPr>
+          <w:rFonts w:asciiTheme="minorHAnsi" w:hAnsiTheme="minorHAnsi"/>
+          <w:sz w:val="22"/>
+          <w:szCs w:val="22"/>
+        </w:rPr>
+        <w:t xml:space="preserve"> will be update for Collection Protocol and CP Registration.</w:t>
       </w:r>
     </w:p>
     <w:p>
@@ -5620,7 +6159,43 @@
           <w:sz w:val="22"/>
           <w:szCs w:val="22"/>
         </w:rPr>
-        <w:t xml:space="preserve">In CATISSUE_DATA_AUDIT_EVENT_LOG table Object_Name should contain CATISSUE_SPECIMEN_COLL_GROUP, CATISSUE_COLL_EVENT_PARAM,  CATISSUE_RECEIVED_EVENT_PARAM and CATISSUE_CONSENT_TIER_RESPONSE. </w:t>
+        <w:t xml:space="preserve">In CATISSUE_DATA_AUDIT_EVENT_LOG table </w:t>
+      </w:r>
+      <w:proofErr w:type="spellStart"/>
+      <w:r>
+        <w:rPr>
+          <w:rFonts w:asciiTheme="minorHAnsi" w:hAnsiTheme="minorHAnsi"/>
+          <w:sz w:val="22"/>
+          <w:szCs w:val="22"/>
+        </w:rPr>
+        <w:t>Object_Name</w:t>
+      </w:r>
+      <w:proofErr w:type="spellEnd"/>
+      <w:r>
+        <w:rPr>
+          <w:rFonts w:asciiTheme="minorHAnsi" w:hAnsiTheme="minorHAnsi"/>
+          <w:sz w:val="22"/>
+          <w:szCs w:val="22"/>
+        </w:rPr>
+        <w:t xml:space="preserve"> should contain CATISSUE_SPECIMEN_COLL_GROUP, CATISSUE_COLL_EVENT_PARAM</w:t>
+      </w:r>
+      <w:proofErr w:type="gramStart"/>
+      <w:r>
+        <w:rPr>
+          <w:rFonts w:asciiTheme="minorHAnsi" w:hAnsiTheme="minorHAnsi"/>
+          <w:sz w:val="22"/>
+          <w:szCs w:val="22"/>
+        </w:rPr>
+        <w:t>,  CATISSUE</w:t>
+      </w:r>
+      <w:proofErr w:type="gramEnd"/>
+      <w:r>
+        <w:rPr>
+          <w:rFonts w:asciiTheme="minorHAnsi" w:hAnsiTheme="minorHAnsi"/>
+          <w:sz w:val="22"/>
+          <w:szCs w:val="22"/>
+        </w:rPr>
+        <w:t xml:space="preserve">_RECEIVED_EVENT_PARAM and CATISSUE_CONSENT_TIER_RESPONSE. </w:t>
       </w:r>
     </w:p>
     <w:p>
@@ -5642,7 +6217,79 @@
           <w:sz w:val="22"/>
           <w:szCs w:val="22"/>
         </w:rPr>
-        <w:t xml:space="preserve">In CATISSUE_AUDIT_EVENT_DETAILS table Element_name contains the list of attributes that are in CATISSUE_SPECIMEN_COLL_GROUP, CATISSUE_COLL_EVENT_PARAM,  CATISSUE_RECEIVED_EVENT_PARAM and CATISSUE_CONSENT_TIER_STATUS table. Previous_value will be null and Current_value will be the values updated through UI. CATISSUE_SITE will have their ID's audited only as they have reference association with the main object. CATISSUE_SPECIMEN_EVENT_PARAM and CATISSUE_CONSENT_TIER_STATUS </w:t>
+        <w:t xml:space="preserve">In CATISSUE_AUDIT_EVENT_DETAILS table </w:t>
+      </w:r>
+      <w:proofErr w:type="spellStart"/>
+      <w:r>
+        <w:rPr>
+          <w:rFonts w:asciiTheme="minorHAnsi" w:hAnsiTheme="minorHAnsi"/>
+          <w:sz w:val="22"/>
+          <w:szCs w:val="22"/>
+        </w:rPr>
+        <w:t>Element_name</w:t>
+      </w:r>
+      <w:proofErr w:type="spellEnd"/>
+      <w:r>
+        <w:rPr>
+          <w:rFonts w:asciiTheme="minorHAnsi" w:hAnsiTheme="minorHAnsi"/>
+          <w:sz w:val="22"/>
+          <w:szCs w:val="22"/>
+        </w:rPr>
+        <w:t xml:space="preserve"> contains the list of attributes that are in CATISSUE_SPECIMEN_COLL_GROUP, CATISSUE_COLL_EVENT_PARAM</w:t>
+      </w:r>
+      <w:proofErr w:type="gramStart"/>
+      <w:r>
+        <w:rPr>
+          <w:rFonts w:asciiTheme="minorHAnsi" w:hAnsiTheme="minorHAnsi"/>
+          <w:sz w:val="22"/>
+          <w:szCs w:val="22"/>
+        </w:rPr>
+        <w:t>,  CATISSUE</w:t>
+      </w:r>
+      <w:proofErr w:type="gramEnd"/>
+      <w:r>
+        <w:rPr>
+          <w:rFonts w:asciiTheme="minorHAnsi" w:hAnsiTheme="minorHAnsi"/>
+          <w:sz w:val="22"/>
+          <w:szCs w:val="22"/>
+        </w:rPr>
+        <w:t xml:space="preserve">_RECEIVED_EVENT_PARAM and CATISSUE_CONSENT_TIER_STATUS table. </w:t>
+      </w:r>
+      <w:proofErr w:type="spellStart"/>
+      <w:r>
+        <w:rPr>
+          <w:rFonts w:asciiTheme="minorHAnsi" w:hAnsiTheme="minorHAnsi"/>
+          <w:sz w:val="22"/>
+          <w:szCs w:val="22"/>
+        </w:rPr>
+        <w:t>Previous_value</w:t>
+      </w:r>
+      <w:proofErr w:type="spellEnd"/>
+      <w:r>
+        <w:rPr>
+          <w:rFonts w:asciiTheme="minorHAnsi" w:hAnsiTheme="minorHAnsi"/>
+          <w:sz w:val="22"/>
+          <w:szCs w:val="22"/>
+        </w:rPr>
+        <w:t xml:space="preserve"> will be null and </w:t>
+      </w:r>
+      <w:proofErr w:type="spellStart"/>
+      <w:r>
+        <w:rPr>
+          <w:rFonts w:asciiTheme="minorHAnsi" w:hAnsiTheme="minorHAnsi"/>
+          <w:sz w:val="22"/>
+          <w:szCs w:val="22"/>
+        </w:rPr>
+        <w:t>Current_value</w:t>
+      </w:r>
+      <w:proofErr w:type="spellEnd"/>
+      <w:r>
+        <w:rPr>
+          <w:rFonts w:asciiTheme="minorHAnsi" w:hAnsiTheme="minorHAnsi"/>
+          <w:sz w:val="22"/>
+          <w:szCs w:val="22"/>
+        </w:rPr>
+        <w:t xml:space="preserve"> will be the values updated through UI. CATISSUE_SITE will have their ID's audited only as they have reference association with the main object. CATISSUE_SPECIMEN_EVENT_PARAM and CATISSUE_CONSENT_TIER_STATUS </w:t>
       </w:r>
       <w:r>
         <w:rPr>
@@ -5711,7 +6358,61 @@
           <w:sz w:val="22"/>
           <w:szCs w:val="22"/>
         </w:rPr>
-        <w:t>In CATISSUE_AUDIT_EVENT table new record should be entered with IP address equal to the IP address of the machine from which the action was performed and Event_Timepstamp equal to the date on which the action was performed. Event_Type should contain INSERT for catissue_&lt;specimen type&gt;_specimen.</w:t>
+        <w:t xml:space="preserve">In CATISSUE_AUDIT_EVENT table new record should be entered with IP address equal to the IP address of the machine from which the action was performed and </w:t>
+      </w:r>
+      <w:proofErr w:type="spellStart"/>
+      <w:r>
+        <w:rPr>
+          <w:rFonts w:asciiTheme="minorHAnsi" w:hAnsiTheme="minorHAnsi"/>
+          <w:sz w:val="22"/>
+          <w:szCs w:val="22"/>
+        </w:rPr>
+        <w:t>Event_Timepstamp</w:t>
+      </w:r>
+      <w:proofErr w:type="spellEnd"/>
+      <w:r>
+        <w:rPr>
+          <w:rFonts w:asciiTheme="minorHAnsi" w:hAnsiTheme="minorHAnsi"/>
+          <w:sz w:val="22"/>
+          <w:szCs w:val="22"/>
+        </w:rPr>
+        <w:t xml:space="preserve"> equal to the date on which the action was performed. </w:t>
+      </w:r>
+      <w:proofErr w:type="spellStart"/>
+      <w:r>
+        <w:rPr>
+          <w:rFonts w:asciiTheme="minorHAnsi" w:hAnsiTheme="minorHAnsi"/>
+          <w:sz w:val="22"/>
+          <w:szCs w:val="22"/>
+        </w:rPr>
+        <w:t>Event_Type</w:t>
+      </w:r>
+      <w:proofErr w:type="spellEnd"/>
+      <w:r>
+        <w:rPr>
+          <w:rFonts w:asciiTheme="minorHAnsi" w:hAnsiTheme="minorHAnsi"/>
+          <w:sz w:val="22"/>
+          <w:szCs w:val="22"/>
+        </w:rPr>
+        <w:t xml:space="preserve"> should contain INSERT for </w:t>
+      </w:r>
+      <w:proofErr w:type="spellStart"/>
+      <w:r>
+        <w:rPr>
+          <w:rFonts w:asciiTheme="minorHAnsi" w:hAnsiTheme="minorHAnsi"/>
+          <w:sz w:val="22"/>
+          <w:szCs w:val="22"/>
+        </w:rPr>
+        <w:t>catissue</w:t>
+      </w:r>
+      <w:proofErr w:type="spellEnd"/>
+      <w:r>
+        <w:rPr>
+          <w:rFonts w:asciiTheme="minorHAnsi" w:hAnsiTheme="minorHAnsi"/>
+          <w:sz w:val="22"/>
+          <w:szCs w:val="22"/>
+        </w:rPr>
+        <w:t>_&lt;specimen type&gt;_specimen.</w:t>
       </w:r>
     </w:p>
     <w:p>
@@ -5733,7 +6434,79 @@
           <w:sz w:val="22"/>
           <w:szCs w:val="22"/>
         </w:rPr>
-        <w:t>In CATISSUE_AUDIT_EVENT_LOG table Object_Name should contain catissue_&lt;specimen type&gt;_specimen, CATISSUE_EXTERNAL_IDENTIFIER (if added), CATISSUE_SPECIMEN_EVENT_PARAM, CATISSUE_SPECIMEN_POSITION, CATISSUE_CONSENT_TIER_STATUS and CATISSUE_SPECIMEN_CHAR. Object_ID is the unique ID of the object inserted. Parent_ID will be null for the main object (Specimen). Containment or reference type objects getting added will have a parent_id equal to the ID of the main Object being inserted. This table refers to CATISSUE_AUDIT_EVENT_LOG table which relates to the CATISSUE_AUDIT_EVENT table.</w:t>
+        <w:t xml:space="preserve">In CATISSUE_AUDIT_EVENT_LOG table </w:t>
+      </w:r>
+      <w:proofErr w:type="spellStart"/>
+      <w:r>
+        <w:rPr>
+          <w:rFonts w:asciiTheme="minorHAnsi" w:hAnsiTheme="minorHAnsi"/>
+          <w:sz w:val="22"/>
+          <w:szCs w:val="22"/>
+        </w:rPr>
+        <w:t>Object_Name</w:t>
+      </w:r>
+      <w:proofErr w:type="spellEnd"/>
+      <w:r>
+        <w:rPr>
+          <w:rFonts w:asciiTheme="minorHAnsi" w:hAnsiTheme="minorHAnsi"/>
+          <w:sz w:val="22"/>
+          <w:szCs w:val="22"/>
+        </w:rPr>
+        <w:t xml:space="preserve"> should contain </w:t>
+      </w:r>
+      <w:proofErr w:type="spellStart"/>
+      <w:r>
+        <w:rPr>
+          <w:rFonts w:asciiTheme="minorHAnsi" w:hAnsiTheme="minorHAnsi"/>
+          <w:sz w:val="22"/>
+          <w:szCs w:val="22"/>
+        </w:rPr>
+        <w:t>catissue</w:t>
+      </w:r>
+      <w:proofErr w:type="spellEnd"/>
+      <w:r>
+        <w:rPr>
+          <w:rFonts w:asciiTheme="minorHAnsi" w:hAnsiTheme="minorHAnsi"/>
+          <w:sz w:val="22"/>
+          <w:szCs w:val="22"/>
+        </w:rPr>
+        <w:t xml:space="preserve">_&lt;specimen type&gt;_specimen, CATISSUE_EXTERNAL_IDENTIFIER (if added), CATISSUE_SPECIMEN_EVENT_PARAM, CATISSUE_SPECIMEN_POSITION, CATISSUE_CONSENT_TIER_STATUS and CATISSUE_SPECIMEN_CHAR. Object_ID is the unique ID of the object inserted. </w:t>
+      </w:r>
+      <w:proofErr w:type="spellStart"/>
+      <w:r>
+        <w:rPr>
+          <w:rFonts w:asciiTheme="minorHAnsi" w:hAnsiTheme="minorHAnsi"/>
+          <w:sz w:val="22"/>
+          <w:szCs w:val="22"/>
+        </w:rPr>
+        <w:t>Parent_ID</w:t>
+      </w:r>
+      <w:proofErr w:type="spellEnd"/>
+      <w:r>
+        <w:rPr>
+          <w:rFonts w:asciiTheme="minorHAnsi" w:hAnsiTheme="minorHAnsi"/>
+          <w:sz w:val="22"/>
+          <w:szCs w:val="22"/>
+        </w:rPr>
+        <w:t xml:space="preserve"> will be null for the main object (Specimen). Containment or reference type objects getting added will have a </w:t>
+      </w:r>
+      <w:proofErr w:type="spellStart"/>
+      <w:r>
+        <w:rPr>
+          <w:rFonts w:asciiTheme="minorHAnsi" w:hAnsiTheme="minorHAnsi"/>
+          <w:sz w:val="22"/>
+          <w:szCs w:val="22"/>
+        </w:rPr>
+        <w:t>parent_id</w:t>
+      </w:r>
+      <w:proofErr w:type="spellEnd"/>
+      <w:r>
+        <w:rPr>
+          <w:rFonts w:asciiTheme="minorHAnsi" w:hAnsiTheme="minorHAnsi"/>
+          <w:sz w:val="22"/>
+          <w:szCs w:val="22"/>
+        </w:rPr>
+        <w:t xml:space="preserve"> equal to the ID of the main Object being inserted. This table refers to CATISSUE_AUDIT_EVENT_LOG table which relates to the CATISSUE_AUDIT_EVENT table.</w:t>
       </w:r>
     </w:p>
     <w:p>
@@ -5755,7 +6528,79 @@
           <w:sz w:val="22"/>
           <w:szCs w:val="22"/>
         </w:rPr>
-        <w:t>In CATISSUE_AUDIT_EVENT_DETAILS table Element_name contains the list of attributes that are in catissue_&lt;specimen type&gt;_specimen, CATISSUE_SPECIMEN_EVENT_PARAM, CATISSUE_SPECIMEN_POSITION, CATISSUE_EXTERNAL_IDENTIFIER (if added), CATISSUE_CONSENT_TIER_STATUS and CATISSUE_SPECIMEN_CHAR tables. Previous_value will be null for aliquots/derivatives/new specimen and Current_value will be the values updated/added through UI. ID of CATISSUE_STORAGE_CONTAINER, CATISSUE_BIOHAZARD (if added) will only be audited as they are reference association. ID of CATISSUE_SPECIMEN_CHAR, CATISSUE_SPECIMEN_EVENT_PARAM (Collected and received events), CATISSUE_CONSENT_TIER_STATUS, CATISSUE_SPECIMEN_POSITION and CATISSUE_EXTERNAL_IDENTIFIER will also be audited along with their attributes as it is a containment type attribute.</w:t>
+        <w:t xml:space="preserve">In CATISSUE_AUDIT_EVENT_DETAILS table </w:t>
+      </w:r>
+      <w:proofErr w:type="spellStart"/>
+      <w:r>
+        <w:rPr>
+          <w:rFonts w:asciiTheme="minorHAnsi" w:hAnsiTheme="minorHAnsi"/>
+          <w:sz w:val="22"/>
+          <w:szCs w:val="22"/>
+        </w:rPr>
+        <w:t>Element_name</w:t>
+      </w:r>
+      <w:proofErr w:type="spellEnd"/>
+      <w:r>
+        <w:rPr>
+          <w:rFonts w:asciiTheme="minorHAnsi" w:hAnsiTheme="minorHAnsi"/>
+          <w:sz w:val="22"/>
+          <w:szCs w:val="22"/>
+        </w:rPr>
+        <w:t xml:space="preserve"> contains the list of attributes that are in </w:t>
+      </w:r>
+      <w:proofErr w:type="spellStart"/>
+      <w:r>
+        <w:rPr>
+          <w:rFonts w:asciiTheme="minorHAnsi" w:hAnsiTheme="minorHAnsi"/>
+          <w:sz w:val="22"/>
+          <w:szCs w:val="22"/>
+        </w:rPr>
+        <w:t>catissue</w:t>
+      </w:r>
+      <w:proofErr w:type="spellEnd"/>
+      <w:r>
+        <w:rPr>
+          <w:rFonts w:asciiTheme="minorHAnsi" w:hAnsiTheme="minorHAnsi"/>
+          <w:sz w:val="22"/>
+          <w:szCs w:val="22"/>
+        </w:rPr>
+        <w:t xml:space="preserve">_&lt;specimen type&gt;_specimen, CATISSUE_SPECIMEN_EVENT_PARAM, CATISSUE_SPECIMEN_POSITION, CATISSUE_EXTERNAL_IDENTIFIER (if added), CATISSUE_CONSENT_TIER_STATUS and CATISSUE_SPECIMEN_CHAR tables. </w:t>
+      </w:r>
+      <w:proofErr w:type="spellStart"/>
+      <w:r>
+        <w:rPr>
+          <w:rFonts w:asciiTheme="minorHAnsi" w:hAnsiTheme="minorHAnsi"/>
+          <w:sz w:val="22"/>
+          <w:szCs w:val="22"/>
+        </w:rPr>
+        <w:t>Previous_value</w:t>
+      </w:r>
+      <w:proofErr w:type="spellEnd"/>
+      <w:r>
+        <w:rPr>
+          <w:rFonts w:asciiTheme="minorHAnsi" w:hAnsiTheme="minorHAnsi"/>
+          <w:sz w:val="22"/>
+          <w:szCs w:val="22"/>
+        </w:rPr>
+        <w:t xml:space="preserve"> will be null for aliquots/derivatives/new specimen and </w:t>
+      </w:r>
+      <w:proofErr w:type="spellStart"/>
+      <w:r>
+        <w:rPr>
+          <w:rFonts w:asciiTheme="minorHAnsi" w:hAnsiTheme="minorHAnsi"/>
+          <w:sz w:val="22"/>
+          <w:szCs w:val="22"/>
+        </w:rPr>
+        <w:t>Current_value</w:t>
+      </w:r>
+      <w:proofErr w:type="spellEnd"/>
+      <w:r>
+        <w:rPr>
+          <w:rFonts w:asciiTheme="minorHAnsi" w:hAnsiTheme="minorHAnsi"/>
+          <w:sz w:val="22"/>
+          <w:szCs w:val="22"/>
+        </w:rPr>
+        <w:t xml:space="preserve"> will be the values updated/added through UI. ID of CATISSUE_STORAGE_CONTAINER, CATISSUE_BIOHAZARD (if added) will only be audited as they are reference association. ID of CATISSUE_SPECIMEN_CHAR, CATISSUE_SPECIMEN_EVENT_PARAM (Collected and received events), CATISSUE_CONSENT_TIER_STATUS, CATISSUE_SPECIMEN_POSITION and CATISSUE_EXTERNAL_IDENTIFIER will also be audited along with their attributes as it is a containment type attribute.</w:t>
       </w:r>
     </w:p>
     <w:p>

</xml_diff>